<commit_message>
Entrega final T2 y descarga T3
</commit_message>
<xml_diff>
--- a/T2/dqn/Entrega final tarea 2.docx
+++ b/T2/dqn/Entrega final tarea 2.docx
@@ -100,15 +100,75 @@
           <w:ilvl w:val="0"/>
           <w:numId w:val="3"/>
         </w:numPr>
-        <w:rPr>
-          <w:lang w:val="es-CL"/>
-        </w:rPr>
-      </w:pPr>
-      <w:r>
-        <w:rPr>
-          <w:lang w:val="es-CL"/>
-        </w:rPr>
-        <w:t>Tre</w:t>
+      </w:pPr>
+      <w:r>
+        <w:rPr>
+          <w:b/>
+          <w:bCs/>
+        </w:rPr>
+        <w:t>Deep Q-Network (</w:t>
+      </w:r>
+      <w:proofErr w:type="spellStart"/>
+      <w:r>
+        <w:rPr>
+          <w:b/>
+          <w:bCs/>
+        </w:rPr>
+        <w:t>i</w:t>
+      </w:r>
+      <w:proofErr w:type="spellEnd"/>
+      <w:r>
+        <w:rPr>
+          <w:b/>
+          <w:bCs/>
+        </w:rPr>
+        <w:t>):</w:t>
+      </w:r>
+      <w:r>
+        <w:t xml:space="preserve"> Código </w:t>
+      </w:r>
+      <w:proofErr w:type="spellStart"/>
+      <w:r>
+        <w:t>adjunto</w:t>
+      </w:r>
+      <w:proofErr w:type="spellEnd"/>
+      <w:r>
+        <w:t>.</w:t>
+      </w:r>
+    </w:p>
+    <w:p>
+      <w:pPr>
+        <w:pStyle w:val="ListParagraph"/>
+        <w:ind w:left="360"/>
+      </w:pPr>
+      <w:r>
+        <w:tab/>
+      </w:r>
+    </w:p>
+    <w:p>
+      <w:pPr>
+        <w:pStyle w:val="ListParagraph"/>
+        <w:numPr>
+          <w:ilvl w:val="0"/>
+          <w:numId w:val="3"/>
+        </w:numPr>
+        <w:rPr>
+          <w:lang w:val="es-CL"/>
+        </w:rPr>
+      </w:pPr>
+      <w:r>
+        <w:rPr>
+          <w:b/>
+          <w:bCs/>
+          <w:lang w:val="es-CL"/>
+        </w:rPr>
+        <w:t>Replay Buffer</w:t>
+      </w:r>
+      <w:r>
+        <w:rPr>
+          <w:lang w:val="es-CL"/>
+        </w:rPr>
+        <w:t>.</w:t>
       </w:r>
     </w:p>
     <w:p>
@@ -123,10 +183,15 @@
         </w:rPr>
       </w:pPr>
       <w:r>
-        <w:rPr>
-          <w:lang w:val="es-CL"/>
-        </w:rPr>
-        <w:t>Gfdg</w:t>
+        <w:t xml:space="preserve">Código </w:t>
+      </w:r>
+      <w:proofErr w:type="spellStart"/>
+      <w:r>
+        <w:t>adjunto</w:t>
+      </w:r>
+      <w:proofErr w:type="spellEnd"/>
+      <w:r>
+        <w:t>.</w:t>
       </w:r>
     </w:p>
     <w:p>
@@ -141,10 +206,15 @@
         </w:rPr>
       </w:pPr>
       <w:r>
-        <w:rPr>
-          <w:lang w:val="es-CL"/>
-        </w:rPr>
-        <w:t>Hgfhgf</w:t>
+        <w:t xml:space="preserve">Código </w:t>
+      </w:r>
+      <w:proofErr w:type="spellStart"/>
+      <w:r>
+        <w:t>adjunto</w:t>
+      </w:r>
+      <w:proofErr w:type="spellEnd"/>
+      <w:r>
+        <w:t>.</w:t>
       </w:r>
     </w:p>
     <w:p>
@@ -159,15 +229,423 @@
         </w:rPr>
       </w:pPr>
       <w:r>
-        <w:rPr>
-          <w:lang w:val="es-CL"/>
-        </w:rPr>
-        <w:t>hgfhf</w:t>
-      </w:r>
-    </w:p>
-    <w:p>
-      <w:pPr>
-        <w:ind w:left="720"/>
+        <w:t xml:space="preserve">Código </w:t>
+      </w:r>
+      <w:proofErr w:type="spellStart"/>
+      <w:r>
+        <w:t>adjunto</w:t>
+      </w:r>
+      <w:proofErr w:type="spellEnd"/>
+      <w:r>
+        <w:t>.</w:t>
+      </w:r>
+    </w:p>
+    <w:p>
+      <w:pPr>
+        <w:pStyle w:val="ListParagraph"/>
+        <w:numPr>
+          <w:ilvl w:val="1"/>
+          <w:numId w:val="3"/>
+        </w:numPr>
+        <w:rPr>
+          <w:lang w:val="es-CL"/>
+        </w:rPr>
+      </w:pPr>
+      <w:r>
+        <w:rPr>
+          <w:lang w:val="es-CL"/>
+        </w:rPr>
+        <w:t>Corroboración de funcionamiento:</w:t>
+      </w:r>
+    </w:p>
+    <w:p>
+      <w:pPr>
+        <w:pStyle w:val="ListParagraph"/>
+        <w:ind w:left="792"/>
+        <w:rPr>
+          <w:lang w:val="es-CL"/>
+        </w:rPr>
+      </w:pPr>
+    </w:p>
+    <w:p>
+      <w:pPr>
+        <w:pStyle w:val="ListParagraph"/>
+        <w:ind w:left="792"/>
+        <w:rPr>
+          <w:lang w:val="es-CL"/>
+        </w:rPr>
+      </w:pPr>
+      <w:r>
+        <w:rPr>
+          <w:lang w:val="es-CL"/>
+        </w:rPr>
+        <w:t xml:space="preserve">Se genera un Buffer de tamaño 5 en donde el </w:t>
+      </w:r>
+      <w:r>
+        <w:rPr>
+          <w:lang w:val="es-CL"/>
+        </w:rPr>
+        <w:t>muestreo</w:t>
+      </w:r>
+      <w:r>
+        <w:rPr>
+          <w:lang w:val="es-CL"/>
+        </w:rPr>
+        <w:t xml:space="preserve"> será de tamaño 3. Se simula la obtención de 6 transiciones, las cuales se van almacenando dentro del Buffer.</w:t>
+      </w:r>
+    </w:p>
+    <w:p>
+      <w:pPr>
+        <w:pStyle w:val="ListParagraph"/>
+        <w:ind w:left="792"/>
+        <w:rPr>
+          <w:lang w:val="es-CL"/>
+        </w:rPr>
+      </w:pPr>
+    </w:p>
+    <w:p>
+      <w:pPr>
+        <w:pStyle w:val="ListParagraph"/>
+        <w:ind w:left="792"/>
+        <w:jc w:val="center"/>
+        <w:rPr>
+          <w:lang w:val="es-CL"/>
+        </w:rPr>
+      </w:pPr>
+      <w:r>
+        <w:rPr>
+          <w:lang w:val="es-CL"/>
+        </w:rPr>
+        <w:drawing>
+          <wp:inline distT="0" distB="0" distL="0" distR="0" wp14:anchorId="4F3D3199" wp14:editId="79A4A61A">
+            <wp:extent cx="3892750" cy="3568883"/>
+            <wp:effectExtent l="0" t="0" r="0" b="0"/>
+            <wp:docPr id="1" name="Picture 1"/>
+            <wp:cNvGraphicFramePr>
+              <a:graphicFrameLocks xmlns:a="http://schemas.openxmlformats.org/drawingml/2006/main" noChangeAspect="1"/>
+            </wp:cNvGraphicFramePr>
+            <a:graphic xmlns:a="http://schemas.openxmlformats.org/drawingml/2006/main">
+              <a:graphicData uri="http://schemas.openxmlformats.org/drawingml/2006/picture">
+                <pic:pic xmlns:pic="http://schemas.openxmlformats.org/drawingml/2006/picture">
+                  <pic:nvPicPr>
+                    <pic:cNvPr id="1" name=""/>
+                    <pic:cNvPicPr/>
+                  </pic:nvPicPr>
+                  <pic:blipFill>
+                    <a:blip r:embed="rId6"/>
+                    <a:stretch>
+                      <a:fillRect/>
+                    </a:stretch>
+                  </pic:blipFill>
+                  <pic:spPr>
+                    <a:xfrm>
+                      <a:off x="0" y="0"/>
+                      <a:ext cx="3892750" cy="3568883"/>
+                    </a:xfrm>
+                    <a:prstGeom prst="rect">
+                      <a:avLst/>
+                    </a:prstGeom>
+                  </pic:spPr>
+                </pic:pic>
+              </a:graphicData>
+            </a:graphic>
+          </wp:inline>
+        </w:drawing>
+      </w:r>
+    </w:p>
+    <w:p>
+      <w:pPr>
+        <w:pStyle w:val="ListParagraph"/>
+        <w:ind w:left="792"/>
+        <w:rPr>
+          <w:lang w:val="es-CL"/>
+        </w:rPr>
+      </w:pPr>
+    </w:p>
+    <w:p>
+      <w:pPr>
+        <w:pStyle w:val="ListParagraph"/>
+        <w:ind w:left="792"/>
+        <w:rPr>
+          <w:lang w:val="es-CL"/>
+        </w:rPr>
+      </w:pPr>
+      <w:r>
+        <w:rPr>
+          <w:lang w:val="es-CL"/>
+        </w:rPr>
+        <w:t xml:space="preserve">Se observa </w:t>
+      </w:r>
+      <w:r>
+        <w:rPr>
+          <w:lang w:val="es-CL"/>
+        </w:rPr>
+        <w:t>que</w:t>
+      </w:r>
+      <w:r>
+        <w:rPr>
+          <w:lang w:val="es-CL"/>
+        </w:rPr>
+        <w:t xml:space="preserve"> el sexto elemento de la transición de </w:t>
+      </w:r>
+      <w:r>
+        <w:rPr>
+          <w:lang w:val="es-CL"/>
+        </w:rPr>
+        <w:t>estados</w:t>
+      </w:r>
+      <w:r>
+        <w:rPr>
+          <w:lang w:val="es-CL"/>
+        </w:rPr>
+        <w:t xml:space="preserve"> coincide con el primer elemento del conjunto de estados almacenados. Esto debido a que la data se va sobrescribiendo en la medida de que hay nuevos registros.</w:t>
+      </w:r>
+    </w:p>
+    <w:p>
+      <w:pPr>
+        <w:jc w:val="center"/>
+        <w:rPr>
+          <w:lang w:val="es-CL"/>
+        </w:rPr>
+      </w:pPr>
+      <w:r>
+        <w:rPr>
+          <w:lang w:val="es-CL"/>
+        </w:rPr>
+        <w:lastRenderedPageBreak/>
+        <w:drawing>
+          <wp:inline distT="0" distB="0" distL="0" distR="0" wp14:anchorId="443E74D5" wp14:editId="2B14DEBB">
+            <wp:extent cx="3073558" cy="1943200"/>
+            <wp:effectExtent l="0" t="0" r="0" b="0"/>
+            <wp:docPr id="2" name="Picture 2"/>
+            <wp:cNvGraphicFramePr>
+              <a:graphicFrameLocks xmlns:a="http://schemas.openxmlformats.org/drawingml/2006/main" noChangeAspect="1"/>
+            </wp:cNvGraphicFramePr>
+            <a:graphic xmlns:a="http://schemas.openxmlformats.org/drawingml/2006/main">
+              <a:graphicData uri="http://schemas.openxmlformats.org/drawingml/2006/picture">
+                <pic:pic xmlns:pic="http://schemas.openxmlformats.org/drawingml/2006/picture">
+                  <pic:nvPicPr>
+                    <pic:cNvPr id="1" name=""/>
+                    <pic:cNvPicPr/>
+                  </pic:nvPicPr>
+                  <pic:blipFill>
+                    <a:blip r:embed="rId7"/>
+                    <a:stretch>
+                      <a:fillRect/>
+                    </a:stretch>
+                  </pic:blipFill>
+                  <pic:spPr>
+                    <a:xfrm>
+                      <a:off x="0" y="0"/>
+                      <a:ext cx="3073558" cy="1943200"/>
+                    </a:xfrm>
+                    <a:prstGeom prst="rect">
+                      <a:avLst/>
+                    </a:prstGeom>
+                  </pic:spPr>
+                </pic:pic>
+              </a:graphicData>
+            </a:graphic>
+          </wp:inline>
+        </w:drawing>
+      </w:r>
+    </w:p>
+    <w:p>
+      <w:pPr>
+        <w:pStyle w:val="ListParagraph"/>
+        <w:ind w:left="792"/>
+        <w:rPr>
+          <w:lang w:val="es-CL"/>
+        </w:rPr>
+      </w:pPr>
+      <w:r>
+        <w:rPr>
+          <w:lang w:val="es-CL"/>
+        </w:rPr>
+        <w:t xml:space="preserve">Se comprueba adicionalmente que el tamaño del muestreo es el mismo que el seteado para una variable en particular, en este caso para </w:t>
+      </w:r>
+      <w:proofErr w:type="spellStart"/>
+      <w:r>
+        <w:rPr>
+          <w:lang w:val="es-CL"/>
+        </w:rPr>
+        <w:t>s_t</w:t>
+      </w:r>
+      <w:proofErr w:type="spellEnd"/>
+      <w:r>
+        <w:rPr>
+          <w:lang w:val="es-CL"/>
+        </w:rPr>
+        <w:t>.</w:t>
+      </w:r>
+    </w:p>
+    <w:p>
+      <w:pPr>
+        <w:pStyle w:val="ListParagraph"/>
+        <w:ind w:left="792"/>
+        <w:rPr>
+          <w:lang w:val="es-CL"/>
+        </w:rPr>
+      </w:pPr>
+    </w:p>
+    <w:p>
+      <w:pPr>
+        <w:pStyle w:val="ListParagraph"/>
+        <w:ind w:left="792"/>
+        <w:rPr>
+          <w:lang w:val="es-CL"/>
+        </w:rPr>
+      </w:pPr>
+    </w:p>
+    <w:p>
+      <w:pPr>
+        <w:pStyle w:val="ListParagraph"/>
+        <w:ind w:left="792"/>
+        <w:jc w:val="center"/>
+        <w:rPr>
+          <w:lang w:val="es-CL"/>
+        </w:rPr>
+      </w:pPr>
+      <w:r>
+        <w:rPr>
+          <w:lang w:val="es-CL"/>
+        </w:rPr>
+        <w:drawing>
+          <wp:inline distT="0" distB="0" distL="0" distR="0" wp14:anchorId="72C26DF1" wp14:editId="2800B81B">
+            <wp:extent cx="3816546" cy="819192"/>
+            <wp:effectExtent l="0" t="0" r="0" b="0"/>
+            <wp:docPr id="3" name="Picture 3"/>
+            <wp:cNvGraphicFramePr>
+              <a:graphicFrameLocks xmlns:a="http://schemas.openxmlformats.org/drawingml/2006/main" noChangeAspect="1"/>
+            </wp:cNvGraphicFramePr>
+            <a:graphic xmlns:a="http://schemas.openxmlformats.org/drawingml/2006/main">
+              <a:graphicData uri="http://schemas.openxmlformats.org/drawingml/2006/picture">
+                <pic:pic xmlns:pic="http://schemas.openxmlformats.org/drawingml/2006/picture">
+                  <pic:nvPicPr>
+                    <pic:cNvPr id="1" name=""/>
+                    <pic:cNvPicPr/>
+                  </pic:nvPicPr>
+                  <pic:blipFill>
+                    <a:blip r:embed="rId8"/>
+                    <a:stretch>
+                      <a:fillRect/>
+                    </a:stretch>
+                  </pic:blipFill>
+                  <pic:spPr>
+                    <a:xfrm>
+                      <a:off x="0" y="0"/>
+                      <a:ext cx="3816546" cy="819192"/>
+                    </a:xfrm>
+                    <a:prstGeom prst="rect">
+                      <a:avLst/>
+                    </a:prstGeom>
+                  </pic:spPr>
+                </pic:pic>
+              </a:graphicData>
+            </a:graphic>
+          </wp:inline>
+        </w:drawing>
+      </w:r>
+    </w:p>
+    <w:p>
+      <w:pPr>
+        <w:pStyle w:val="ListParagraph"/>
+        <w:ind w:left="792"/>
+        <w:jc w:val="center"/>
+        <w:rPr>
+          <w:lang w:val="es-CL"/>
+        </w:rPr>
+      </w:pPr>
+      <w:r>
+        <w:rPr>
+          <w:lang w:val="es-CL"/>
+        </w:rPr>
+        <w:drawing>
+          <wp:inline distT="0" distB="0" distL="0" distR="0" wp14:anchorId="51778195" wp14:editId="70B310F6">
+            <wp:extent cx="3676839" cy="3340272"/>
+            <wp:effectExtent l="0" t="0" r="0" b="0"/>
+            <wp:docPr id="4" name="Picture 4"/>
+            <wp:cNvGraphicFramePr>
+              <a:graphicFrameLocks xmlns:a="http://schemas.openxmlformats.org/drawingml/2006/main" noChangeAspect="1"/>
+            </wp:cNvGraphicFramePr>
+            <a:graphic xmlns:a="http://schemas.openxmlformats.org/drawingml/2006/main">
+              <a:graphicData uri="http://schemas.openxmlformats.org/drawingml/2006/picture">
+                <pic:pic xmlns:pic="http://schemas.openxmlformats.org/drawingml/2006/picture">
+                  <pic:nvPicPr>
+                    <pic:cNvPr id="1" name=""/>
+                    <pic:cNvPicPr/>
+                  </pic:nvPicPr>
+                  <pic:blipFill>
+                    <a:blip r:embed="rId9"/>
+                    <a:stretch>
+                      <a:fillRect/>
+                    </a:stretch>
+                  </pic:blipFill>
+                  <pic:spPr>
+                    <a:xfrm>
+                      <a:off x="0" y="0"/>
+                      <a:ext cx="3676839" cy="3340272"/>
+                    </a:xfrm>
+                    <a:prstGeom prst="rect">
+                      <a:avLst/>
+                    </a:prstGeom>
+                  </pic:spPr>
+                </pic:pic>
+              </a:graphicData>
+            </a:graphic>
+          </wp:inline>
+        </w:drawing>
+      </w:r>
+    </w:p>
+    <w:p>
+      <w:pPr>
+        <w:pStyle w:val="ListParagraph"/>
+        <w:ind w:left="792"/>
+        <w:rPr>
+          <w:lang w:val="es-CL"/>
+        </w:rPr>
+      </w:pPr>
+    </w:p>
+    <w:p>
+      <w:pPr>
+        <w:pStyle w:val="ListParagraph"/>
+        <w:ind w:left="792"/>
+        <w:rPr>
+          <w:lang w:val="es-CL"/>
+        </w:rPr>
+      </w:pPr>
+    </w:p>
+    <w:p>
+      <w:pPr>
+        <w:pStyle w:val="ListParagraph"/>
+        <w:ind w:left="792"/>
+        <w:rPr>
+          <w:lang w:val="es-CL"/>
+        </w:rPr>
+      </w:pPr>
+    </w:p>
+    <w:p>
+      <w:pPr>
+        <w:pStyle w:val="ListParagraph"/>
+        <w:ind w:left="792"/>
+        <w:rPr>
+          <w:lang w:val="es-CL"/>
+        </w:rPr>
+      </w:pPr>
+    </w:p>
+    <w:p>
+      <w:pPr>
+        <w:pStyle w:val="ListParagraph"/>
+        <w:ind w:left="792"/>
+        <w:rPr>
+          <w:lang w:val="es-CL"/>
+        </w:rPr>
+      </w:pPr>
+    </w:p>
+    <w:p>
+      <w:pPr>
+        <w:pStyle w:val="ListParagraph"/>
+        <w:ind w:left="792"/>
         <w:rPr>
           <w:lang w:val="es-CL"/>
         </w:rPr>
@@ -180,15 +658,60 @@
           <w:ilvl w:val="0"/>
           <w:numId w:val="3"/>
         </w:numPr>
-        <w:rPr>
-          <w:lang w:val="es-CL"/>
-        </w:rPr>
-      </w:pPr>
-      <w:r>
-        <w:rPr>
-          <w:lang w:val="es-CL"/>
-        </w:rPr>
-        <w:t>Gdf</w:t>
+      </w:pPr>
+      <w:r>
+        <w:rPr>
+          <w:b/>
+          <w:bCs/>
+        </w:rPr>
+        <w:lastRenderedPageBreak/>
+        <w:t>Deep Q-Network (ii):</w:t>
+      </w:r>
+      <w:r>
+        <w:t xml:space="preserve"> C</w:t>
+      </w:r>
+      <w:r>
+        <w:t xml:space="preserve">ódigo </w:t>
+      </w:r>
+      <w:proofErr w:type="spellStart"/>
+      <w:r>
+        <w:t>adjunto</w:t>
+      </w:r>
+      <w:proofErr w:type="spellEnd"/>
+      <w:r>
+        <w:t>.</w:t>
+      </w:r>
+    </w:p>
+    <w:p>
+      <w:pPr>
+        <w:pStyle w:val="ListParagraph"/>
+        <w:ind w:left="360"/>
+      </w:pPr>
+    </w:p>
+    <w:p>
+      <w:pPr>
+        <w:pStyle w:val="ListParagraph"/>
+        <w:numPr>
+          <w:ilvl w:val="0"/>
+          <w:numId w:val="3"/>
+        </w:numPr>
+        <w:rPr>
+          <w:lang w:val="es-CL"/>
+        </w:rPr>
+      </w:pPr>
+      <w:r>
+        <w:rPr>
+          <w:b/>
+          <w:bCs/>
+          <w:lang w:val="es-CL"/>
+        </w:rPr>
+        <w:t>Experimentos</w:t>
+      </w:r>
+      <w:r>
+        <w:rPr>
+          <w:lang w:val="es-CL"/>
+        </w:rPr>
+        <w:t>.</w:t>
       </w:r>
     </w:p>
     <w:p>
@@ -206,7 +729,7 @@
         <w:rPr>
           <w:lang w:val="es-CL"/>
         </w:rPr>
-        <w:t>Bcvbc</w:t>
+        <w:t>Código adjunto.</w:t>
       </w:r>
     </w:p>
     <w:p>
@@ -224,174 +747,3404 @@
         <w:rPr>
           <w:lang w:val="es-CL"/>
         </w:rPr>
-        <w:t>Bcvbvc</w:t>
-      </w:r>
+        <w:t xml:space="preserve">Experimentos y análisis: </w:t>
+      </w:r>
+    </w:p>
+    <w:p>
+      <w:pPr>
+        <w:pStyle w:val="ListParagraph"/>
+        <w:ind w:left="792"/>
+        <w:rPr>
+          <w:lang w:val="es-CL"/>
+        </w:rPr>
+      </w:pPr>
     </w:p>
     <w:p>
       <w:pPr>
         <w:pStyle w:val="ListParagraph"/>
         <w:numPr>
           <w:ilvl w:val="1"/>
-          <w:numId w:val="3"/>
+          <w:numId w:val="7"/>
         </w:numPr>
-        <w:rPr>
-          <w:lang w:val="es-CL"/>
-        </w:rPr>
-      </w:pPr>
-      <w:r>
-        <w:rPr>
-          <w:lang w:val="es-CL"/>
-        </w:rPr>
-        <w:t>Bcbc</w:t>
-      </w:r>
+        <w:shd w:val="clear" w:color="auto" w:fill="FFFFFF"/>
+        <w:spacing w:line="285" w:lineRule="atLeast"/>
+        <w:ind w:left="1080"/>
+        <w:rPr>
+          <w:rFonts w:ascii="Consolas" w:eastAsia="Times New Roman" w:hAnsi="Consolas" w:cs="Times New Roman"/>
+          <w:color w:val="000000"/>
+          <w:sz w:val="21"/>
+          <w:szCs w:val="21"/>
+        </w:rPr>
+      </w:pPr>
+      <w:r>
+        <w:t>Exp_11:</w:t>
+      </w:r>
+      <w:r>
+        <w:rPr>
+          <w:rFonts w:ascii="Consolas" w:hAnsi="Consolas"/>
+          <w:color w:val="000000"/>
+          <w:sz w:val="21"/>
+          <w:szCs w:val="21"/>
+        </w:rPr>
+        <w:t xml:space="preserve"> </w:t>
+      </w:r>
+      <w:r>
+        <w:rPr>
+          <w:rFonts w:ascii="Consolas" w:eastAsia="Times New Roman" w:hAnsi="Consolas" w:cs="Times New Roman"/>
+          <w:color w:val="000000"/>
+          <w:sz w:val="21"/>
+          <w:szCs w:val="21"/>
+        </w:rPr>
+        <w:t>{</w:t>
+      </w:r>
+      <w:r>
+        <w:rPr>
+          <w:rFonts w:ascii="Consolas" w:eastAsia="Times New Roman" w:hAnsi="Consolas" w:cs="Times New Roman"/>
+          <w:color w:val="A31515"/>
+          <w:sz w:val="21"/>
+          <w:szCs w:val="21"/>
+        </w:rPr>
+        <w:t>"name"</w:t>
+      </w:r>
+      <w:r>
+        <w:rPr>
+          <w:rFonts w:ascii="Consolas" w:eastAsia="Times New Roman" w:hAnsi="Consolas" w:cs="Times New Roman"/>
+          <w:color w:val="000000"/>
+          <w:sz w:val="21"/>
+          <w:szCs w:val="21"/>
+        </w:rPr>
+        <w:t>:</w:t>
+      </w:r>
+      <w:r>
+        <w:rPr>
+          <w:rFonts w:ascii="Consolas" w:eastAsia="Times New Roman" w:hAnsi="Consolas" w:cs="Times New Roman"/>
+          <w:color w:val="A31515"/>
+          <w:sz w:val="21"/>
+          <w:szCs w:val="21"/>
+        </w:rPr>
+        <w:t>"exp_11"</w:t>
+      </w:r>
+      <w:r>
+        <w:rPr>
+          <w:rFonts w:ascii="Consolas" w:eastAsia="Times New Roman" w:hAnsi="Consolas" w:cs="Times New Roman"/>
+          <w:color w:val="000000"/>
+          <w:sz w:val="21"/>
+          <w:szCs w:val="21"/>
+        </w:rPr>
+        <w:t>,</w:t>
+      </w:r>
+      <w:r>
+        <w:rPr>
+          <w:rFonts w:ascii="Consolas" w:eastAsia="Times New Roman" w:hAnsi="Consolas" w:cs="Times New Roman"/>
+          <w:color w:val="A31515"/>
+          <w:sz w:val="21"/>
+          <w:szCs w:val="21"/>
+        </w:rPr>
+        <w:t>"replay_buffer_size"</w:t>
+      </w:r>
+      <w:r>
+        <w:rPr>
+          <w:rFonts w:ascii="Consolas" w:eastAsia="Times New Roman" w:hAnsi="Consolas" w:cs="Times New Roman"/>
+          <w:color w:val="000000"/>
+          <w:sz w:val="21"/>
+          <w:szCs w:val="21"/>
+        </w:rPr>
+        <w:t>:</w:t>
+      </w:r>
+      <w:r>
+        <w:rPr>
+          <w:rFonts w:ascii="Consolas" w:eastAsia="Times New Roman" w:hAnsi="Consolas" w:cs="Times New Roman"/>
+          <w:color w:val="098658"/>
+          <w:sz w:val="21"/>
+          <w:szCs w:val="21"/>
+        </w:rPr>
+        <w:t>1000</w:t>
+      </w:r>
+      <w:r>
+        <w:rPr>
+          <w:rFonts w:ascii="Consolas" w:eastAsia="Times New Roman" w:hAnsi="Consolas" w:cs="Times New Roman"/>
+          <w:color w:val="000000"/>
+          <w:sz w:val="21"/>
+          <w:szCs w:val="21"/>
+        </w:rPr>
+        <w:t xml:space="preserve">, </w:t>
+      </w:r>
+      <w:r>
+        <w:rPr>
+          <w:rFonts w:ascii="Consolas" w:eastAsia="Times New Roman" w:hAnsi="Consolas" w:cs="Times New Roman"/>
+          <w:color w:val="A31515"/>
+          <w:sz w:val="21"/>
+          <w:szCs w:val="21"/>
+        </w:rPr>
+        <w:t>"batch_size"</w:t>
+      </w:r>
+      <w:r>
+        <w:rPr>
+          <w:rFonts w:ascii="Consolas" w:eastAsia="Times New Roman" w:hAnsi="Consolas" w:cs="Times New Roman"/>
+          <w:color w:val="000000"/>
+          <w:sz w:val="21"/>
+          <w:szCs w:val="21"/>
+        </w:rPr>
+        <w:t>:</w:t>
+      </w:r>
+      <w:proofErr w:type="gramStart"/>
+      <w:r>
+        <w:rPr>
+          <w:rFonts w:ascii="Consolas" w:eastAsia="Times New Roman" w:hAnsi="Consolas" w:cs="Times New Roman"/>
+          <w:color w:val="098658"/>
+          <w:sz w:val="21"/>
+          <w:szCs w:val="21"/>
+        </w:rPr>
+        <w:t>16</w:t>
+      </w:r>
+      <w:proofErr w:type="gramEnd"/>
+      <w:r>
+        <w:rPr>
+          <w:rFonts w:ascii="Consolas" w:eastAsia="Times New Roman" w:hAnsi="Consolas" w:cs="Times New Roman"/>
+          <w:color w:val="000000"/>
+          <w:sz w:val="21"/>
+          <w:szCs w:val="21"/>
+        </w:rPr>
+        <w:t xml:space="preserve">, </w:t>
+      </w:r>
+      <w:r>
+        <w:rPr>
+          <w:rFonts w:ascii="Consolas" w:eastAsia="Times New Roman" w:hAnsi="Consolas" w:cs="Times New Roman"/>
+          <w:color w:val="A31515"/>
+          <w:sz w:val="21"/>
+          <w:szCs w:val="21"/>
+        </w:rPr>
+        <w:t>"nb_steps_target_replace"</w:t>
+      </w:r>
+      <w:r>
+        <w:rPr>
+          <w:rFonts w:ascii="Consolas" w:eastAsia="Times New Roman" w:hAnsi="Consolas" w:cs="Times New Roman"/>
+          <w:color w:val="000000"/>
+          <w:sz w:val="21"/>
+          <w:szCs w:val="21"/>
+        </w:rPr>
+        <w:t>:</w:t>
+      </w:r>
+      <w:r>
+        <w:rPr>
+          <w:rFonts w:ascii="Consolas" w:eastAsia="Times New Roman" w:hAnsi="Consolas" w:cs="Times New Roman"/>
+          <w:color w:val="098658"/>
+          <w:sz w:val="21"/>
+          <w:szCs w:val="21"/>
+        </w:rPr>
+        <w:t>100</w:t>
+      </w:r>
+      <w:r>
+        <w:rPr>
+          <w:rFonts w:ascii="Consolas" w:eastAsia="Times New Roman" w:hAnsi="Consolas" w:cs="Times New Roman"/>
+          <w:color w:val="000000"/>
+          <w:sz w:val="21"/>
+          <w:szCs w:val="21"/>
+        </w:rPr>
+        <w:t>}</w:t>
+      </w:r>
+    </w:p>
+    <w:p>
+      <w:pPr>
+        <w:pStyle w:val="ListParagraph"/>
+        <w:shd w:val="clear" w:color="auto" w:fill="FFFFFF"/>
+        <w:spacing w:line="285" w:lineRule="atLeast"/>
+        <w:ind w:left="1080"/>
+        <w:rPr>
+          <w:rFonts w:ascii="Consolas" w:eastAsia="Times New Roman" w:hAnsi="Consolas" w:cs="Times New Roman"/>
+          <w:color w:val="000000"/>
+          <w:sz w:val="21"/>
+          <w:szCs w:val="21"/>
+        </w:rPr>
+      </w:pPr>
+    </w:p>
+    <w:p>
+      <w:pPr>
+        <w:pStyle w:val="ListParagraph"/>
+        <w:shd w:val="clear" w:color="auto" w:fill="FFFFFF"/>
+        <w:spacing w:line="285" w:lineRule="atLeast"/>
+        <w:ind w:left="1080"/>
+        <w:rPr>
+          <w:rFonts w:ascii="Consolas" w:eastAsia="Times New Roman" w:hAnsi="Consolas" w:cs="Times New Roman"/>
+          <w:color w:val="000000"/>
+          <w:sz w:val="21"/>
+          <w:szCs w:val="21"/>
+        </w:rPr>
+      </w:pPr>
+    </w:p>
+    <w:p>
+      <w:pPr>
+        <w:pStyle w:val="ListParagraph"/>
+        <w:shd w:val="clear" w:color="auto" w:fill="FFFFFF"/>
+        <w:spacing w:line="285" w:lineRule="atLeast"/>
+        <w:ind w:left="0"/>
+        <w:jc w:val="center"/>
+        <w:rPr>
+          <w:rFonts w:ascii="Consolas" w:eastAsia="Times New Roman" w:hAnsi="Consolas" w:cs="Times New Roman"/>
+          <w:color w:val="000000"/>
+          <w:sz w:val="21"/>
+          <w:szCs w:val="21"/>
+        </w:rPr>
+      </w:pPr>
+      <w:r>
+        <w:rPr>
+          <w:noProof/>
+        </w:rPr>
+        <w:drawing>
+          <wp:inline distT="0" distB="0" distL="0" distR="0" wp14:anchorId="0BAD8E45" wp14:editId="23D6C9B8">
+            <wp:extent cx="5939790" cy="2267585"/>
+            <wp:effectExtent l="0" t="0" r="3810" b="0"/>
+            <wp:docPr id="6" name="Picture 6"/>
+            <wp:cNvGraphicFramePr>
+              <a:graphicFrameLocks xmlns:a="http://schemas.openxmlformats.org/drawingml/2006/main" noChangeAspect="1"/>
+            </wp:cNvGraphicFramePr>
+            <a:graphic xmlns:a="http://schemas.openxmlformats.org/drawingml/2006/main">
+              <a:graphicData uri="http://schemas.openxmlformats.org/drawingml/2006/picture">
+                <pic:pic xmlns:pic="http://schemas.openxmlformats.org/drawingml/2006/picture">
+                  <pic:nvPicPr>
+                    <pic:cNvPr id="0" name="Picture 6"/>
+                    <pic:cNvPicPr>
+                      <a:picLocks noChangeAspect="1" noChangeArrowheads="1"/>
+                    </pic:cNvPicPr>
+                  </pic:nvPicPr>
+                  <pic:blipFill>
+                    <a:blip r:embed="rId10">
+                      <a:extLst>
+                        <a:ext uri="{28A0092B-C50C-407E-A947-70E740481C1C}">
+                          <a14:useLocalDpi xmlns:a14="http://schemas.microsoft.com/office/drawing/2010/main" val="0"/>
+                        </a:ext>
+                      </a:extLst>
+                    </a:blip>
+                    <a:srcRect/>
+                    <a:stretch>
+                      <a:fillRect/>
+                    </a:stretch>
+                  </pic:blipFill>
+                  <pic:spPr bwMode="auto">
+                    <a:xfrm>
+                      <a:off x="0" y="0"/>
+                      <a:ext cx="5939790" cy="2267585"/>
+                    </a:xfrm>
+                    <a:prstGeom prst="rect">
+                      <a:avLst/>
+                    </a:prstGeom>
+                    <a:noFill/>
+                    <a:ln>
+                      <a:noFill/>
+                    </a:ln>
+                  </pic:spPr>
+                </pic:pic>
+              </a:graphicData>
+            </a:graphic>
+          </wp:inline>
+        </w:drawing>
+      </w:r>
+    </w:p>
+    <w:p>
+      <w:pPr>
+        <w:pStyle w:val="ListParagraph"/>
+        <w:ind w:left="1512"/>
+      </w:pPr>
     </w:p>
     <w:p>
       <w:pPr>
         <w:pStyle w:val="ListParagraph"/>
         <w:numPr>
           <w:ilvl w:val="1"/>
-          <w:numId w:val="3"/>
+          <w:numId w:val="7"/>
         </w:numPr>
-        <w:rPr>
-          <w:lang w:val="es-CL"/>
-        </w:rPr>
-      </w:pPr>
-      <w:r>
-        <w:rPr>
-          <w:lang w:val="es-CL"/>
-        </w:rPr>
-        <w:t>bcvbcv</w:t>
-      </w:r>
-    </w:p>
-    <w:p>
-      <w:pPr>
-        <w:pStyle w:val="ListParagraph"/>
-        <w:numPr>
-          <w:ilvl w:val="0"/>
-          <w:numId w:val="3"/>
-        </w:numPr>
-        <w:rPr>
-          <w:lang w:val="es-CL"/>
-        </w:rPr>
-      </w:pPr>
-      <w:r>
-        <w:rPr>
-          <w:lang w:val="es-CL"/>
-        </w:rPr>
-        <w:t>Gdf</w:t>
-      </w:r>
+        <w:shd w:val="clear" w:color="auto" w:fill="FFFFFF"/>
+        <w:spacing w:line="285" w:lineRule="atLeast"/>
+        <w:ind w:left="1080"/>
+        <w:rPr>
+          <w:rFonts w:ascii="Consolas" w:eastAsia="Times New Roman" w:hAnsi="Consolas" w:cs="Times New Roman"/>
+          <w:color w:val="000000"/>
+          <w:sz w:val="21"/>
+          <w:szCs w:val="21"/>
+        </w:rPr>
+      </w:pPr>
+      <w:r>
+        <w:t>Exp_12:</w:t>
+      </w:r>
+      <w:r>
+        <w:t xml:space="preserve"> </w:t>
+      </w:r>
+      <w:r>
+        <w:rPr>
+          <w:rFonts w:ascii="Consolas" w:eastAsia="Times New Roman" w:hAnsi="Consolas" w:cs="Times New Roman"/>
+          <w:color w:val="000000"/>
+          <w:sz w:val="21"/>
+          <w:szCs w:val="21"/>
+        </w:rPr>
+        <w:t>{</w:t>
+      </w:r>
+      <w:r>
+        <w:rPr>
+          <w:rFonts w:ascii="Consolas" w:eastAsia="Times New Roman" w:hAnsi="Consolas" w:cs="Times New Roman"/>
+          <w:color w:val="A31515"/>
+          <w:sz w:val="21"/>
+          <w:szCs w:val="21"/>
+        </w:rPr>
+        <w:t>"name"</w:t>
+      </w:r>
+      <w:r>
+        <w:rPr>
+          <w:rFonts w:ascii="Consolas" w:eastAsia="Times New Roman" w:hAnsi="Consolas" w:cs="Times New Roman"/>
+          <w:color w:val="000000"/>
+          <w:sz w:val="21"/>
+          <w:szCs w:val="21"/>
+        </w:rPr>
+        <w:t>:</w:t>
+      </w:r>
+      <w:r>
+        <w:rPr>
+          <w:rFonts w:ascii="Consolas" w:eastAsia="Times New Roman" w:hAnsi="Consolas" w:cs="Times New Roman"/>
+          <w:color w:val="A31515"/>
+          <w:sz w:val="21"/>
+          <w:szCs w:val="21"/>
+        </w:rPr>
+        <w:t>"exp_12"</w:t>
+      </w:r>
+      <w:r>
+        <w:rPr>
+          <w:rFonts w:ascii="Consolas" w:eastAsia="Times New Roman" w:hAnsi="Consolas" w:cs="Times New Roman"/>
+          <w:color w:val="000000"/>
+          <w:sz w:val="21"/>
+          <w:szCs w:val="21"/>
+        </w:rPr>
+        <w:t>,</w:t>
+      </w:r>
+      <w:r>
+        <w:rPr>
+          <w:rFonts w:ascii="Consolas" w:eastAsia="Times New Roman" w:hAnsi="Consolas" w:cs="Times New Roman"/>
+          <w:color w:val="A31515"/>
+          <w:sz w:val="21"/>
+          <w:szCs w:val="21"/>
+        </w:rPr>
+        <w:t>"replay_buffer_size"</w:t>
+      </w:r>
+      <w:r>
+        <w:rPr>
+          <w:rFonts w:ascii="Consolas" w:eastAsia="Times New Roman" w:hAnsi="Consolas" w:cs="Times New Roman"/>
+          <w:color w:val="000000"/>
+          <w:sz w:val="21"/>
+          <w:szCs w:val="21"/>
+        </w:rPr>
+        <w:t>:</w:t>
+      </w:r>
+      <w:r>
+        <w:rPr>
+          <w:rFonts w:ascii="Consolas" w:eastAsia="Times New Roman" w:hAnsi="Consolas" w:cs="Times New Roman"/>
+          <w:color w:val="098658"/>
+          <w:sz w:val="21"/>
+          <w:szCs w:val="21"/>
+        </w:rPr>
+        <w:t>2500</w:t>
+      </w:r>
+      <w:r>
+        <w:rPr>
+          <w:rFonts w:ascii="Consolas" w:eastAsia="Times New Roman" w:hAnsi="Consolas" w:cs="Times New Roman"/>
+          <w:color w:val="000000"/>
+          <w:sz w:val="21"/>
+          <w:szCs w:val="21"/>
+        </w:rPr>
+        <w:t xml:space="preserve">, </w:t>
+      </w:r>
+      <w:r>
+        <w:rPr>
+          <w:rFonts w:ascii="Consolas" w:eastAsia="Times New Roman" w:hAnsi="Consolas" w:cs="Times New Roman"/>
+          <w:color w:val="A31515"/>
+          <w:sz w:val="21"/>
+          <w:szCs w:val="21"/>
+        </w:rPr>
+        <w:t>"batch_size"</w:t>
+      </w:r>
+      <w:r>
+        <w:rPr>
+          <w:rFonts w:ascii="Consolas" w:eastAsia="Times New Roman" w:hAnsi="Consolas" w:cs="Times New Roman"/>
+          <w:color w:val="000000"/>
+          <w:sz w:val="21"/>
+          <w:szCs w:val="21"/>
+        </w:rPr>
+        <w:t>:</w:t>
+      </w:r>
+      <w:proofErr w:type="gramStart"/>
+      <w:r>
+        <w:rPr>
+          <w:rFonts w:ascii="Consolas" w:eastAsia="Times New Roman" w:hAnsi="Consolas" w:cs="Times New Roman"/>
+          <w:color w:val="098658"/>
+          <w:sz w:val="21"/>
+          <w:szCs w:val="21"/>
+        </w:rPr>
+        <w:t>16</w:t>
+      </w:r>
+      <w:proofErr w:type="gramEnd"/>
+      <w:r>
+        <w:rPr>
+          <w:rFonts w:ascii="Consolas" w:eastAsia="Times New Roman" w:hAnsi="Consolas" w:cs="Times New Roman"/>
+          <w:color w:val="000000"/>
+          <w:sz w:val="21"/>
+          <w:szCs w:val="21"/>
+        </w:rPr>
+        <w:t xml:space="preserve">, </w:t>
+      </w:r>
+      <w:r>
+        <w:rPr>
+          <w:rFonts w:ascii="Consolas" w:eastAsia="Times New Roman" w:hAnsi="Consolas" w:cs="Times New Roman"/>
+          <w:color w:val="A31515"/>
+          <w:sz w:val="21"/>
+          <w:szCs w:val="21"/>
+        </w:rPr>
+        <w:t>"nb_steps_target_replace"</w:t>
+      </w:r>
+      <w:r>
+        <w:rPr>
+          <w:rFonts w:ascii="Consolas" w:eastAsia="Times New Roman" w:hAnsi="Consolas" w:cs="Times New Roman"/>
+          <w:color w:val="000000"/>
+          <w:sz w:val="21"/>
+          <w:szCs w:val="21"/>
+        </w:rPr>
+        <w:t>:</w:t>
+      </w:r>
+      <w:r>
+        <w:rPr>
+          <w:rFonts w:ascii="Consolas" w:eastAsia="Times New Roman" w:hAnsi="Consolas" w:cs="Times New Roman"/>
+          <w:color w:val="098658"/>
+          <w:sz w:val="21"/>
+          <w:szCs w:val="21"/>
+        </w:rPr>
+        <w:t>100</w:t>
+      </w:r>
+      <w:r>
+        <w:rPr>
+          <w:rFonts w:ascii="Consolas" w:eastAsia="Times New Roman" w:hAnsi="Consolas" w:cs="Times New Roman"/>
+          <w:color w:val="000000"/>
+          <w:sz w:val="21"/>
+          <w:szCs w:val="21"/>
+        </w:rPr>
+        <w:t>}</w:t>
+      </w:r>
+    </w:p>
+    <w:p>
+      <w:pPr>
+        <w:pStyle w:val="ListParagraph"/>
+        <w:shd w:val="clear" w:color="auto" w:fill="FFFFFF"/>
+        <w:spacing w:line="285" w:lineRule="atLeast"/>
+        <w:ind w:left="1080"/>
+        <w:rPr>
+          <w:rFonts w:ascii="Consolas" w:eastAsia="Times New Roman" w:hAnsi="Consolas" w:cs="Times New Roman"/>
+          <w:color w:val="000000"/>
+          <w:sz w:val="21"/>
+          <w:szCs w:val="21"/>
+        </w:rPr>
+      </w:pPr>
+    </w:p>
+    <w:p>
+      <w:pPr>
+        <w:pStyle w:val="ListParagraph"/>
+        <w:shd w:val="clear" w:color="auto" w:fill="FFFFFF"/>
+        <w:spacing w:line="285" w:lineRule="atLeast"/>
+        <w:ind w:left="0"/>
+        <w:rPr>
+          <w:rFonts w:ascii="Consolas" w:eastAsia="Times New Roman" w:hAnsi="Consolas" w:cs="Times New Roman"/>
+          <w:color w:val="000000"/>
+          <w:sz w:val="21"/>
+          <w:szCs w:val="21"/>
+        </w:rPr>
+      </w:pPr>
+      <w:r>
+        <w:rPr>
+          <w:rFonts w:ascii="Consolas" w:eastAsia="Times New Roman" w:hAnsi="Consolas" w:cs="Times New Roman"/>
+          <w:color w:val="000000"/>
+          <w:sz w:val="21"/>
+          <w:szCs w:val="21"/>
+        </w:rPr>
+        <w:drawing>
+          <wp:inline distT="0" distB="0" distL="0" distR="0" wp14:anchorId="266A7C61" wp14:editId="78A16682">
+            <wp:extent cx="5943600" cy="2267585"/>
+            <wp:effectExtent l="0" t="0" r="0" b="0"/>
+            <wp:docPr id="7" name="Picture 7"/>
+            <wp:cNvGraphicFramePr>
+              <a:graphicFrameLocks xmlns:a="http://schemas.openxmlformats.org/drawingml/2006/main" noChangeAspect="1"/>
+            </wp:cNvGraphicFramePr>
+            <a:graphic xmlns:a="http://schemas.openxmlformats.org/drawingml/2006/main">
+              <a:graphicData uri="http://schemas.openxmlformats.org/drawingml/2006/picture">
+                <pic:pic xmlns:pic="http://schemas.openxmlformats.org/drawingml/2006/picture">
+                  <pic:nvPicPr>
+                    <pic:cNvPr id="1" name=""/>
+                    <pic:cNvPicPr/>
+                  </pic:nvPicPr>
+                  <pic:blipFill>
+                    <a:blip r:embed="rId11"/>
+                    <a:stretch>
+                      <a:fillRect/>
+                    </a:stretch>
+                  </pic:blipFill>
+                  <pic:spPr>
+                    <a:xfrm>
+                      <a:off x="0" y="0"/>
+                      <a:ext cx="5943600" cy="2267585"/>
+                    </a:xfrm>
+                    <a:prstGeom prst="rect">
+                      <a:avLst/>
+                    </a:prstGeom>
+                  </pic:spPr>
+                </pic:pic>
+              </a:graphicData>
+            </a:graphic>
+          </wp:inline>
+        </w:drawing>
+      </w:r>
+    </w:p>
+    <w:p>
+      <w:pPr>
+        <w:pStyle w:val="ListParagraph"/>
+        <w:shd w:val="clear" w:color="auto" w:fill="FFFFFF"/>
+        <w:spacing w:line="285" w:lineRule="atLeast"/>
+        <w:ind w:left="0"/>
+        <w:rPr>
+          <w:rFonts w:ascii="Consolas" w:eastAsia="Times New Roman" w:hAnsi="Consolas" w:cs="Times New Roman"/>
+          <w:color w:val="000000"/>
+          <w:sz w:val="21"/>
+          <w:szCs w:val="21"/>
+        </w:rPr>
+      </w:pPr>
+    </w:p>
+    <w:p>
+      <w:pPr>
+        <w:pStyle w:val="ListParagraph"/>
+        <w:shd w:val="clear" w:color="auto" w:fill="FFFFFF"/>
+        <w:spacing w:line="285" w:lineRule="atLeast"/>
+        <w:ind w:left="0"/>
+        <w:rPr>
+          <w:rFonts w:ascii="Consolas" w:eastAsia="Times New Roman" w:hAnsi="Consolas" w:cs="Times New Roman"/>
+          <w:color w:val="000000"/>
+          <w:sz w:val="21"/>
+          <w:szCs w:val="21"/>
+        </w:rPr>
+      </w:pPr>
+    </w:p>
+    <w:p>
+      <w:pPr>
+        <w:pStyle w:val="ListParagraph"/>
+        <w:shd w:val="clear" w:color="auto" w:fill="FFFFFF"/>
+        <w:spacing w:line="285" w:lineRule="atLeast"/>
+        <w:ind w:left="0"/>
+        <w:rPr>
+          <w:rFonts w:ascii="Consolas" w:eastAsia="Times New Roman" w:hAnsi="Consolas" w:cs="Times New Roman"/>
+          <w:color w:val="000000"/>
+          <w:sz w:val="21"/>
+          <w:szCs w:val="21"/>
+        </w:rPr>
+      </w:pPr>
+    </w:p>
+    <w:p>
+      <w:pPr>
+        <w:pStyle w:val="ListParagraph"/>
+        <w:shd w:val="clear" w:color="auto" w:fill="FFFFFF"/>
+        <w:spacing w:line="285" w:lineRule="atLeast"/>
+        <w:ind w:left="0"/>
+        <w:rPr>
+          <w:rFonts w:ascii="Consolas" w:eastAsia="Times New Roman" w:hAnsi="Consolas" w:cs="Times New Roman"/>
+          <w:color w:val="000000"/>
+          <w:sz w:val="21"/>
+          <w:szCs w:val="21"/>
+        </w:rPr>
+      </w:pPr>
+    </w:p>
+    <w:p>
+      <w:pPr>
+        <w:pStyle w:val="ListParagraph"/>
+        <w:shd w:val="clear" w:color="auto" w:fill="FFFFFF"/>
+        <w:spacing w:line="285" w:lineRule="atLeast"/>
+        <w:ind w:left="0"/>
+        <w:rPr>
+          <w:rFonts w:ascii="Consolas" w:eastAsia="Times New Roman" w:hAnsi="Consolas" w:cs="Times New Roman"/>
+          <w:color w:val="000000"/>
+          <w:sz w:val="21"/>
+          <w:szCs w:val="21"/>
+        </w:rPr>
+      </w:pPr>
+    </w:p>
+    <w:p>
+      <w:pPr>
+        <w:pStyle w:val="ListParagraph"/>
+        <w:shd w:val="clear" w:color="auto" w:fill="FFFFFF"/>
+        <w:spacing w:line="285" w:lineRule="atLeast"/>
+        <w:ind w:left="0"/>
+        <w:rPr>
+          <w:rFonts w:ascii="Consolas" w:eastAsia="Times New Roman" w:hAnsi="Consolas" w:cs="Times New Roman"/>
+          <w:color w:val="000000"/>
+          <w:sz w:val="21"/>
+          <w:szCs w:val="21"/>
+        </w:rPr>
+      </w:pPr>
+    </w:p>
+    <w:p>
+      <w:pPr>
+        <w:pStyle w:val="ListParagraph"/>
+        <w:shd w:val="clear" w:color="auto" w:fill="FFFFFF"/>
+        <w:spacing w:line="285" w:lineRule="atLeast"/>
+        <w:ind w:left="0"/>
+        <w:rPr>
+          <w:rFonts w:ascii="Consolas" w:eastAsia="Times New Roman" w:hAnsi="Consolas" w:cs="Times New Roman"/>
+          <w:color w:val="000000"/>
+          <w:sz w:val="21"/>
+          <w:szCs w:val="21"/>
+        </w:rPr>
+      </w:pPr>
     </w:p>
     <w:p>
       <w:pPr>
         <w:pStyle w:val="ListParagraph"/>
         <w:numPr>
           <w:ilvl w:val="1"/>
-          <w:numId w:val="3"/>
+          <w:numId w:val="7"/>
         </w:numPr>
-        <w:rPr>
-          <w:lang w:val="es-CL"/>
-        </w:rPr>
-      </w:pPr>
-      <w:r>
-        <w:rPr>
-          <w:lang w:val="es-CL"/>
-        </w:rPr>
-        <w:t>Fdsfdsfsd</w:t>
-      </w:r>
+        <w:shd w:val="clear" w:color="auto" w:fill="FFFFFF"/>
+        <w:spacing w:line="285" w:lineRule="atLeast"/>
+        <w:ind w:left="1080"/>
+        <w:rPr>
+          <w:rFonts w:ascii="Consolas" w:eastAsia="Times New Roman" w:hAnsi="Consolas" w:cs="Times New Roman"/>
+          <w:color w:val="000000"/>
+          <w:sz w:val="21"/>
+          <w:szCs w:val="21"/>
+        </w:rPr>
+      </w:pPr>
+      <w:r>
+        <w:t>Exp_13:</w:t>
+      </w:r>
+      <w:r>
+        <w:t xml:space="preserve"> </w:t>
+      </w:r>
+      <w:r>
+        <w:rPr>
+          <w:rFonts w:ascii="Consolas" w:eastAsia="Times New Roman" w:hAnsi="Consolas" w:cs="Times New Roman"/>
+          <w:color w:val="000000"/>
+          <w:sz w:val="21"/>
+          <w:szCs w:val="21"/>
+        </w:rPr>
+        <w:t>{</w:t>
+      </w:r>
+      <w:r>
+        <w:rPr>
+          <w:rFonts w:ascii="Consolas" w:eastAsia="Times New Roman" w:hAnsi="Consolas" w:cs="Times New Roman"/>
+          <w:color w:val="A31515"/>
+          <w:sz w:val="21"/>
+          <w:szCs w:val="21"/>
+        </w:rPr>
+        <w:t>"name"</w:t>
+      </w:r>
+      <w:r>
+        <w:rPr>
+          <w:rFonts w:ascii="Consolas" w:eastAsia="Times New Roman" w:hAnsi="Consolas" w:cs="Times New Roman"/>
+          <w:color w:val="000000"/>
+          <w:sz w:val="21"/>
+          <w:szCs w:val="21"/>
+        </w:rPr>
+        <w:t>:</w:t>
+      </w:r>
+      <w:r>
+        <w:rPr>
+          <w:rFonts w:ascii="Consolas" w:eastAsia="Times New Roman" w:hAnsi="Consolas" w:cs="Times New Roman"/>
+          <w:color w:val="A31515"/>
+          <w:sz w:val="21"/>
+          <w:szCs w:val="21"/>
+        </w:rPr>
+        <w:t>"exp_13"</w:t>
+      </w:r>
+      <w:r>
+        <w:rPr>
+          <w:rFonts w:ascii="Consolas" w:eastAsia="Times New Roman" w:hAnsi="Consolas" w:cs="Times New Roman"/>
+          <w:color w:val="000000"/>
+          <w:sz w:val="21"/>
+          <w:szCs w:val="21"/>
+        </w:rPr>
+        <w:t>,</w:t>
+      </w:r>
+      <w:r>
+        <w:rPr>
+          <w:rFonts w:ascii="Consolas" w:eastAsia="Times New Roman" w:hAnsi="Consolas" w:cs="Times New Roman"/>
+          <w:color w:val="A31515"/>
+          <w:sz w:val="21"/>
+          <w:szCs w:val="21"/>
+        </w:rPr>
+        <w:t>"replay_buffer_size"</w:t>
+      </w:r>
+      <w:r>
+        <w:rPr>
+          <w:rFonts w:ascii="Consolas" w:eastAsia="Times New Roman" w:hAnsi="Consolas" w:cs="Times New Roman"/>
+          <w:color w:val="000000"/>
+          <w:sz w:val="21"/>
+          <w:szCs w:val="21"/>
+        </w:rPr>
+        <w:t>:</w:t>
+      </w:r>
+      <w:r>
+        <w:rPr>
+          <w:rFonts w:ascii="Consolas" w:eastAsia="Times New Roman" w:hAnsi="Consolas" w:cs="Times New Roman"/>
+          <w:color w:val="098658"/>
+          <w:sz w:val="21"/>
+          <w:szCs w:val="21"/>
+        </w:rPr>
+        <w:t>5000</w:t>
+      </w:r>
+      <w:r>
+        <w:rPr>
+          <w:rFonts w:ascii="Consolas" w:eastAsia="Times New Roman" w:hAnsi="Consolas" w:cs="Times New Roman"/>
+          <w:color w:val="000000"/>
+          <w:sz w:val="21"/>
+          <w:szCs w:val="21"/>
+        </w:rPr>
+        <w:t xml:space="preserve">, </w:t>
+      </w:r>
+      <w:r>
+        <w:rPr>
+          <w:rFonts w:ascii="Consolas" w:eastAsia="Times New Roman" w:hAnsi="Consolas" w:cs="Times New Roman"/>
+          <w:color w:val="A31515"/>
+          <w:sz w:val="21"/>
+          <w:szCs w:val="21"/>
+        </w:rPr>
+        <w:t>"batch_size"</w:t>
+      </w:r>
+      <w:r>
+        <w:rPr>
+          <w:rFonts w:ascii="Consolas" w:eastAsia="Times New Roman" w:hAnsi="Consolas" w:cs="Times New Roman"/>
+          <w:color w:val="000000"/>
+          <w:sz w:val="21"/>
+          <w:szCs w:val="21"/>
+        </w:rPr>
+        <w:t>:</w:t>
+      </w:r>
+      <w:proofErr w:type="gramStart"/>
+      <w:r>
+        <w:rPr>
+          <w:rFonts w:ascii="Consolas" w:eastAsia="Times New Roman" w:hAnsi="Consolas" w:cs="Times New Roman"/>
+          <w:color w:val="098658"/>
+          <w:sz w:val="21"/>
+          <w:szCs w:val="21"/>
+        </w:rPr>
+        <w:t>16</w:t>
+      </w:r>
+      <w:proofErr w:type="gramEnd"/>
+      <w:r>
+        <w:rPr>
+          <w:rFonts w:ascii="Consolas" w:eastAsia="Times New Roman" w:hAnsi="Consolas" w:cs="Times New Roman"/>
+          <w:color w:val="000000"/>
+          <w:sz w:val="21"/>
+          <w:szCs w:val="21"/>
+        </w:rPr>
+        <w:t xml:space="preserve">, </w:t>
+      </w:r>
+      <w:r>
+        <w:rPr>
+          <w:rFonts w:ascii="Consolas" w:eastAsia="Times New Roman" w:hAnsi="Consolas" w:cs="Times New Roman"/>
+          <w:color w:val="A31515"/>
+          <w:sz w:val="21"/>
+          <w:szCs w:val="21"/>
+        </w:rPr>
+        <w:t>"nb_steps_target_replace"</w:t>
+      </w:r>
+      <w:r>
+        <w:rPr>
+          <w:rFonts w:ascii="Consolas" w:eastAsia="Times New Roman" w:hAnsi="Consolas" w:cs="Times New Roman"/>
+          <w:color w:val="000000"/>
+          <w:sz w:val="21"/>
+          <w:szCs w:val="21"/>
+        </w:rPr>
+        <w:t>:</w:t>
+      </w:r>
+      <w:r>
+        <w:rPr>
+          <w:rFonts w:ascii="Consolas" w:eastAsia="Times New Roman" w:hAnsi="Consolas" w:cs="Times New Roman"/>
+          <w:color w:val="098658"/>
+          <w:sz w:val="21"/>
+          <w:szCs w:val="21"/>
+        </w:rPr>
+        <w:t>100</w:t>
+      </w:r>
+      <w:r>
+        <w:rPr>
+          <w:rFonts w:ascii="Consolas" w:eastAsia="Times New Roman" w:hAnsi="Consolas" w:cs="Times New Roman"/>
+          <w:color w:val="000000"/>
+          <w:sz w:val="21"/>
+          <w:szCs w:val="21"/>
+        </w:rPr>
+        <w:t>}</w:t>
+      </w:r>
+    </w:p>
+    <w:p>
+      <w:pPr>
+        <w:pStyle w:val="ListParagraph"/>
+        <w:shd w:val="clear" w:color="auto" w:fill="FFFFFF"/>
+        <w:spacing w:line="285" w:lineRule="atLeast"/>
+        <w:ind w:left="1080"/>
+        <w:rPr>
+          <w:rFonts w:ascii="Consolas" w:eastAsia="Times New Roman" w:hAnsi="Consolas" w:cs="Times New Roman"/>
+          <w:color w:val="000000"/>
+          <w:sz w:val="21"/>
+          <w:szCs w:val="21"/>
+        </w:rPr>
+      </w:pPr>
+    </w:p>
+    <w:p>
+      <w:pPr>
+        <w:pStyle w:val="ListParagraph"/>
+        <w:shd w:val="clear" w:color="auto" w:fill="FFFFFF"/>
+        <w:spacing w:line="285" w:lineRule="atLeast"/>
+        <w:ind w:left="0"/>
+        <w:rPr>
+          <w:rFonts w:ascii="Consolas" w:eastAsia="Times New Roman" w:hAnsi="Consolas" w:cs="Times New Roman"/>
+          <w:color w:val="000000"/>
+          <w:sz w:val="21"/>
+          <w:szCs w:val="21"/>
+        </w:rPr>
+      </w:pPr>
+      <w:r>
+        <w:rPr>
+          <w:rFonts w:ascii="Consolas" w:eastAsia="Times New Roman" w:hAnsi="Consolas" w:cs="Times New Roman"/>
+          <w:color w:val="000000"/>
+          <w:sz w:val="21"/>
+          <w:szCs w:val="21"/>
+        </w:rPr>
+        <w:drawing>
+          <wp:inline distT="0" distB="0" distL="0" distR="0" wp14:anchorId="5E4AE224" wp14:editId="4BA96E3C">
+            <wp:extent cx="5943600" cy="2267585"/>
+            <wp:effectExtent l="0" t="0" r="0" b="0"/>
+            <wp:docPr id="8" name="Picture 8"/>
+            <wp:cNvGraphicFramePr>
+              <a:graphicFrameLocks xmlns:a="http://schemas.openxmlformats.org/drawingml/2006/main" noChangeAspect="1"/>
+            </wp:cNvGraphicFramePr>
+            <a:graphic xmlns:a="http://schemas.openxmlformats.org/drawingml/2006/main">
+              <a:graphicData uri="http://schemas.openxmlformats.org/drawingml/2006/picture">
+                <pic:pic xmlns:pic="http://schemas.openxmlformats.org/drawingml/2006/picture">
+                  <pic:nvPicPr>
+                    <pic:cNvPr id="1" name=""/>
+                    <pic:cNvPicPr/>
+                  </pic:nvPicPr>
+                  <pic:blipFill>
+                    <a:blip r:embed="rId12"/>
+                    <a:stretch>
+                      <a:fillRect/>
+                    </a:stretch>
+                  </pic:blipFill>
+                  <pic:spPr>
+                    <a:xfrm>
+                      <a:off x="0" y="0"/>
+                      <a:ext cx="5943600" cy="2267585"/>
+                    </a:xfrm>
+                    <a:prstGeom prst="rect">
+                      <a:avLst/>
+                    </a:prstGeom>
+                  </pic:spPr>
+                </pic:pic>
+              </a:graphicData>
+            </a:graphic>
+          </wp:inline>
+        </w:drawing>
+      </w:r>
+    </w:p>
+    <w:p>
+      <w:pPr>
+        <w:pStyle w:val="ListParagraph"/>
+        <w:shd w:val="clear" w:color="auto" w:fill="FFFFFF"/>
+        <w:spacing w:line="285" w:lineRule="atLeast"/>
+        <w:ind w:left="0"/>
+        <w:rPr>
+          <w:rFonts w:ascii="Consolas" w:eastAsia="Times New Roman" w:hAnsi="Consolas" w:cs="Times New Roman"/>
+          <w:color w:val="000000"/>
+          <w:sz w:val="21"/>
+          <w:szCs w:val="21"/>
+        </w:rPr>
+      </w:pPr>
+    </w:p>
+    <w:p>
+      <w:pPr>
+        <w:shd w:val="clear" w:color="auto" w:fill="FFFFFF"/>
+        <w:spacing w:after="0" w:line="285" w:lineRule="atLeast"/>
+        <w:ind w:left="720"/>
+        <w:rPr>
+          <w:rFonts w:ascii="Consolas" w:eastAsia="Times New Roman" w:hAnsi="Consolas" w:cs="Times New Roman"/>
+          <w:color w:val="000000"/>
+          <w:sz w:val="21"/>
+          <w:szCs w:val="21"/>
+          <w:lang w:val="es-CL"/>
+        </w:rPr>
+      </w:pPr>
+      <w:r>
+        <w:rPr>
+          <w:rFonts w:ascii="Consolas" w:eastAsia="Times New Roman" w:hAnsi="Consolas" w:cs="Times New Roman"/>
+          <w:color w:val="000000"/>
+          <w:sz w:val="21"/>
+          <w:szCs w:val="21"/>
+          <w:lang w:val="es-CL"/>
+        </w:rPr>
+        <w:t>A partir del experimen</w:t>
+      </w:r>
+      <w:r>
+        <w:rPr>
+          <w:rFonts w:ascii="Consolas" w:eastAsia="Times New Roman" w:hAnsi="Consolas" w:cs="Times New Roman"/>
+          <w:color w:val="000000"/>
+          <w:sz w:val="21"/>
+          <w:szCs w:val="21"/>
+          <w:lang w:val="es-CL"/>
+        </w:rPr>
+        <w:t>to 1</w:t>
+      </w:r>
+      <w:r>
+        <w:rPr>
+          <w:rFonts w:ascii="Consolas" w:eastAsia="Times New Roman" w:hAnsi="Consolas" w:cs="Times New Roman"/>
+          <w:color w:val="000000"/>
+          <w:sz w:val="21"/>
+          <w:szCs w:val="21"/>
+          <w:lang w:val="es-CL"/>
+        </w:rPr>
+        <w:t>,</w:t>
+      </w:r>
+      <w:r>
+        <w:rPr>
+          <w:rFonts w:ascii="Consolas" w:eastAsia="Times New Roman" w:hAnsi="Consolas" w:cs="Times New Roman"/>
+          <w:color w:val="000000"/>
+          <w:sz w:val="21"/>
+          <w:szCs w:val="21"/>
+          <w:lang w:val="es-CL"/>
+        </w:rPr>
+        <w:t xml:space="preserve"> se puede observar que se obtiene un mejor </w:t>
+      </w:r>
+      <w:proofErr w:type="spellStart"/>
+      <w:r>
+        <w:rPr>
+          <w:rFonts w:ascii="Consolas" w:eastAsia="Times New Roman" w:hAnsi="Consolas" w:cs="Times New Roman"/>
+          <w:color w:val="000000"/>
+          <w:sz w:val="21"/>
+          <w:szCs w:val="21"/>
+          <w:lang w:val="es-CL"/>
+        </w:rPr>
+        <w:t>Success</w:t>
+      </w:r>
+      <w:proofErr w:type="spellEnd"/>
+      <w:r>
+        <w:rPr>
+          <w:rFonts w:ascii="Consolas" w:eastAsia="Times New Roman" w:hAnsi="Consolas" w:cs="Times New Roman"/>
+          <w:color w:val="000000"/>
+          <w:sz w:val="21"/>
+          <w:szCs w:val="21"/>
+          <w:lang w:val="es-CL"/>
+        </w:rPr>
+        <w:t xml:space="preserve"> </w:t>
+      </w:r>
+      <w:proofErr w:type="spellStart"/>
+      <w:r>
+        <w:rPr>
+          <w:rFonts w:ascii="Consolas" w:eastAsia="Times New Roman" w:hAnsi="Consolas" w:cs="Times New Roman"/>
+          <w:color w:val="000000"/>
+          <w:sz w:val="21"/>
+          <w:szCs w:val="21"/>
+          <w:lang w:val="es-CL"/>
+        </w:rPr>
+        <w:t>Rate</w:t>
+      </w:r>
+      <w:proofErr w:type="spellEnd"/>
+      <w:r>
+        <w:rPr>
+          <w:rFonts w:ascii="Consolas" w:eastAsia="Times New Roman" w:hAnsi="Consolas" w:cs="Times New Roman"/>
+          <w:color w:val="000000"/>
+          <w:sz w:val="21"/>
+          <w:szCs w:val="21"/>
+          <w:lang w:val="es-CL"/>
+        </w:rPr>
+        <w:t xml:space="preserve"> </w:t>
+      </w:r>
+      <w:r>
+        <w:rPr>
+          <w:rFonts w:ascii="Consolas" w:eastAsia="Times New Roman" w:hAnsi="Consolas" w:cs="Times New Roman"/>
+          <w:color w:val="000000"/>
+          <w:sz w:val="21"/>
+          <w:szCs w:val="21"/>
+          <w:lang w:val="es-CL"/>
+        </w:rPr>
+        <w:t>en un número menor de episodios</w:t>
+      </w:r>
+      <w:r>
+        <w:rPr>
+          <w:rFonts w:ascii="Consolas" w:eastAsia="Times New Roman" w:hAnsi="Consolas" w:cs="Times New Roman"/>
+          <w:color w:val="000000"/>
+          <w:sz w:val="21"/>
+          <w:szCs w:val="21"/>
+          <w:lang w:val="es-CL"/>
+        </w:rPr>
+        <w:t xml:space="preserve"> </w:t>
+      </w:r>
+      <w:r>
+        <w:rPr>
+          <w:rFonts w:ascii="Consolas" w:eastAsia="Times New Roman" w:hAnsi="Consolas" w:cs="Times New Roman"/>
+          <w:color w:val="000000"/>
+          <w:sz w:val="21"/>
+          <w:szCs w:val="21"/>
+          <w:lang w:val="es-CL"/>
+        </w:rPr>
+        <w:t xml:space="preserve">cuando el Buffer posee un mayor tamaño (ver experimento 13). Esto se asocia a que es posible almacenar </w:t>
+      </w:r>
+      <w:r>
+        <w:rPr>
+          <w:rFonts w:ascii="Consolas" w:eastAsia="Times New Roman" w:hAnsi="Consolas" w:cs="Times New Roman"/>
+          <w:color w:val="000000"/>
+          <w:sz w:val="21"/>
+          <w:szCs w:val="21"/>
+          <w:lang w:val="es-CL"/>
+        </w:rPr>
+        <w:t xml:space="preserve">una </w:t>
+      </w:r>
+      <w:r>
+        <w:rPr>
+          <w:rFonts w:ascii="Consolas" w:eastAsia="Times New Roman" w:hAnsi="Consolas" w:cs="Times New Roman"/>
+          <w:color w:val="000000"/>
+          <w:sz w:val="21"/>
+          <w:szCs w:val="21"/>
+          <w:lang w:val="es-CL"/>
+        </w:rPr>
+        <w:t xml:space="preserve">mayor variabilidad de </w:t>
+      </w:r>
+      <w:r>
+        <w:rPr>
+          <w:rFonts w:ascii="Consolas" w:eastAsia="Times New Roman" w:hAnsi="Consolas" w:cs="Times New Roman"/>
+          <w:color w:val="000000"/>
+          <w:sz w:val="21"/>
+          <w:szCs w:val="21"/>
+          <w:lang w:val="es-CL"/>
+        </w:rPr>
+        <w:t>información</w:t>
+      </w:r>
+      <w:r>
+        <w:rPr>
+          <w:rFonts w:ascii="Consolas" w:eastAsia="Times New Roman" w:hAnsi="Consolas" w:cs="Times New Roman"/>
+          <w:color w:val="000000"/>
+          <w:sz w:val="21"/>
+          <w:szCs w:val="21"/>
+          <w:lang w:val="es-CL"/>
+        </w:rPr>
+        <w:t>, l</w:t>
+      </w:r>
+      <w:r>
+        <w:rPr>
+          <w:rFonts w:ascii="Consolas" w:eastAsia="Times New Roman" w:hAnsi="Consolas" w:cs="Times New Roman"/>
+          <w:color w:val="000000"/>
+          <w:sz w:val="21"/>
+          <w:szCs w:val="21"/>
+          <w:lang w:val="es-CL"/>
+        </w:rPr>
+        <w:t>a</w:t>
+      </w:r>
+      <w:r>
+        <w:rPr>
+          <w:rFonts w:ascii="Consolas" w:eastAsia="Times New Roman" w:hAnsi="Consolas" w:cs="Times New Roman"/>
+          <w:color w:val="000000"/>
+          <w:sz w:val="21"/>
+          <w:szCs w:val="21"/>
+          <w:lang w:val="es-CL"/>
+        </w:rPr>
+        <w:t xml:space="preserve"> </w:t>
+      </w:r>
+      <w:r>
+        <w:rPr>
+          <w:rFonts w:ascii="Consolas" w:eastAsia="Times New Roman" w:hAnsi="Consolas" w:cs="Times New Roman"/>
+          <w:color w:val="000000"/>
+          <w:sz w:val="21"/>
+          <w:szCs w:val="21"/>
+          <w:lang w:val="es-CL"/>
+        </w:rPr>
+        <w:t>cual es valiosa</w:t>
+      </w:r>
+      <w:r>
+        <w:rPr>
+          <w:rFonts w:ascii="Consolas" w:eastAsia="Times New Roman" w:hAnsi="Consolas" w:cs="Times New Roman"/>
+          <w:color w:val="000000"/>
+          <w:sz w:val="21"/>
+          <w:szCs w:val="21"/>
+          <w:lang w:val="es-CL"/>
+        </w:rPr>
+        <w:t xml:space="preserve"> para el entrenamiento de la red neuronal.</w:t>
+      </w:r>
+    </w:p>
+    <w:p>
+      <w:pPr>
+        <w:pStyle w:val="ListParagraph"/>
+        <w:ind w:left="1512"/>
+        <w:rPr>
+          <w:lang w:val="es-CL"/>
+        </w:rPr>
+      </w:pPr>
     </w:p>
     <w:p>
       <w:pPr>
         <w:pStyle w:val="ListParagraph"/>
         <w:numPr>
           <w:ilvl w:val="1"/>
-          <w:numId w:val="3"/>
+          <w:numId w:val="7"/>
         </w:numPr>
-        <w:rPr>
-          <w:lang w:val="es-CL"/>
-        </w:rPr>
-      </w:pPr>
-      <w:r>
-        <w:rPr>
-          <w:lang w:val="es-CL"/>
-        </w:rPr>
-        <w:t>Fsdfsd</w:t>
-      </w:r>
-    </w:p>
-    <w:p>
-      <w:pPr>
-        <w:pStyle w:val="ListParagraph"/>
-        <w:ind w:left="792"/>
-        <w:rPr>
-          <w:lang w:val="es-CL"/>
-        </w:rPr>
-      </w:pPr>
-    </w:p>
-    <w:p>
-      <w:pPr>
-        <w:pStyle w:val="ListParagraph"/>
-        <w:numPr>
-          <w:ilvl w:val="0"/>
-          <w:numId w:val="3"/>
-        </w:numPr>
-        <w:rPr>
-          <w:lang w:val="es-CL"/>
-        </w:rPr>
-      </w:pPr>
-      <w:r>
-        <w:rPr>
-          <w:lang w:val="es-CL"/>
-        </w:rPr>
-        <w:t>Gdf</w:t>
-      </w:r>
+        <w:shd w:val="clear" w:color="auto" w:fill="FFFFFF"/>
+        <w:spacing w:line="285" w:lineRule="atLeast"/>
+        <w:ind w:left="1080"/>
+        <w:rPr>
+          <w:rFonts w:ascii="Consolas" w:eastAsia="Times New Roman" w:hAnsi="Consolas" w:cs="Times New Roman"/>
+          <w:color w:val="000000"/>
+          <w:sz w:val="21"/>
+          <w:szCs w:val="21"/>
+        </w:rPr>
+      </w:pPr>
+      <w:r>
+        <w:t>Exp_21:</w:t>
+      </w:r>
+      <w:r>
+        <w:t xml:space="preserve"> </w:t>
+      </w:r>
+      <w:r>
+        <w:rPr>
+          <w:rFonts w:ascii="Consolas" w:eastAsia="Times New Roman" w:hAnsi="Consolas" w:cs="Times New Roman"/>
+          <w:color w:val="000000"/>
+          <w:sz w:val="21"/>
+          <w:szCs w:val="21"/>
+        </w:rPr>
+        <w:t>{</w:t>
+      </w:r>
+      <w:r>
+        <w:rPr>
+          <w:rFonts w:ascii="Consolas" w:eastAsia="Times New Roman" w:hAnsi="Consolas" w:cs="Times New Roman"/>
+          <w:color w:val="A31515"/>
+          <w:sz w:val="21"/>
+          <w:szCs w:val="21"/>
+        </w:rPr>
+        <w:t>"name"</w:t>
+      </w:r>
+      <w:r>
+        <w:rPr>
+          <w:rFonts w:ascii="Consolas" w:eastAsia="Times New Roman" w:hAnsi="Consolas" w:cs="Times New Roman"/>
+          <w:color w:val="000000"/>
+          <w:sz w:val="21"/>
+          <w:szCs w:val="21"/>
+        </w:rPr>
+        <w:t>:</w:t>
+      </w:r>
+      <w:r>
+        <w:rPr>
+          <w:rFonts w:ascii="Consolas" w:eastAsia="Times New Roman" w:hAnsi="Consolas" w:cs="Times New Roman"/>
+          <w:color w:val="A31515"/>
+          <w:sz w:val="21"/>
+          <w:szCs w:val="21"/>
+        </w:rPr>
+        <w:t>"exp_21"</w:t>
+      </w:r>
+      <w:r>
+        <w:rPr>
+          <w:rFonts w:ascii="Consolas" w:eastAsia="Times New Roman" w:hAnsi="Consolas" w:cs="Times New Roman"/>
+          <w:color w:val="000000"/>
+          <w:sz w:val="21"/>
+          <w:szCs w:val="21"/>
+        </w:rPr>
+        <w:t>,</w:t>
+      </w:r>
+      <w:r>
+        <w:rPr>
+          <w:rFonts w:ascii="Consolas" w:eastAsia="Times New Roman" w:hAnsi="Consolas" w:cs="Times New Roman"/>
+          <w:color w:val="A31515"/>
+          <w:sz w:val="21"/>
+          <w:szCs w:val="21"/>
+        </w:rPr>
+        <w:t>"replay_buffer_size"</w:t>
+      </w:r>
+      <w:r>
+        <w:rPr>
+          <w:rFonts w:ascii="Consolas" w:eastAsia="Times New Roman" w:hAnsi="Consolas" w:cs="Times New Roman"/>
+          <w:color w:val="000000"/>
+          <w:sz w:val="21"/>
+          <w:szCs w:val="21"/>
+        </w:rPr>
+        <w:t>:</w:t>
+      </w:r>
+      <w:r>
+        <w:rPr>
+          <w:rFonts w:ascii="Consolas" w:eastAsia="Times New Roman" w:hAnsi="Consolas" w:cs="Times New Roman"/>
+          <w:color w:val="098658"/>
+          <w:sz w:val="21"/>
+          <w:szCs w:val="21"/>
+        </w:rPr>
+        <w:t>5000</w:t>
+      </w:r>
+      <w:r>
+        <w:rPr>
+          <w:rFonts w:ascii="Consolas" w:eastAsia="Times New Roman" w:hAnsi="Consolas" w:cs="Times New Roman"/>
+          <w:color w:val="000000"/>
+          <w:sz w:val="21"/>
+          <w:szCs w:val="21"/>
+        </w:rPr>
+        <w:t xml:space="preserve">, </w:t>
+      </w:r>
+      <w:r>
+        <w:rPr>
+          <w:rFonts w:ascii="Consolas" w:eastAsia="Times New Roman" w:hAnsi="Consolas" w:cs="Times New Roman"/>
+          <w:color w:val="A31515"/>
+          <w:sz w:val="21"/>
+          <w:szCs w:val="21"/>
+        </w:rPr>
+        <w:t>"batch_size"</w:t>
+      </w:r>
+      <w:r>
+        <w:rPr>
+          <w:rFonts w:ascii="Consolas" w:eastAsia="Times New Roman" w:hAnsi="Consolas" w:cs="Times New Roman"/>
+          <w:color w:val="000000"/>
+          <w:sz w:val="21"/>
+          <w:szCs w:val="21"/>
+        </w:rPr>
+        <w:t>:</w:t>
+      </w:r>
+      <w:proofErr w:type="gramStart"/>
+      <w:r>
+        <w:rPr>
+          <w:rFonts w:ascii="Consolas" w:eastAsia="Times New Roman" w:hAnsi="Consolas" w:cs="Times New Roman"/>
+          <w:color w:val="098658"/>
+          <w:sz w:val="21"/>
+          <w:szCs w:val="21"/>
+        </w:rPr>
+        <w:t>32</w:t>
+      </w:r>
+      <w:proofErr w:type="gramEnd"/>
+      <w:r>
+        <w:rPr>
+          <w:rFonts w:ascii="Consolas" w:eastAsia="Times New Roman" w:hAnsi="Consolas" w:cs="Times New Roman"/>
+          <w:color w:val="000000"/>
+          <w:sz w:val="21"/>
+          <w:szCs w:val="21"/>
+        </w:rPr>
+        <w:t xml:space="preserve">, </w:t>
+      </w:r>
+      <w:r>
+        <w:rPr>
+          <w:rFonts w:ascii="Consolas" w:eastAsia="Times New Roman" w:hAnsi="Consolas" w:cs="Times New Roman"/>
+          <w:color w:val="A31515"/>
+          <w:sz w:val="21"/>
+          <w:szCs w:val="21"/>
+        </w:rPr>
+        <w:t>"nb_steps_target_replace"</w:t>
+      </w:r>
+      <w:r>
+        <w:rPr>
+          <w:rFonts w:ascii="Consolas" w:eastAsia="Times New Roman" w:hAnsi="Consolas" w:cs="Times New Roman"/>
+          <w:color w:val="000000"/>
+          <w:sz w:val="21"/>
+          <w:szCs w:val="21"/>
+        </w:rPr>
+        <w:t>:</w:t>
+      </w:r>
+      <w:r>
+        <w:rPr>
+          <w:rFonts w:ascii="Consolas" w:eastAsia="Times New Roman" w:hAnsi="Consolas" w:cs="Times New Roman"/>
+          <w:color w:val="098658"/>
+          <w:sz w:val="21"/>
+          <w:szCs w:val="21"/>
+        </w:rPr>
+        <w:t>100</w:t>
+      </w:r>
+      <w:r>
+        <w:rPr>
+          <w:rFonts w:ascii="Consolas" w:eastAsia="Times New Roman" w:hAnsi="Consolas" w:cs="Times New Roman"/>
+          <w:color w:val="000000"/>
+          <w:sz w:val="21"/>
+          <w:szCs w:val="21"/>
+        </w:rPr>
+        <w:t>}</w:t>
+      </w:r>
+    </w:p>
+    <w:p>
+      <w:pPr>
+        <w:pStyle w:val="ListParagraph"/>
+        <w:shd w:val="clear" w:color="auto" w:fill="FFFFFF"/>
+        <w:spacing w:line="285" w:lineRule="atLeast"/>
+        <w:ind w:left="1080"/>
+        <w:rPr>
+          <w:rFonts w:ascii="Consolas" w:eastAsia="Times New Roman" w:hAnsi="Consolas" w:cs="Times New Roman"/>
+          <w:color w:val="000000"/>
+          <w:sz w:val="21"/>
+          <w:szCs w:val="21"/>
+        </w:rPr>
+      </w:pPr>
+    </w:p>
+    <w:p>
+      <w:pPr>
+        <w:pStyle w:val="ListParagraph"/>
+        <w:shd w:val="clear" w:color="auto" w:fill="FFFFFF"/>
+        <w:spacing w:line="285" w:lineRule="atLeast"/>
+        <w:ind w:left="0"/>
+        <w:rPr>
+          <w:rFonts w:ascii="Consolas" w:eastAsia="Times New Roman" w:hAnsi="Consolas" w:cs="Times New Roman"/>
+          <w:color w:val="000000"/>
+          <w:sz w:val="21"/>
+          <w:szCs w:val="21"/>
+        </w:rPr>
+      </w:pPr>
+      <w:r>
+        <w:rPr>
+          <w:rFonts w:ascii="Consolas" w:eastAsia="Times New Roman" w:hAnsi="Consolas" w:cs="Times New Roman"/>
+          <w:color w:val="000000"/>
+          <w:sz w:val="21"/>
+          <w:szCs w:val="21"/>
+        </w:rPr>
+        <w:drawing>
+          <wp:inline distT="0" distB="0" distL="0" distR="0" wp14:anchorId="3B9A0366" wp14:editId="6D57CE03">
+            <wp:extent cx="5943600" cy="2267585"/>
+            <wp:effectExtent l="0" t="0" r="0" b="0"/>
+            <wp:docPr id="9" name="Picture 9"/>
+            <wp:cNvGraphicFramePr>
+              <a:graphicFrameLocks xmlns:a="http://schemas.openxmlformats.org/drawingml/2006/main" noChangeAspect="1"/>
+            </wp:cNvGraphicFramePr>
+            <a:graphic xmlns:a="http://schemas.openxmlformats.org/drawingml/2006/main">
+              <a:graphicData uri="http://schemas.openxmlformats.org/drawingml/2006/picture">
+                <pic:pic xmlns:pic="http://schemas.openxmlformats.org/drawingml/2006/picture">
+                  <pic:nvPicPr>
+                    <pic:cNvPr id="1" name=""/>
+                    <pic:cNvPicPr/>
+                  </pic:nvPicPr>
+                  <pic:blipFill>
+                    <a:blip r:embed="rId13"/>
+                    <a:stretch>
+                      <a:fillRect/>
+                    </a:stretch>
+                  </pic:blipFill>
+                  <pic:spPr>
+                    <a:xfrm>
+                      <a:off x="0" y="0"/>
+                      <a:ext cx="5943600" cy="2267585"/>
+                    </a:xfrm>
+                    <a:prstGeom prst="rect">
+                      <a:avLst/>
+                    </a:prstGeom>
+                  </pic:spPr>
+                </pic:pic>
+              </a:graphicData>
+            </a:graphic>
+          </wp:inline>
+        </w:drawing>
+      </w:r>
+    </w:p>
+    <w:p>
+      <w:pPr>
+        <w:pStyle w:val="ListParagraph"/>
+        <w:shd w:val="clear" w:color="auto" w:fill="FFFFFF"/>
+        <w:spacing w:line="285" w:lineRule="atLeast"/>
+        <w:ind w:left="0"/>
+        <w:rPr>
+          <w:rFonts w:ascii="Consolas" w:eastAsia="Times New Roman" w:hAnsi="Consolas" w:cs="Times New Roman"/>
+          <w:color w:val="000000"/>
+          <w:sz w:val="21"/>
+          <w:szCs w:val="21"/>
+        </w:rPr>
+      </w:pPr>
     </w:p>
     <w:p>
       <w:pPr>
         <w:pStyle w:val="ListParagraph"/>
         <w:numPr>
           <w:ilvl w:val="1"/>
-          <w:numId w:val="3"/>
+          <w:numId w:val="7"/>
         </w:numPr>
-        <w:rPr>
-          <w:lang w:val="es-CL"/>
-        </w:rPr>
-      </w:pPr>
-      <w:r>
-        <w:rPr>
-          <w:lang w:val="es-CL"/>
-        </w:rPr>
-        <w:t>Vfdgdg</w:t>
-      </w:r>
-    </w:p>
+        <w:shd w:val="clear" w:color="auto" w:fill="FFFFFF"/>
+        <w:spacing w:line="285" w:lineRule="atLeast"/>
+        <w:ind w:left="1080"/>
+        <w:rPr>
+          <w:rFonts w:ascii="Consolas" w:eastAsia="Times New Roman" w:hAnsi="Consolas" w:cs="Times New Roman"/>
+          <w:color w:val="000000"/>
+          <w:sz w:val="21"/>
+          <w:szCs w:val="21"/>
+        </w:rPr>
+      </w:pPr>
+      <w:r>
+        <w:t>Exp_22:</w:t>
+      </w:r>
+      <w:r>
+        <w:t xml:space="preserve"> </w:t>
+      </w:r>
+      <w:r>
+        <w:rPr>
+          <w:rFonts w:ascii="Consolas" w:eastAsia="Times New Roman" w:hAnsi="Consolas" w:cs="Times New Roman"/>
+          <w:color w:val="000000"/>
+          <w:sz w:val="21"/>
+          <w:szCs w:val="21"/>
+        </w:rPr>
+        <w:t>{</w:t>
+      </w:r>
+      <w:r>
+        <w:rPr>
+          <w:rFonts w:ascii="Consolas" w:eastAsia="Times New Roman" w:hAnsi="Consolas" w:cs="Times New Roman"/>
+          <w:color w:val="A31515"/>
+          <w:sz w:val="21"/>
+          <w:szCs w:val="21"/>
+        </w:rPr>
+        <w:t>"name"</w:t>
+      </w:r>
+      <w:r>
+        <w:rPr>
+          <w:rFonts w:ascii="Consolas" w:eastAsia="Times New Roman" w:hAnsi="Consolas" w:cs="Times New Roman"/>
+          <w:color w:val="000000"/>
+          <w:sz w:val="21"/>
+          <w:szCs w:val="21"/>
+        </w:rPr>
+        <w:t>:</w:t>
+      </w:r>
+      <w:r>
+        <w:rPr>
+          <w:rFonts w:ascii="Consolas" w:eastAsia="Times New Roman" w:hAnsi="Consolas" w:cs="Times New Roman"/>
+          <w:color w:val="A31515"/>
+          <w:sz w:val="21"/>
+          <w:szCs w:val="21"/>
+        </w:rPr>
+        <w:t>"exp_22"</w:t>
+      </w:r>
+      <w:r>
+        <w:rPr>
+          <w:rFonts w:ascii="Consolas" w:eastAsia="Times New Roman" w:hAnsi="Consolas" w:cs="Times New Roman"/>
+          <w:color w:val="000000"/>
+          <w:sz w:val="21"/>
+          <w:szCs w:val="21"/>
+        </w:rPr>
+        <w:t>,</w:t>
+      </w:r>
+      <w:r>
+        <w:rPr>
+          <w:rFonts w:ascii="Consolas" w:eastAsia="Times New Roman" w:hAnsi="Consolas" w:cs="Times New Roman"/>
+          <w:color w:val="A31515"/>
+          <w:sz w:val="21"/>
+          <w:szCs w:val="21"/>
+        </w:rPr>
+        <w:t>"replay_buffer_size"</w:t>
+      </w:r>
+      <w:r>
+        <w:rPr>
+          <w:rFonts w:ascii="Consolas" w:eastAsia="Times New Roman" w:hAnsi="Consolas" w:cs="Times New Roman"/>
+          <w:color w:val="000000"/>
+          <w:sz w:val="21"/>
+          <w:szCs w:val="21"/>
+        </w:rPr>
+        <w:t>:</w:t>
+      </w:r>
+      <w:r>
+        <w:rPr>
+          <w:rFonts w:ascii="Consolas" w:eastAsia="Times New Roman" w:hAnsi="Consolas" w:cs="Times New Roman"/>
+          <w:color w:val="098658"/>
+          <w:sz w:val="21"/>
+          <w:szCs w:val="21"/>
+        </w:rPr>
+        <w:t>5000</w:t>
+      </w:r>
+      <w:r>
+        <w:rPr>
+          <w:rFonts w:ascii="Consolas" w:eastAsia="Times New Roman" w:hAnsi="Consolas" w:cs="Times New Roman"/>
+          <w:color w:val="000000"/>
+          <w:sz w:val="21"/>
+          <w:szCs w:val="21"/>
+        </w:rPr>
+        <w:t xml:space="preserve">, </w:t>
+      </w:r>
+      <w:r>
+        <w:rPr>
+          <w:rFonts w:ascii="Consolas" w:eastAsia="Times New Roman" w:hAnsi="Consolas" w:cs="Times New Roman"/>
+          <w:color w:val="A31515"/>
+          <w:sz w:val="21"/>
+          <w:szCs w:val="21"/>
+        </w:rPr>
+        <w:t>"batch_size"</w:t>
+      </w:r>
+      <w:r>
+        <w:rPr>
+          <w:rFonts w:ascii="Consolas" w:eastAsia="Times New Roman" w:hAnsi="Consolas" w:cs="Times New Roman"/>
+          <w:color w:val="000000"/>
+          <w:sz w:val="21"/>
+          <w:szCs w:val="21"/>
+        </w:rPr>
+        <w:t>:</w:t>
+      </w:r>
+      <w:proofErr w:type="gramStart"/>
+      <w:r>
+        <w:rPr>
+          <w:rFonts w:ascii="Consolas" w:eastAsia="Times New Roman" w:hAnsi="Consolas" w:cs="Times New Roman"/>
+          <w:color w:val="098658"/>
+          <w:sz w:val="21"/>
+          <w:szCs w:val="21"/>
+        </w:rPr>
+        <w:t>64</w:t>
+      </w:r>
+      <w:proofErr w:type="gramEnd"/>
+      <w:r>
+        <w:rPr>
+          <w:rFonts w:ascii="Consolas" w:eastAsia="Times New Roman" w:hAnsi="Consolas" w:cs="Times New Roman"/>
+          <w:color w:val="000000"/>
+          <w:sz w:val="21"/>
+          <w:szCs w:val="21"/>
+        </w:rPr>
+        <w:t xml:space="preserve">, </w:t>
+      </w:r>
+      <w:r>
+        <w:rPr>
+          <w:rFonts w:ascii="Consolas" w:eastAsia="Times New Roman" w:hAnsi="Consolas" w:cs="Times New Roman"/>
+          <w:color w:val="A31515"/>
+          <w:sz w:val="21"/>
+          <w:szCs w:val="21"/>
+        </w:rPr>
+        <w:t>"nb_steps_target_replace"</w:t>
+      </w:r>
+      <w:r>
+        <w:rPr>
+          <w:rFonts w:ascii="Consolas" w:eastAsia="Times New Roman" w:hAnsi="Consolas" w:cs="Times New Roman"/>
+          <w:color w:val="000000"/>
+          <w:sz w:val="21"/>
+          <w:szCs w:val="21"/>
+        </w:rPr>
+        <w:t>:</w:t>
+      </w:r>
+      <w:r>
+        <w:rPr>
+          <w:rFonts w:ascii="Consolas" w:eastAsia="Times New Roman" w:hAnsi="Consolas" w:cs="Times New Roman"/>
+          <w:color w:val="098658"/>
+          <w:sz w:val="21"/>
+          <w:szCs w:val="21"/>
+        </w:rPr>
+        <w:t>100</w:t>
+      </w:r>
+      <w:r>
+        <w:rPr>
+          <w:rFonts w:ascii="Consolas" w:eastAsia="Times New Roman" w:hAnsi="Consolas" w:cs="Times New Roman"/>
+          <w:color w:val="000000"/>
+          <w:sz w:val="21"/>
+          <w:szCs w:val="21"/>
+        </w:rPr>
+        <w:t>}</w:t>
+      </w:r>
+    </w:p>
+    <w:p>
+      <w:pPr>
+        <w:pStyle w:val="ListParagraph"/>
+        <w:shd w:val="clear" w:color="auto" w:fill="FFFFFF"/>
+        <w:spacing w:line="285" w:lineRule="atLeast"/>
+        <w:ind w:left="0"/>
+        <w:rPr>
+          <w:rFonts w:ascii="Consolas" w:eastAsia="Times New Roman" w:hAnsi="Consolas" w:cs="Times New Roman"/>
+          <w:color w:val="000000"/>
+          <w:sz w:val="21"/>
+          <w:szCs w:val="21"/>
+        </w:rPr>
+      </w:pPr>
+      <w:r>
+        <w:rPr>
+          <w:rFonts w:ascii="Consolas" w:eastAsia="Times New Roman" w:hAnsi="Consolas" w:cs="Times New Roman"/>
+          <w:color w:val="000000"/>
+          <w:sz w:val="21"/>
+          <w:szCs w:val="21"/>
+        </w:rPr>
+        <w:lastRenderedPageBreak/>
+        <w:drawing>
+          <wp:inline distT="0" distB="0" distL="0" distR="0" wp14:anchorId="1367F20E" wp14:editId="14F879D6">
+            <wp:extent cx="5943600" cy="2267585"/>
+            <wp:effectExtent l="0" t="0" r="0" b="0"/>
+            <wp:docPr id="10" name="Picture 10"/>
+            <wp:cNvGraphicFramePr>
+              <a:graphicFrameLocks xmlns:a="http://schemas.openxmlformats.org/drawingml/2006/main" noChangeAspect="1"/>
+            </wp:cNvGraphicFramePr>
+            <a:graphic xmlns:a="http://schemas.openxmlformats.org/drawingml/2006/main">
+              <a:graphicData uri="http://schemas.openxmlformats.org/drawingml/2006/picture">
+                <pic:pic xmlns:pic="http://schemas.openxmlformats.org/drawingml/2006/picture">
+                  <pic:nvPicPr>
+                    <pic:cNvPr id="1" name=""/>
+                    <pic:cNvPicPr/>
+                  </pic:nvPicPr>
+                  <pic:blipFill>
+                    <a:blip r:embed="rId14"/>
+                    <a:stretch>
+                      <a:fillRect/>
+                    </a:stretch>
+                  </pic:blipFill>
+                  <pic:spPr>
+                    <a:xfrm>
+                      <a:off x="0" y="0"/>
+                      <a:ext cx="5943600" cy="2267585"/>
+                    </a:xfrm>
+                    <a:prstGeom prst="rect">
+                      <a:avLst/>
+                    </a:prstGeom>
+                  </pic:spPr>
+                </pic:pic>
+              </a:graphicData>
+            </a:graphic>
+          </wp:inline>
+        </w:drawing>
+      </w:r>
+    </w:p>
+    <w:p/>
     <w:p>
       <w:pPr>
         <w:pStyle w:val="ListParagraph"/>
         <w:numPr>
           <w:ilvl w:val="1"/>
-          <w:numId w:val="3"/>
+          <w:numId w:val="7"/>
         </w:numPr>
-        <w:rPr>
-          <w:lang w:val="es-CL"/>
-        </w:rPr>
-      </w:pPr>
-      <w:r>
-        <w:rPr>
-          <w:lang w:val="es-CL"/>
-        </w:rPr>
-        <w:t>gdfgdf</w:t>
-      </w:r>
-    </w:p>
-    <w:p>
-      <w:pPr>
-        <w:rPr>
-          <w:lang w:val="es-CL"/>
-        </w:rPr>
-      </w:pPr>
-      <w:r>
-        <w:rPr>
-          <w:lang w:val="es-CL"/>
+        <w:shd w:val="clear" w:color="auto" w:fill="FFFFFF"/>
+        <w:spacing w:line="285" w:lineRule="atLeast"/>
+        <w:ind w:left="1080"/>
+        <w:rPr>
+          <w:rFonts w:ascii="Consolas" w:eastAsia="Times New Roman" w:hAnsi="Consolas" w:cs="Times New Roman"/>
+          <w:color w:val="000000"/>
+          <w:sz w:val="21"/>
+          <w:szCs w:val="21"/>
+        </w:rPr>
+      </w:pPr>
+      <w:r>
+        <w:t>Exp_23:</w:t>
+      </w:r>
+      <w:r>
+        <w:t xml:space="preserve"> </w:t>
+      </w:r>
+      <w:r>
+        <w:rPr>
+          <w:rFonts w:ascii="Consolas" w:eastAsia="Times New Roman" w:hAnsi="Consolas" w:cs="Times New Roman"/>
+          <w:color w:val="000000"/>
+          <w:sz w:val="21"/>
+          <w:szCs w:val="21"/>
+        </w:rPr>
+        <w:t>{</w:t>
+      </w:r>
+      <w:r>
+        <w:rPr>
+          <w:rFonts w:ascii="Consolas" w:eastAsia="Times New Roman" w:hAnsi="Consolas" w:cs="Times New Roman"/>
+          <w:color w:val="A31515"/>
+          <w:sz w:val="21"/>
+          <w:szCs w:val="21"/>
+        </w:rPr>
+        <w:t>"name"</w:t>
+      </w:r>
+      <w:r>
+        <w:rPr>
+          <w:rFonts w:ascii="Consolas" w:eastAsia="Times New Roman" w:hAnsi="Consolas" w:cs="Times New Roman"/>
+          <w:color w:val="000000"/>
+          <w:sz w:val="21"/>
+          <w:szCs w:val="21"/>
+        </w:rPr>
+        <w:t>:</w:t>
+      </w:r>
+      <w:r>
+        <w:rPr>
+          <w:rFonts w:ascii="Consolas" w:eastAsia="Times New Roman" w:hAnsi="Consolas" w:cs="Times New Roman"/>
+          <w:color w:val="A31515"/>
+          <w:sz w:val="21"/>
+          <w:szCs w:val="21"/>
+        </w:rPr>
+        <w:t>"exp_23"</w:t>
+      </w:r>
+      <w:r>
+        <w:rPr>
+          <w:rFonts w:ascii="Consolas" w:eastAsia="Times New Roman" w:hAnsi="Consolas" w:cs="Times New Roman"/>
+          <w:color w:val="000000"/>
+          <w:sz w:val="21"/>
+          <w:szCs w:val="21"/>
+        </w:rPr>
+        <w:t>,</w:t>
+      </w:r>
+      <w:r>
+        <w:rPr>
+          <w:rFonts w:ascii="Consolas" w:eastAsia="Times New Roman" w:hAnsi="Consolas" w:cs="Times New Roman"/>
+          <w:color w:val="A31515"/>
+          <w:sz w:val="21"/>
+          <w:szCs w:val="21"/>
+        </w:rPr>
+        <w:t>"replay_buffer_size"</w:t>
+      </w:r>
+      <w:r>
+        <w:rPr>
+          <w:rFonts w:ascii="Consolas" w:eastAsia="Times New Roman" w:hAnsi="Consolas" w:cs="Times New Roman"/>
+          <w:color w:val="000000"/>
+          <w:sz w:val="21"/>
+          <w:szCs w:val="21"/>
+        </w:rPr>
+        <w:t>:</w:t>
+      </w:r>
+      <w:r>
+        <w:rPr>
+          <w:rFonts w:ascii="Consolas" w:eastAsia="Times New Roman" w:hAnsi="Consolas" w:cs="Times New Roman"/>
+          <w:color w:val="098658"/>
+          <w:sz w:val="21"/>
+          <w:szCs w:val="21"/>
+        </w:rPr>
+        <w:t>5000</w:t>
+      </w:r>
+      <w:r>
+        <w:rPr>
+          <w:rFonts w:ascii="Consolas" w:eastAsia="Times New Roman" w:hAnsi="Consolas" w:cs="Times New Roman"/>
+          <w:color w:val="000000"/>
+          <w:sz w:val="21"/>
+          <w:szCs w:val="21"/>
+        </w:rPr>
+        <w:t xml:space="preserve">, </w:t>
+      </w:r>
+      <w:r>
+        <w:rPr>
+          <w:rFonts w:ascii="Consolas" w:eastAsia="Times New Roman" w:hAnsi="Consolas" w:cs="Times New Roman"/>
+          <w:color w:val="A31515"/>
+          <w:sz w:val="21"/>
+          <w:szCs w:val="21"/>
+        </w:rPr>
+        <w:t>"batch_size"</w:t>
+      </w:r>
+      <w:r>
+        <w:rPr>
+          <w:rFonts w:ascii="Consolas" w:eastAsia="Times New Roman" w:hAnsi="Consolas" w:cs="Times New Roman"/>
+          <w:color w:val="000000"/>
+          <w:sz w:val="21"/>
+          <w:szCs w:val="21"/>
+        </w:rPr>
+        <w:t>:</w:t>
+      </w:r>
+      <w:r>
+        <w:rPr>
+          <w:rFonts w:ascii="Consolas" w:eastAsia="Times New Roman" w:hAnsi="Consolas" w:cs="Times New Roman"/>
+          <w:color w:val="098658"/>
+          <w:sz w:val="21"/>
+          <w:szCs w:val="21"/>
+        </w:rPr>
+        <w:t>128</w:t>
+      </w:r>
+      <w:r>
+        <w:rPr>
+          <w:rFonts w:ascii="Consolas" w:eastAsia="Times New Roman" w:hAnsi="Consolas" w:cs="Times New Roman"/>
+          <w:color w:val="000000"/>
+          <w:sz w:val="21"/>
+          <w:szCs w:val="21"/>
+        </w:rPr>
+        <w:t xml:space="preserve">, </w:t>
+      </w:r>
+      <w:r>
+        <w:rPr>
+          <w:rFonts w:ascii="Consolas" w:eastAsia="Times New Roman" w:hAnsi="Consolas" w:cs="Times New Roman"/>
+          <w:color w:val="A31515"/>
+          <w:sz w:val="21"/>
+          <w:szCs w:val="21"/>
+        </w:rPr>
+        <w:t>"nb_steps_target_replace"</w:t>
+      </w:r>
+      <w:r>
+        <w:rPr>
+          <w:rFonts w:ascii="Consolas" w:eastAsia="Times New Roman" w:hAnsi="Consolas" w:cs="Times New Roman"/>
+          <w:color w:val="000000"/>
+          <w:sz w:val="21"/>
+          <w:szCs w:val="21"/>
+        </w:rPr>
+        <w:t>:</w:t>
+      </w:r>
+      <w:r>
+        <w:rPr>
+          <w:rFonts w:ascii="Consolas" w:eastAsia="Times New Roman" w:hAnsi="Consolas" w:cs="Times New Roman"/>
+          <w:color w:val="098658"/>
+          <w:sz w:val="21"/>
+          <w:szCs w:val="21"/>
+        </w:rPr>
+        <w:t>100</w:t>
+      </w:r>
+      <w:r>
+        <w:rPr>
+          <w:rFonts w:ascii="Consolas" w:eastAsia="Times New Roman" w:hAnsi="Consolas" w:cs="Times New Roman"/>
+          <w:color w:val="000000"/>
+          <w:sz w:val="21"/>
+          <w:szCs w:val="21"/>
+        </w:rPr>
+        <w:t>}</w:t>
+      </w:r>
+    </w:p>
+    <w:p>
+      <w:pPr>
+        <w:pStyle w:val="ListParagraph"/>
+        <w:rPr>
+          <w:rFonts w:ascii="Consolas" w:eastAsia="Times New Roman" w:hAnsi="Consolas" w:cs="Times New Roman"/>
+          <w:color w:val="000000"/>
+          <w:sz w:val="21"/>
+          <w:szCs w:val="21"/>
+        </w:rPr>
+      </w:pPr>
+    </w:p>
+    <w:p>
+      <w:pPr>
+        <w:pStyle w:val="ListParagraph"/>
+        <w:shd w:val="clear" w:color="auto" w:fill="FFFFFF"/>
+        <w:spacing w:line="285" w:lineRule="atLeast"/>
+        <w:ind w:left="0"/>
+        <w:rPr>
+          <w:rFonts w:ascii="Consolas" w:eastAsia="Times New Roman" w:hAnsi="Consolas" w:cs="Times New Roman"/>
+          <w:color w:val="000000"/>
+          <w:sz w:val="21"/>
+          <w:szCs w:val="21"/>
+        </w:rPr>
+      </w:pPr>
+      <w:r>
+        <w:rPr>
+          <w:rFonts w:ascii="Consolas" w:eastAsia="Times New Roman" w:hAnsi="Consolas" w:cs="Times New Roman"/>
+          <w:color w:val="000000"/>
+          <w:sz w:val="21"/>
+          <w:szCs w:val="21"/>
+        </w:rPr>
+        <w:drawing>
+          <wp:inline distT="0" distB="0" distL="0" distR="0" wp14:anchorId="57FC499C" wp14:editId="27F112D7">
+            <wp:extent cx="5943600" cy="2267585"/>
+            <wp:effectExtent l="0" t="0" r="0" b="0"/>
+            <wp:docPr id="11" name="Picture 11"/>
+            <wp:cNvGraphicFramePr>
+              <a:graphicFrameLocks xmlns:a="http://schemas.openxmlformats.org/drawingml/2006/main" noChangeAspect="1"/>
+            </wp:cNvGraphicFramePr>
+            <a:graphic xmlns:a="http://schemas.openxmlformats.org/drawingml/2006/main">
+              <a:graphicData uri="http://schemas.openxmlformats.org/drawingml/2006/picture">
+                <pic:pic xmlns:pic="http://schemas.openxmlformats.org/drawingml/2006/picture">
+                  <pic:nvPicPr>
+                    <pic:cNvPr id="1" name=""/>
+                    <pic:cNvPicPr/>
+                  </pic:nvPicPr>
+                  <pic:blipFill>
+                    <a:blip r:embed="rId15"/>
+                    <a:stretch>
+                      <a:fillRect/>
+                    </a:stretch>
+                  </pic:blipFill>
+                  <pic:spPr>
+                    <a:xfrm>
+                      <a:off x="0" y="0"/>
+                      <a:ext cx="5943600" cy="2267585"/>
+                    </a:xfrm>
+                    <a:prstGeom prst="rect">
+                      <a:avLst/>
+                    </a:prstGeom>
+                  </pic:spPr>
+                </pic:pic>
+              </a:graphicData>
+            </a:graphic>
+          </wp:inline>
+        </w:drawing>
+      </w:r>
+    </w:p>
+    <w:p>
+      <w:pPr>
+        <w:pStyle w:val="ListParagraph"/>
+        <w:shd w:val="clear" w:color="auto" w:fill="FFFFFF"/>
+        <w:spacing w:line="285" w:lineRule="atLeast"/>
+        <w:ind w:left="0"/>
+        <w:rPr>
+          <w:rFonts w:ascii="Consolas" w:eastAsia="Times New Roman" w:hAnsi="Consolas" w:cs="Times New Roman"/>
+          <w:color w:val="000000"/>
+          <w:sz w:val="21"/>
+          <w:szCs w:val="21"/>
+        </w:rPr>
+      </w:pPr>
+    </w:p>
+    <w:p>
+      <w:pPr>
+        <w:pStyle w:val="ListParagraph"/>
+        <w:shd w:val="clear" w:color="auto" w:fill="FFFFFF"/>
+        <w:spacing w:line="285" w:lineRule="atLeast"/>
+        <w:rPr>
+          <w:rFonts w:ascii="Consolas" w:eastAsia="Times New Roman" w:hAnsi="Consolas" w:cs="Times New Roman"/>
+          <w:color w:val="000000"/>
+          <w:sz w:val="21"/>
+          <w:szCs w:val="21"/>
+          <w:lang w:val="es-CL"/>
+        </w:rPr>
+      </w:pPr>
+      <w:r>
+        <w:rPr>
+          <w:rFonts w:ascii="Consolas" w:eastAsia="Times New Roman" w:hAnsi="Consolas" w:cs="Times New Roman"/>
+          <w:color w:val="000000"/>
+          <w:sz w:val="21"/>
+          <w:szCs w:val="21"/>
+          <w:lang w:val="es-CL"/>
+        </w:rPr>
+        <w:t xml:space="preserve">A partir del experimento 2, </w:t>
+      </w:r>
+      <w:r>
+        <w:rPr>
+          <w:rFonts w:ascii="Consolas" w:eastAsia="Times New Roman" w:hAnsi="Consolas" w:cs="Times New Roman"/>
+          <w:color w:val="000000"/>
+          <w:sz w:val="21"/>
+          <w:szCs w:val="21"/>
+          <w:lang w:val="es-CL"/>
+        </w:rPr>
+        <w:t xml:space="preserve">no se observa una mayor variabilidad en el rendimiento de la política óptima, pero si observa una disminución en la varianza del </w:t>
+      </w:r>
+      <w:proofErr w:type="spellStart"/>
+      <w:r>
+        <w:rPr>
+          <w:rFonts w:ascii="Consolas" w:eastAsia="Times New Roman" w:hAnsi="Consolas" w:cs="Times New Roman"/>
+          <w:color w:val="000000"/>
+          <w:sz w:val="21"/>
+          <w:szCs w:val="21"/>
+          <w:lang w:val="es-CL"/>
+        </w:rPr>
+        <w:t>Reward</w:t>
+      </w:r>
+      <w:proofErr w:type="spellEnd"/>
+      <w:r>
+        <w:rPr>
+          <w:rFonts w:ascii="Consolas" w:eastAsia="Times New Roman" w:hAnsi="Consolas" w:cs="Times New Roman"/>
+          <w:color w:val="000000"/>
+          <w:sz w:val="21"/>
+          <w:szCs w:val="21"/>
+          <w:lang w:val="es-CL"/>
+        </w:rPr>
+        <w:t xml:space="preserve"> obtenido </w:t>
+      </w:r>
+      <w:r>
+        <w:rPr>
+          <w:rFonts w:ascii="Consolas" w:eastAsia="Times New Roman" w:hAnsi="Consolas" w:cs="Times New Roman"/>
+          <w:color w:val="000000"/>
+          <w:sz w:val="21"/>
+          <w:szCs w:val="21"/>
+          <w:lang w:val="es-CL"/>
+        </w:rPr>
+        <w:t xml:space="preserve">cuando hay un </w:t>
+      </w:r>
+      <w:r>
+        <w:rPr>
+          <w:rFonts w:ascii="Consolas" w:eastAsia="Times New Roman" w:hAnsi="Consolas" w:cs="Times New Roman"/>
+          <w:color w:val="000000"/>
+          <w:sz w:val="21"/>
+          <w:szCs w:val="21"/>
+          <w:lang w:val="es-CL"/>
+        </w:rPr>
+        <w:t>tamaño</w:t>
+      </w:r>
+      <w:r>
+        <w:rPr>
+          <w:rFonts w:ascii="Consolas" w:eastAsia="Times New Roman" w:hAnsi="Consolas" w:cs="Times New Roman"/>
+          <w:color w:val="000000"/>
+          <w:sz w:val="21"/>
+          <w:szCs w:val="21"/>
+          <w:lang w:val="es-CL"/>
+        </w:rPr>
+        <w:t xml:space="preserve"> mayor</w:t>
+      </w:r>
+      <w:r>
+        <w:rPr>
+          <w:rFonts w:ascii="Consolas" w:eastAsia="Times New Roman" w:hAnsi="Consolas" w:cs="Times New Roman"/>
+          <w:color w:val="000000"/>
+          <w:sz w:val="21"/>
+          <w:szCs w:val="21"/>
+          <w:lang w:val="es-CL"/>
+        </w:rPr>
+        <w:t xml:space="preserve"> del </w:t>
+      </w:r>
+      <w:proofErr w:type="spellStart"/>
+      <w:r>
+        <w:rPr>
+          <w:rFonts w:ascii="Consolas" w:eastAsia="Times New Roman" w:hAnsi="Consolas" w:cs="Times New Roman"/>
+          <w:color w:val="000000"/>
+          <w:sz w:val="21"/>
+          <w:szCs w:val="21"/>
+          <w:lang w:val="es-CL"/>
+        </w:rPr>
+        <w:t>batch</w:t>
+      </w:r>
+      <w:proofErr w:type="spellEnd"/>
+      <w:r>
+        <w:rPr>
+          <w:rFonts w:ascii="Consolas" w:eastAsia="Times New Roman" w:hAnsi="Consolas" w:cs="Times New Roman"/>
+          <w:color w:val="000000"/>
+          <w:sz w:val="21"/>
+          <w:szCs w:val="21"/>
+          <w:lang w:val="es-CL"/>
+        </w:rPr>
+        <w:t xml:space="preserve"> (ver experimento 23), esto en la medida de que van avanzados los episodios de entrenamiento.</w:t>
+      </w:r>
+    </w:p>
+    <w:p>
+      <w:pPr>
+        <w:rPr>
+          <w:lang w:val="es-CL"/>
+        </w:rPr>
+      </w:pPr>
+    </w:p>
+    <w:p>
+      <w:pPr>
+        <w:rPr>
+          <w:lang w:val="es-CL"/>
+        </w:rPr>
+      </w:pPr>
+    </w:p>
+    <w:p>
+      <w:pPr>
+        <w:rPr>
+          <w:lang w:val="es-CL"/>
+        </w:rPr>
+      </w:pPr>
+    </w:p>
+    <w:p>
+      <w:pPr>
+        <w:rPr>
+          <w:lang w:val="es-CL"/>
+        </w:rPr>
+      </w:pPr>
+    </w:p>
+    <w:p>
+      <w:pPr>
+        <w:rPr>
+          <w:lang w:val="es-CL"/>
+        </w:rPr>
+      </w:pPr>
+    </w:p>
+    <w:p>
+      <w:pPr>
+        <w:pStyle w:val="ListParagraph"/>
+        <w:numPr>
+          <w:ilvl w:val="1"/>
+          <w:numId w:val="7"/>
+        </w:numPr>
+        <w:shd w:val="clear" w:color="auto" w:fill="FFFFFF"/>
+        <w:spacing w:line="285" w:lineRule="atLeast"/>
+        <w:ind w:left="1080"/>
+        <w:rPr>
+          <w:rFonts w:ascii="Consolas" w:eastAsia="Times New Roman" w:hAnsi="Consolas" w:cs="Times New Roman"/>
+          <w:color w:val="000000"/>
+          <w:sz w:val="21"/>
+          <w:szCs w:val="21"/>
+        </w:rPr>
+      </w:pPr>
+      <w:r>
+        <w:lastRenderedPageBreak/>
+        <w:t>Exp_31:</w:t>
+      </w:r>
+      <w:r>
+        <w:t xml:space="preserve"> </w:t>
+      </w:r>
+      <w:r>
+        <w:rPr>
+          <w:rFonts w:ascii="Consolas" w:eastAsia="Times New Roman" w:hAnsi="Consolas" w:cs="Times New Roman"/>
+          <w:color w:val="000000"/>
+          <w:sz w:val="21"/>
+          <w:szCs w:val="21"/>
+        </w:rPr>
+        <w:t>{</w:t>
+      </w:r>
+      <w:r>
+        <w:rPr>
+          <w:rFonts w:ascii="Consolas" w:eastAsia="Times New Roman" w:hAnsi="Consolas" w:cs="Times New Roman"/>
+          <w:color w:val="A31515"/>
+          <w:sz w:val="21"/>
+          <w:szCs w:val="21"/>
+        </w:rPr>
+        <w:t>"name"</w:t>
+      </w:r>
+      <w:r>
+        <w:rPr>
+          <w:rFonts w:ascii="Consolas" w:eastAsia="Times New Roman" w:hAnsi="Consolas" w:cs="Times New Roman"/>
+          <w:color w:val="000000"/>
+          <w:sz w:val="21"/>
+          <w:szCs w:val="21"/>
+        </w:rPr>
+        <w:t>:</w:t>
+      </w:r>
+      <w:r>
+        <w:rPr>
+          <w:rFonts w:ascii="Consolas" w:eastAsia="Times New Roman" w:hAnsi="Consolas" w:cs="Times New Roman"/>
+          <w:color w:val="A31515"/>
+          <w:sz w:val="21"/>
+          <w:szCs w:val="21"/>
+        </w:rPr>
+        <w:t>"exp_31"</w:t>
+      </w:r>
+      <w:r>
+        <w:rPr>
+          <w:rFonts w:ascii="Consolas" w:eastAsia="Times New Roman" w:hAnsi="Consolas" w:cs="Times New Roman"/>
+          <w:color w:val="000000"/>
+          <w:sz w:val="21"/>
+          <w:szCs w:val="21"/>
+        </w:rPr>
+        <w:t>,</w:t>
+      </w:r>
+      <w:r>
+        <w:rPr>
+          <w:rFonts w:ascii="Consolas" w:eastAsia="Times New Roman" w:hAnsi="Consolas" w:cs="Times New Roman"/>
+          <w:color w:val="A31515"/>
+          <w:sz w:val="21"/>
+          <w:szCs w:val="21"/>
+        </w:rPr>
+        <w:t>"replay_buffer_size"</w:t>
+      </w:r>
+      <w:r>
+        <w:rPr>
+          <w:rFonts w:ascii="Consolas" w:eastAsia="Times New Roman" w:hAnsi="Consolas" w:cs="Times New Roman"/>
+          <w:color w:val="000000"/>
+          <w:sz w:val="21"/>
+          <w:szCs w:val="21"/>
+        </w:rPr>
+        <w:t>:</w:t>
+      </w:r>
+      <w:r>
+        <w:rPr>
+          <w:rFonts w:ascii="Consolas" w:eastAsia="Times New Roman" w:hAnsi="Consolas" w:cs="Times New Roman"/>
+          <w:color w:val="098658"/>
+          <w:sz w:val="21"/>
+          <w:szCs w:val="21"/>
+        </w:rPr>
+        <w:t>5000</w:t>
+      </w:r>
+      <w:r>
+        <w:rPr>
+          <w:rFonts w:ascii="Consolas" w:eastAsia="Times New Roman" w:hAnsi="Consolas" w:cs="Times New Roman"/>
+          <w:color w:val="000000"/>
+          <w:sz w:val="21"/>
+          <w:szCs w:val="21"/>
+        </w:rPr>
+        <w:t xml:space="preserve">, </w:t>
+      </w:r>
+      <w:r>
+        <w:rPr>
+          <w:rFonts w:ascii="Consolas" w:eastAsia="Times New Roman" w:hAnsi="Consolas" w:cs="Times New Roman"/>
+          <w:color w:val="A31515"/>
+          <w:sz w:val="21"/>
+          <w:szCs w:val="21"/>
+        </w:rPr>
+        <w:t>"batch_size"</w:t>
+      </w:r>
+      <w:r>
+        <w:rPr>
+          <w:rFonts w:ascii="Consolas" w:eastAsia="Times New Roman" w:hAnsi="Consolas" w:cs="Times New Roman"/>
+          <w:color w:val="000000"/>
+          <w:sz w:val="21"/>
+          <w:szCs w:val="21"/>
+        </w:rPr>
+        <w:t>:</w:t>
+      </w:r>
+      <w:r>
+        <w:rPr>
+          <w:rFonts w:ascii="Consolas" w:eastAsia="Times New Roman" w:hAnsi="Consolas" w:cs="Times New Roman"/>
+          <w:color w:val="098658"/>
+          <w:sz w:val="21"/>
+          <w:szCs w:val="21"/>
+        </w:rPr>
+        <w:t>128</w:t>
+      </w:r>
+      <w:r>
+        <w:rPr>
+          <w:rFonts w:ascii="Consolas" w:eastAsia="Times New Roman" w:hAnsi="Consolas" w:cs="Times New Roman"/>
+          <w:color w:val="000000"/>
+          <w:sz w:val="21"/>
+          <w:szCs w:val="21"/>
+        </w:rPr>
+        <w:t xml:space="preserve">, </w:t>
+      </w:r>
+      <w:r>
+        <w:rPr>
+          <w:rFonts w:ascii="Consolas" w:eastAsia="Times New Roman" w:hAnsi="Consolas" w:cs="Times New Roman"/>
+          <w:color w:val="A31515"/>
+          <w:sz w:val="21"/>
+          <w:szCs w:val="21"/>
+        </w:rPr>
+        <w:t>"nb_steps_target_replace"</w:t>
+      </w:r>
+      <w:r>
+        <w:rPr>
+          <w:rFonts w:ascii="Consolas" w:eastAsia="Times New Roman" w:hAnsi="Consolas" w:cs="Times New Roman"/>
+          <w:color w:val="000000"/>
+          <w:sz w:val="21"/>
+          <w:szCs w:val="21"/>
+        </w:rPr>
+        <w:t>:</w:t>
+      </w:r>
+      <w:r>
+        <w:rPr>
+          <w:rFonts w:ascii="Consolas" w:eastAsia="Times New Roman" w:hAnsi="Consolas" w:cs="Times New Roman"/>
+          <w:color w:val="098658"/>
+          <w:sz w:val="21"/>
+          <w:szCs w:val="21"/>
+        </w:rPr>
+        <w:t>1</w:t>
+      </w:r>
+      <w:r>
+        <w:rPr>
+          <w:rFonts w:ascii="Consolas" w:eastAsia="Times New Roman" w:hAnsi="Consolas" w:cs="Times New Roman"/>
+          <w:color w:val="000000"/>
+          <w:sz w:val="21"/>
+          <w:szCs w:val="21"/>
+        </w:rPr>
+        <w:t>}</w:t>
+      </w:r>
+    </w:p>
+    <w:p>
+      <w:pPr>
+        <w:pStyle w:val="ListParagraph"/>
+        <w:rPr>
+          <w:rFonts w:ascii="Consolas" w:eastAsia="Times New Roman" w:hAnsi="Consolas" w:cs="Times New Roman"/>
+          <w:color w:val="000000"/>
+          <w:sz w:val="21"/>
+          <w:szCs w:val="21"/>
+        </w:rPr>
+      </w:pPr>
+    </w:p>
+    <w:p>
+      <w:pPr>
+        <w:pStyle w:val="ListParagraph"/>
+        <w:shd w:val="clear" w:color="auto" w:fill="FFFFFF"/>
+        <w:spacing w:line="285" w:lineRule="atLeast"/>
+        <w:ind w:left="0"/>
+        <w:rPr>
+          <w:rFonts w:ascii="Consolas" w:eastAsia="Times New Roman" w:hAnsi="Consolas" w:cs="Times New Roman"/>
+          <w:color w:val="000000"/>
+          <w:sz w:val="21"/>
+          <w:szCs w:val="21"/>
+        </w:rPr>
+      </w:pPr>
+      <w:r>
+        <w:rPr>
+          <w:rFonts w:ascii="Consolas" w:eastAsia="Times New Roman" w:hAnsi="Consolas" w:cs="Times New Roman"/>
+          <w:color w:val="000000"/>
+          <w:sz w:val="21"/>
+          <w:szCs w:val="21"/>
+        </w:rPr>
+        <w:drawing>
+          <wp:inline distT="0" distB="0" distL="0" distR="0" wp14:anchorId="5BB0CDA3" wp14:editId="3094B0F2">
+            <wp:extent cx="5943600" cy="2267585"/>
+            <wp:effectExtent l="0" t="0" r="0" b="0"/>
+            <wp:docPr id="12" name="Picture 12"/>
+            <wp:cNvGraphicFramePr>
+              <a:graphicFrameLocks xmlns:a="http://schemas.openxmlformats.org/drawingml/2006/main" noChangeAspect="1"/>
+            </wp:cNvGraphicFramePr>
+            <a:graphic xmlns:a="http://schemas.openxmlformats.org/drawingml/2006/main">
+              <a:graphicData uri="http://schemas.openxmlformats.org/drawingml/2006/picture">
+                <pic:pic xmlns:pic="http://schemas.openxmlformats.org/drawingml/2006/picture">
+                  <pic:nvPicPr>
+                    <pic:cNvPr id="1" name=""/>
+                    <pic:cNvPicPr/>
+                  </pic:nvPicPr>
+                  <pic:blipFill>
+                    <a:blip r:embed="rId16"/>
+                    <a:stretch>
+                      <a:fillRect/>
+                    </a:stretch>
+                  </pic:blipFill>
+                  <pic:spPr>
+                    <a:xfrm>
+                      <a:off x="0" y="0"/>
+                      <a:ext cx="5943600" cy="2267585"/>
+                    </a:xfrm>
+                    <a:prstGeom prst="rect">
+                      <a:avLst/>
+                    </a:prstGeom>
+                  </pic:spPr>
+                </pic:pic>
+              </a:graphicData>
+            </a:graphic>
+          </wp:inline>
+        </w:drawing>
+      </w:r>
+    </w:p>
+    <w:p>
+      <w:pPr>
+        <w:pStyle w:val="ListParagraph"/>
+        <w:shd w:val="clear" w:color="auto" w:fill="FFFFFF"/>
+        <w:spacing w:line="285" w:lineRule="atLeast"/>
+        <w:ind w:left="0"/>
+        <w:rPr>
+          <w:rFonts w:ascii="Consolas" w:eastAsia="Times New Roman" w:hAnsi="Consolas" w:cs="Times New Roman"/>
+          <w:color w:val="000000"/>
+          <w:sz w:val="21"/>
+          <w:szCs w:val="21"/>
+        </w:rPr>
+      </w:pPr>
+    </w:p>
+    <w:p>
+      <w:pPr>
+        <w:pStyle w:val="ListParagraph"/>
+        <w:numPr>
+          <w:ilvl w:val="1"/>
+          <w:numId w:val="7"/>
+        </w:numPr>
+        <w:shd w:val="clear" w:color="auto" w:fill="FFFFFF"/>
+        <w:spacing w:line="285" w:lineRule="atLeast"/>
+        <w:ind w:left="1080"/>
+        <w:rPr>
+          <w:rFonts w:ascii="Consolas" w:eastAsia="Times New Roman" w:hAnsi="Consolas" w:cs="Times New Roman"/>
+          <w:color w:val="000000"/>
+          <w:sz w:val="21"/>
+          <w:szCs w:val="21"/>
+        </w:rPr>
+      </w:pPr>
+      <w:r>
+        <w:t>Exp_32:</w:t>
+      </w:r>
+      <w:r>
+        <w:t xml:space="preserve"> </w:t>
+      </w:r>
+      <w:r>
+        <w:rPr>
+          <w:rFonts w:ascii="Consolas" w:eastAsia="Times New Roman" w:hAnsi="Consolas" w:cs="Times New Roman"/>
+          <w:color w:val="000000"/>
+          <w:sz w:val="21"/>
+          <w:szCs w:val="21"/>
+        </w:rPr>
+        <w:t>{</w:t>
+      </w:r>
+      <w:r>
+        <w:rPr>
+          <w:rFonts w:ascii="Consolas" w:eastAsia="Times New Roman" w:hAnsi="Consolas" w:cs="Times New Roman"/>
+          <w:color w:val="A31515"/>
+          <w:sz w:val="21"/>
+          <w:szCs w:val="21"/>
+        </w:rPr>
+        <w:t>"name"</w:t>
+      </w:r>
+      <w:r>
+        <w:rPr>
+          <w:rFonts w:ascii="Consolas" w:eastAsia="Times New Roman" w:hAnsi="Consolas" w:cs="Times New Roman"/>
+          <w:color w:val="000000"/>
+          <w:sz w:val="21"/>
+          <w:szCs w:val="21"/>
+        </w:rPr>
+        <w:t>:</w:t>
+      </w:r>
+      <w:r>
+        <w:rPr>
+          <w:rFonts w:ascii="Consolas" w:eastAsia="Times New Roman" w:hAnsi="Consolas" w:cs="Times New Roman"/>
+          <w:color w:val="A31515"/>
+          <w:sz w:val="21"/>
+          <w:szCs w:val="21"/>
+        </w:rPr>
+        <w:t>"exp_32"</w:t>
+      </w:r>
+      <w:r>
+        <w:rPr>
+          <w:rFonts w:ascii="Consolas" w:eastAsia="Times New Roman" w:hAnsi="Consolas" w:cs="Times New Roman"/>
+          <w:color w:val="000000"/>
+          <w:sz w:val="21"/>
+          <w:szCs w:val="21"/>
+        </w:rPr>
+        <w:t>,</w:t>
+      </w:r>
+      <w:r>
+        <w:rPr>
+          <w:rFonts w:ascii="Consolas" w:eastAsia="Times New Roman" w:hAnsi="Consolas" w:cs="Times New Roman"/>
+          <w:color w:val="A31515"/>
+          <w:sz w:val="21"/>
+          <w:szCs w:val="21"/>
+        </w:rPr>
+        <w:t>"replay_buffer_size"</w:t>
+      </w:r>
+      <w:r>
+        <w:rPr>
+          <w:rFonts w:ascii="Consolas" w:eastAsia="Times New Roman" w:hAnsi="Consolas" w:cs="Times New Roman"/>
+          <w:color w:val="000000"/>
+          <w:sz w:val="21"/>
+          <w:szCs w:val="21"/>
+        </w:rPr>
+        <w:t>:</w:t>
+      </w:r>
+      <w:r>
+        <w:rPr>
+          <w:rFonts w:ascii="Consolas" w:eastAsia="Times New Roman" w:hAnsi="Consolas" w:cs="Times New Roman"/>
+          <w:color w:val="098658"/>
+          <w:sz w:val="21"/>
+          <w:szCs w:val="21"/>
+        </w:rPr>
+        <w:t>5000</w:t>
+      </w:r>
+      <w:r>
+        <w:rPr>
+          <w:rFonts w:ascii="Consolas" w:eastAsia="Times New Roman" w:hAnsi="Consolas" w:cs="Times New Roman"/>
+          <w:color w:val="000000"/>
+          <w:sz w:val="21"/>
+          <w:szCs w:val="21"/>
+        </w:rPr>
+        <w:t xml:space="preserve">, </w:t>
+      </w:r>
+      <w:r>
+        <w:rPr>
+          <w:rFonts w:ascii="Consolas" w:eastAsia="Times New Roman" w:hAnsi="Consolas" w:cs="Times New Roman"/>
+          <w:color w:val="A31515"/>
+          <w:sz w:val="21"/>
+          <w:szCs w:val="21"/>
+        </w:rPr>
+        <w:t>"batch_size"</w:t>
+      </w:r>
+      <w:r>
+        <w:rPr>
+          <w:rFonts w:ascii="Consolas" w:eastAsia="Times New Roman" w:hAnsi="Consolas" w:cs="Times New Roman"/>
+          <w:color w:val="000000"/>
+          <w:sz w:val="21"/>
+          <w:szCs w:val="21"/>
+        </w:rPr>
+        <w:t>:</w:t>
+      </w:r>
+      <w:r>
+        <w:rPr>
+          <w:rFonts w:ascii="Consolas" w:eastAsia="Times New Roman" w:hAnsi="Consolas" w:cs="Times New Roman"/>
+          <w:color w:val="098658"/>
+          <w:sz w:val="21"/>
+          <w:szCs w:val="21"/>
+        </w:rPr>
+        <w:t>128</w:t>
+      </w:r>
+      <w:r>
+        <w:rPr>
+          <w:rFonts w:ascii="Consolas" w:eastAsia="Times New Roman" w:hAnsi="Consolas" w:cs="Times New Roman"/>
+          <w:color w:val="000000"/>
+          <w:sz w:val="21"/>
+          <w:szCs w:val="21"/>
+        </w:rPr>
+        <w:t xml:space="preserve">, </w:t>
+      </w:r>
+      <w:r>
+        <w:rPr>
+          <w:rFonts w:ascii="Consolas" w:eastAsia="Times New Roman" w:hAnsi="Consolas" w:cs="Times New Roman"/>
+          <w:color w:val="A31515"/>
+          <w:sz w:val="21"/>
+          <w:szCs w:val="21"/>
+        </w:rPr>
+        <w:t>"nb_steps_target_replace"</w:t>
+      </w:r>
+      <w:r>
+        <w:rPr>
+          <w:rFonts w:ascii="Consolas" w:eastAsia="Times New Roman" w:hAnsi="Consolas" w:cs="Times New Roman"/>
+          <w:color w:val="000000"/>
+          <w:sz w:val="21"/>
+          <w:szCs w:val="21"/>
+        </w:rPr>
+        <w:t>:</w:t>
+      </w:r>
+      <w:r>
+        <w:rPr>
+          <w:rFonts w:ascii="Consolas" w:eastAsia="Times New Roman" w:hAnsi="Consolas" w:cs="Times New Roman"/>
+          <w:color w:val="098658"/>
+          <w:sz w:val="21"/>
+          <w:szCs w:val="21"/>
+        </w:rPr>
+        <w:t>100</w:t>
+      </w:r>
+      <w:r>
+        <w:rPr>
+          <w:rFonts w:ascii="Consolas" w:eastAsia="Times New Roman" w:hAnsi="Consolas" w:cs="Times New Roman"/>
+          <w:color w:val="000000"/>
+          <w:sz w:val="21"/>
+          <w:szCs w:val="21"/>
+        </w:rPr>
+        <w:t>}</w:t>
+      </w:r>
+    </w:p>
+    <w:p>
+      <w:pPr>
+        <w:pStyle w:val="ListParagraph"/>
+        <w:rPr>
+          <w:rFonts w:ascii="Consolas" w:eastAsia="Times New Roman" w:hAnsi="Consolas" w:cs="Times New Roman"/>
+          <w:color w:val="000000"/>
+          <w:sz w:val="21"/>
+          <w:szCs w:val="21"/>
+        </w:rPr>
+      </w:pPr>
+    </w:p>
+    <w:p>
+      <w:pPr>
+        <w:pStyle w:val="ListParagraph"/>
+        <w:shd w:val="clear" w:color="auto" w:fill="FFFFFF"/>
+        <w:spacing w:line="285" w:lineRule="atLeast"/>
+        <w:ind w:left="0"/>
+        <w:rPr>
+          <w:rFonts w:ascii="Consolas" w:eastAsia="Times New Roman" w:hAnsi="Consolas" w:cs="Times New Roman"/>
+          <w:color w:val="000000"/>
+          <w:sz w:val="21"/>
+          <w:szCs w:val="21"/>
+        </w:rPr>
+      </w:pPr>
+      <w:r>
+        <w:rPr>
+          <w:rFonts w:ascii="Consolas" w:eastAsia="Times New Roman" w:hAnsi="Consolas" w:cs="Times New Roman"/>
+          <w:color w:val="000000"/>
+          <w:sz w:val="21"/>
+          <w:szCs w:val="21"/>
+        </w:rPr>
+        <w:drawing>
+          <wp:inline distT="0" distB="0" distL="0" distR="0" wp14:anchorId="5DA71CA0" wp14:editId="759418F3">
+            <wp:extent cx="5943600" cy="2267585"/>
+            <wp:effectExtent l="0" t="0" r="0" b="0"/>
+            <wp:docPr id="13" name="Picture 13"/>
+            <wp:cNvGraphicFramePr>
+              <a:graphicFrameLocks xmlns:a="http://schemas.openxmlformats.org/drawingml/2006/main" noChangeAspect="1"/>
+            </wp:cNvGraphicFramePr>
+            <a:graphic xmlns:a="http://schemas.openxmlformats.org/drawingml/2006/main">
+              <a:graphicData uri="http://schemas.openxmlformats.org/drawingml/2006/picture">
+                <pic:pic xmlns:pic="http://schemas.openxmlformats.org/drawingml/2006/picture">
+                  <pic:nvPicPr>
+                    <pic:cNvPr id="1" name=""/>
+                    <pic:cNvPicPr/>
+                  </pic:nvPicPr>
+                  <pic:blipFill>
+                    <a:blip r:embed="rId17"/>
+                    <a:stretch>
+                      <a:fillRect/>
+                    </a:stretch>
+                  </pic:blipFill>
+                  <pic:spPr>
+                    <a:xfrm>
+                      <a:off x="0" y="0"/>
+                      <a:ext cx="5943600" cy="2267585"/>
+                    </a:xfrm>
+                    <a:prstGeom prst="rect">
+                      <a:avLst/>
+                    </a:prstGeom>
+                  </pic:spPr>
+                </pic:pic>
+              </a:graphicData>
+            </a:graphic>
+          </wp:inline>
+        </w:drawing>
+      </w:r>
+    </w:p>
+    <w:p>
+      <w:pPr>
+        <w:pStyle w:val="ListParagraph"/>
+        <w:shd w:val="clear" w:color="auto" w:fill="FFFFFF"/>
+        <w:spacing w:line="285" w:lineRule="atLeast"/>
+        <w:ind w:left="0"/>
+        <w:rPr>
+          <w:rFonts w:ascii="Consolas" w:eastAsia="Times New Roman" w:hAnsi="Consolas" w:cs="Times New Roman"/>
+          <w:color w:val="000000"/>
+          <w:sz w:val="21"/>
+          <w:szCs w:val="21"/>
+        </w:rPr>
+      </w:pPr>
+    </w:p>
+    <w:p>
+      <w:pPr>
+        <w:pStyle w:val="ListParagraph"/>
+        <w:numPr>
+          <w:ilvl w:val="1"/>
+          <w:numId w:val="7"/>
+        </w:numPr>
+        <w:shd w:val="clear" w:color="auto" w:fill="FFFFFF"/>
+        <w:spacing w:line="285" w:lineRule="atLeast"/>
+        <w:ind w:left="1080"/>
+        <w:rPr>
+          <w:rFonts w:ascii="Consolas" w:eastAsia="Times New Roman" w:hAnsi="Consolas" w:cs="Times New Roman"/>
+          <w:color w:val="000000"/>
+          <w:sz w:val="21"/>
+          <w:szCs w:val="21"/>
+        </w:rPr>
+      </w:pPr>
+      <w:r>
+        <w:t>Exp_33:</w:t>
+      </w:r>
+      <w:r>
+        <w:t xml:space="preserve"> </w:t>
+      </w:r>
+      <w:r>
+        <w:rPr>
+          <w:rFonts w:ascii="Consolas" w:eastAsia="Times New Roman" w:hAnsi="Consolas" w:cs="Times New Roman"/>
+          <w:color w:val="000000"/>
+          <w:sz w:val="21"/>
+          <w:szCs w:val="21"/>
+        </w:rPr>
+        <w:t>{</w:t>
+      </w:r>
+      <w:r>
+        <w:rPr>
+          <w:rFonts w:ascii="Consolas" w:eastAsia="Times New Roman" w:hAnsi="Consolas" w:cs="Times New Roman"/>
+          <w:color w:val="A31515"/>
+          <w:sz w:val="21"/>
+          <w:szCs w:val="21"/>
+        </w:rPr>
+        <w:t>"name"</w:t>
+      </w:r>
+      <w:r>
+        <w:rPr>
+          <w:rFonts w:ascii="Consolas" w:eastAsia="Times New Roman" w:hAnsi="Consolas" w:cs="Times New Roman"/>
+          <w:color w:val="000000"/>
+          <w:sz w:val="21"/>
+          <w:szCs w:val="21"/>
+        </w:rPr>
+        <w:t>:</w:t>
+      </w:r>
+      <w:r>
+        <w:rPr>
+          <w:rFonts w:ascii="Consolas" w:eastAsia="Times New Roman" w:hAnsi="Consolas" w:cs="Times New Roman"/>
+          <w:color w:val="A31515"/>
+          <w:sz w:val="21"/>
+          <w:szCs w:val="21"/>
+        </w:rPr>
+        <w:t>"exp_33"</w:t>
+      </w:r>
+      <w:r>
+        <w:rPr>
+          <w:rFonts w:ascii="Consolas" w:eastAsia="Times New Roman" w:hAnsi="Consolas" w:cs="Times New Roman"/>
+          <w:color w:val="000000"/>
+          <w:sz w:val="21"/>
+          <w:szCs w:val="21"/>
+        </w:rPr>
+        <w:t>,</w:t>
+      </w:r>
+      <w:r>
+        <w:rPr>
+          <w:rFonts w:ascii="Consolas" w:eastAsia="Times New Roman" w:hAnsi="Consolas" w:cs="Times New Roman"/>
+          <w:color w:val="A31515"/>
+          <w:sz w:val="21"/>
+          <w:szCs w:val="21"/>
+        </w:rPr>
+        <w:t>"replay_buffer_size"</w:t>
+      </w:r>
+      <w:r>
+        <w:rPr>
+          <w:rFonts w:ascii="Consolas" w:eastAsia="Times New Roman" w:hAnsi="Consolas" w:cs="Times New Roman"/>
+          <w:color w:val="000000"/>
+          <w:sz w:val="21"/>
+          <w:szCs w:val="21"/>
+        </w:rPr>
+        <w:t>:</w:t>
+      </w:r>
+      <w:r>
+        <w:rPr>
+          <w:rFonts w:ascii="Consolas" w:eastAsia="Times New Roman" w:hAnsi="Consolas" w:cs="Times New Roman"/>
+          <w:color w:val="098658"/>
+          <w:sz w:val="21"/>
+          <w:szCs w:val="21"/>
+        </w:rPr>
+        <w:t>5000</w:t>
+      </w:r>
+      <w:r>
+        <w:rPr>
+          <w:rFonts w:ascii="Consolas" w:eastAsia="Times New Roman" w:hAnsi="Consolas" w:cs="Times New Roman"/>
+          <w:color w:val="000000"/>
+          <w:sz w:val="21"/>
+          <w:szCs w:val="21"/>
+        </w:rPr>
+        <w:t xml:space="preserve">, </w:t>
+      </w:r>
+      <w:r>
+        <w:rPr>
+          <w:rFonts w:ascii="Consolas" w:eastAsia="Times New Roman" w:hAnsi="Consolas" w:cs="Times New Roman"/>
+          <w:color w:val="A31515"/>
+          <w:sz w:val="21"/>
+          <w:szCs w:val="21"/>
+        </w:rPr>
+        <w:t>"batch_size"</w:t>
+      </w:r>
+      <w:r>
+        <w:rPr>
+          <w:rFonts w:ascii="Consolas" w:eastAsia="Times New Roman" w:hAnsi="Consolas" w:cs="Times New Roman"/>
+          <w:color w:val="000000"/>
+          <w:sz w:val="21"/>
+          <w:szCs w:val="21"/>
+        </w:rPr>
+        <w:t>:</w:t>
+      </w:r>
+      <w:r>
+        <w:rPr>
+          <w:rFonts w:ascii="Consolas" w:eastAsia="Times New Roman" w:hAnsi="Consolas" w:cs="Times New Roman"/>
+          <w:color w:val="098658"/>
+          <w:sz w:val="21"/>
+          <w:szCs w:val="21"/>
+        </w:rPr>
+        <w:t>128</w:t>
+      </w:r>
+      <w:r>
+        <w:rPr>
+          <w:rFonts w:ascii="Consolas" w:eastAsia="Times New Roman" w:hAnsi="Consolas" w:cs="Times New Roman"/>
+          <w:color w:val="000000"/>
+          <w:sz w:val="21"/>
+          <w:szCs w:val="21"/>
+        </w:rPr>
+        <w:t xml:space="preserve">, </w:t>
+      </w:r>
+      <w:r>
+        <w:rPr>
+          <w:rFonts w:ascii="Consolas" w:eastAsia="Times New Roman" w:hAnsi="Consolas" w:cs="Times New Roman"/>
+          <w:color w:val="A31515"/>
+          <w:sz w:val="21"/>
+          <w:szCs w:val="21"/>
+        </w:rPr>
+        <w:t>"nb_steps_target_replace"</w:t>
+      </w:r>
+      <w:r>
+        <w:rPr>
+          <w:rFonts w:ascii="Consolas" w:eastAsia="Times New Roman" w:hAnsi="Consolas" w:cs="Times New Roman"/>
+          <w:color w:val="000000"/>
+          <w:sz w:val="21"/>
+          <w:szCs w:val="21"/>
+        </w:rPr>
+        <w:t>:</w:t>
+      </w:r>
+      <w:r>
+        <w:rPr>
+          <w:rFonts w:ascii="Consolas" w:eastAsia="Times New Roman" w:hAnsi="Consolas" w:cs="Times New Roman"/>
+          <w:color w:val="098658"/>
+          <w:sz w:val="21"/>
+          <w:szCs w:val="21"/>
+        </w:rPr>
+        <w:t>1000</w:t>
+      </w:r>
+      <w:r>
+        <w:rPr>
+          <w:rFonts w:ascii="Consolas" w:eastAsia="Times New Roman" w:hAnsi="Consolas" w:cs="Times New Roman"/>
+          <w:color w:val="000000"/>
+          <w:sz w:val="21"/>
+          <w:szCs w:val="21"/>
+        </w:rPr>
+        <w:t>}</w:t>
+      </w:r>
+    </w:p>
+    <w:p>
+      <w:pPr>
+        <w:pStyle w:val="ListParagraph"/>
+        <w:rPr>
+          <w:rFonts w:ascii="Consolas" w:eastAsia="Times New Roman" w:hAnsi="Consolas" w:cs="Times New Roman"/>
+          <w:color w:val="000000"/>
+          <w:sz w:val="21"/>
+          <w:szCs w:val="21"/>
+        </w:rPr>
+      </w:pPr>
+    </w:p>
+    <w:p>
+      <w:pPr>
+        <w:pStyle w:val="ListParagraph"/>
+        <w:shd w:val="clear" w:color="auto" w:fill="FFFFFF"/>
+        <w:spacing w:line="285" w:lineRule="atLeast"/>
+        <w:ind w:left="0"/>
+        <w:rPr>
+          <w:rFonts w:ascii="Consolas" w:eastAsia="Times New Roman" w:hAnsi="Consolas" w:cs="Times New Roman"/>
+          <w:color w:val="000000"/>
+          <w:sz w:val="21"/>
+          <w:szCs w:val="21"/>
+        </w:rPr>
+      </w:pPr>
+      <w:r>
+        <w:rPr>
+          <w:rFonts w:ascii="Consolas" w:eastAsia="Times New Roman" w:hAnsi="Consolas" w:cs="Times New Roman"/>
+          <w:color w:val="000000"/>
+          <w:sz w:val="21"/>
+          <w:szCs w:val="21"/>
+        </w:rPr>
+        <w:lastRenderedPageBreak/>
+        <w:drawing>
+          <wp:inline distT="0" distB="0" distL="0" distR="0" wp14:anchorId="09ED154F" wp14:editId="59979700">
+            <wp:extent cx="5943600" cy="2267585"/>
+            <wp:effectExtent l="0" t="0" r="0" b="0"/>
+            <wp:docPr id="14" name="Picture 14"/>
+            <wp:cNvGraphicFramePr>
+              <a:graphicFrameLocks xmlns:a="http://schemas.openxmlformats.org/drawingml/2006/main" noChangeAspect="1"/>
+            </wp:cNvGraphicFramePr>
+            <a:graphic xmlns:a="http://schemas.openxmlformats.org/drawingml/2006/main">
+              <a:graphicData uri="http://schemas.openxmlformats.org/drawingml/2006/picture">
+                <pic:pic xmlns:pic="http://schemas.openxmlformats.org/drawingml/2006/picture">
+                  <pic:nvPicPr>
+                    <pic:cNvPr id="1" name=""/>
+                    <pic:cNvPicPr/>
+                  </pic:nvPicPr>
+                  <pic:blipFill>
+                    <a:blip r:embed="rId18"/>
+                    <a:stretch>
+                      <a:fillRect/>
+                    </a:stretch>
+                  </pic:blipFill>
+                  <pic:spPr>
+                    <a:xfrm>
+                      <a:off x="0" y="0"/>
+                      <a:ext cx="5943600" cy="2267585"/>
+                    </a:xfrm>
+                    <a:prstGeom prst="rect">
+                      <a:avLst/>
+                    </a:prstGeom>
+                  </pic:spPr>
+                </pic:pic>
+              </a:graphicData>
+            </a:graphic>
+          </wp:inline>
+        </w:drawing>
+      </w:r>
+    </w:p>
+    <w:p>
+      <w:pPr>
+        <w:pStyle w:val="ListParagraph"/>
+        <w:shd w:val="clear" w:color="auto" w:fill="FFFFFF"/>
+        <w:spacing w:line="285" w:lineRule="atLeast"/>
+        <w:ind w:left="0"/>
+        <w:rPr>
+          <w:rFonts w:ascii="Consolas" w:eastAsia="Times New Roman" w:hAnsi="Consolas" w:cs="Times New Roman"/>
+          <w:color w:val="000000"/>
+          <w:sz w:val="21"/>
+          <w:szCs w:val="21"/>
+        </w:rPr>
+      </w:pPr>
+    </w:p>
+    <w:p>
+      <w:pPr>
+        <w:pStyle w:val="ListParagraph"/>
+        <w:shd w:val="clear" w:color="auto" w:fill="FFFFFF"/>
+        <w:spacing w:line="285" w:lineRule="atLeast"/>
+        <w:ind w:left="0"/>
+        <w:rPr>
+          <w:rFonts w:ascii="Consolas" w:eastAsia="Times New Roman" w:hAnsi="Consolas" w:cs="Times New Roman"/>
+          <w:color w:val="A31515"/>
+          <w:sz w:val="21"/>
+          <w:szCs w:val="21"/>
+          <w:lang w:val="es-CL"/>
+        </w:rPr>
+      </w:pPr>
+      <w:r>
+        <w:rPr>
+          <w:rFonts w:ascii="Consolas" w:eastAsia="Times New Roman" w:hAnsi="Consolas" w:cs="Times New Roman"/>
+          <w:color w:val="000000"/>
+          <w:sz w:val="21"/>
+          <w:szCs w:val="21"/>
         </w:rPr>
         <w:tab/>
       </w:r>
+      <w:r>
+        <w:rPr>
+          <w:rFonts w:ascii="Consolas" w:eastAsia="Times New Roman" w:hAnsi="Consolas" w:cs="Times New Roman"/>
+          <w:color w:val="000000"/>
+          <w:sz w:val="21"/>
+          <w:szCs w:val="21"/>
+          <w:lang w:val="es-CL"/>
+        </w:rPr>
+        <w:t>A partir del experiment</w:t>
+      </w:r>
+      <w:r>
+        <w:rPr>
+          <w:rFonts w:ascii="Consolas" w:eastAsia="Times New Roman" w:hAnsi="Consolas" w:cs="Times New Roman"/>
+          <w:color w:val="000000"/>
+          <w:sz w:val="21"/>
+          <w:szCs w:val="21"/>
+          <w:lang w:val="es-CL"/>
+        </w:rPr>
+        <w:t>o</w:t>
+      </w:r>
+      <w:r>
+        <w:rPr>
+          <w:rFonts w:ascii="Consolas" w:eastAsia="Times New Roman" w:hAnsi="Consolas" w:cs="Times New Roman"/>
+          <w:color w:val="000000"/>
+          <w:sz w:val="21"/>
+          <w:szCs w:val="21"/>
+          <w:lang w:val="es-CL"/>
+        </w:rPr>
+        <w:t xml:space="preserve"> 3, s</w:t>
+      </w:r>
+      <w:r>
+        <w:rPr>
+          <w:rFonts w:ascii="Consolas" w:eastAsia="Times New Roman" w:hAnsi="Consolas" w:cs="Times New Roman"/>
+          <w:color w:val="000000"/>
+          <w:sz w:val="21"/>
+          <w:szCs w:val="21"/>
+          <w:lang w:val="es-CL"/>
+        </w:rPr>
+        <w:t>e observa que</w:t>
+      </w:r>
+      <w:r>
+        <w:rPr>
+          <w:rFonts w:ascii="Consolas" w:eastAsia="Times New Roman" w:hAnsi="Consolas" w:cs="Times New Roman"/>
+          <w:color w:val="000000"/>
+          <w:sz w:val="21"/>
+          <w:szCs w:val="21"/>
+          <w:lang w:val="es-CL"/>
+        </w:rPr>
+        <w:t xml:space="preserve"> para un </w:t>
+      </w:r>
+      <w:proofErr w:type="spellStart"/>
+      <w:r>
+        <w:rPr>
+          <w:rFonts w:ascii="Consolas" w:eastAsia="Times New Roman" w:hAnsi="Consolas" w:cs="Times New Roman"/>
+          <w:color w:val="A31515"/>
+          <w:sz w:val="21"/>
+          <w:szCs w:val="21"/>
+          <w:lang w:val="es-CL"/>
+        </w:rPr>
+        <w:t>nb_steps_</w:t>
+      </w:r>
+      <w:proofErr w:type="gramStart"/>
+      <w:r>
+        <w:rPr>
+          <w:rFonts w:ascii="Consolas" w:eastAsia="Times New Roman" w:hAnsi="Consolas" w:cs="Times New Roman"/>
+          <w:color w:val="A31515"/>
+          <w:sz w:val="21"/>
+          <w:szCs w:val="21"/>
+          <w:lang w:val="es-CL"/>
+        </w:rPr>
+        <w:t>target</w:t>
+      </w:r>
+      <w:proofErr w:type="gramEnd"/>
+      <w:r>
+        <w:rPr>
+          <w:rFonts w:ascii="Consolas" w:eastAsia="Times New Roman" w:hAnsi="Consolas" w:cs="Times New Roman"/>
+          <w:color w:val="A31515"/>
+          <w:sz w:val="21"/>
+          <w:szCs w:val="21"/>
+          <w:lang w:val="es-CL"/>
+        </w:rPr>
+        <w:t>_replace</w:t>
+      </w:r>
+      <w:proofErr w:type="spellEnd"/>
+      <w:r>
+        <w:rPr>
+          <w:rFonts w:ascii="Consolas" w:eastAsia="Times New Roman" w:hAnsi="Consolas" w:cs="Times New Roman"/>
+          <w:color w:val="A31515"/>
+          <w:sz w:val="21"/>
+          <w:szCs w:val="21"/>
+          <w:lang w:val="es-CL"/>
+        </w:rPr>
+        <w:t xml:space="preserve"> </w:t>
+      </w:r>
+    </w:p>
+    <w:p>
+      <w:pPr>
+        <w:pStyle w:val="ListParagraph"/>
+        <w:shd w:val="clear" w:color="auto" w:fill="FFFFFF"/>
+        <w:spacing w:line="285" w:lineRule="atLeast"/>
+        <w:rPr>
+          <w:rFonts w:ascii="Consolas" w:eastAsia="Times New Roman" w:hAnsi="Consolas" w:cs="Times New Roman"/>
+          <w:sz w:val="21"/>
+          <w:szCs w:val="21"/>
+          <w:lang w:val="es-CL"/>
+        </w:rPr>
+      </w:pPr>
+      <w:r>
+        <w:rPr>
+          <w:rFonts w:ascii="Consolas" w:eastAsia="Times New Roman" w:hAnsi="Consolas" w:cs="Times New Roman"/>
+          <w:sz w:val="21"/>
+          <w:szCs w:val="21"/>
+          <w:lang w:val="es-CL"/>
+        </w:rPr>
+        <w:t xml:space="preserve">igual 1 (ver experimento 31) se genera una inestabilidad en el aprendizaje de la red neuronal, esto debido a que estamos evaluando la red con las predicciones de </w:t>
+      </w:r>
+      <w:r>
+        <w:rPr>
+          <w:rFonts w:ascii="Consolas" w:eastAsia="Times New Roman" w:hAnsi="Consolas" w:cs="Times New Roman"/>
+          <w:sz w:val="21"/>
+          <w:szCs w:val="21"/>
+          <w:lang w:val="es-CL"/>
+        </w:rPr>
+        <w:t>esta</w:t>
+      </w:r>
+      <w:r>
+        <w:rPr>
+          <w:rFonts w:ascii="Consolas" w:eastAsia="Times New Roman" w:hAnsi="Consolas" w:cs="Times New Roman"/>
+          <w:sz w:val="21"/>
+          <w:szCs w:val="21"/>
+          <w:lang w:val="es-CL"/>
+        </w:rPr>
+        <w:t xml:space="preserve"> misma. La inestabilidad del aprendizaje de la red se puede ver en la alta varianza del </w:t>
+      </w:r>
+      <w:proofErr w:type="spellStart"/>
+      <w:r>
+        <w:rPr>
+          <w:rFonts w:ascii="Consolas" w:eastAsia="Times New Roman" w:hAnsi="Consolas" w:cs="Times New Roman"/>
+          <w:sz w:val="21"/>
+          <w:szCs w:val="21"/>
+          <w:lang w:val="es-CL"/>
+        </w:rPr>
+        <w:t>Reward</w:t>
+      </w:r>
+      <w:proofErr w:type="spellEnd"/>
+      <w:r>
+        <w:rPr>
+          <w:rFonts w:ascii="Consolas" w:eastAsia="Times New Roman" w:hAnsi="Consolas" w:cs="Times New Roman"/>
+          <w:sz w:val="21"/>
+          <w:szCs w:val="21"/>
+          <w:lang w:val="es-CL"/>
+        </w:rPr>
+        <w:t xml:space="preserve"> obtenido. </w:t>
+      </w:r>
+    </w:p>
+    <w:p>
+      <w:pPr>
+        <w:pStyle w:val="ListParagraph"/>
+        <w:shd w:val="clear" w:color="auto" w:fill="FFFFFF"/>
+        <w:spacing w:line="285" w:lineRule="atLeast"/>
+        <w:rPr>
+          <w:rFonts w:ascii="Consolas" w:eastAsia="Times New Roman" w:hAnsi="Consolas" w:cs="Times New Roman"/>
+          <w:sz w:val="21"/>
+          <w:szCs w:val="21"/>
+          <w:lang w:val="es-CL"/>
+        </w:rPr>
+      </w:pPr>
+    </w:p>
+    <w:p>
+      <w:pPr>
+        <w:pStyle w:val="ListParagraph"/>
+        <w:shd w:val="clear" w:color="auto" w:fill="FFFFFF"/>
+        <w:spacing w:line="285" w:lineRule="atLeast"/>
+        <w:rPr>
+          <w:rFonts w:ascii="Consolas" w:eastAsia="Times New Roman" w:hAnsi="Consolas" w:cs="Times New Roman"/>
+          <w:sz w:val="21"/>
+          <w:szCs w:val="21"/>
+          <w:lang w:val="es-CL"/>
+        </w:rPr>
+      </w:pPr>
+      <w:r>
+        <w:rPr>
+          <w:rFonts w:ascii="Consolas" w:eastAsia="Times New Roman" w:hAnsi="Consolas" w:cs="Times New Roman"/>
+          <w:sz w:val="21"/>
+          <w:szCs w:val="21"/>
+          <w:lang w:val="es-CL"/>
+        </w:rPr>
+        <w:t xml:space="preserve">Por otro lado, si </w:t>
+      </w:r>
+      <w:proofErr w:type="spellStart"/>
+      <w:r>
+        <w:rPr>
+          <w:rFonts w:ascii="Consolas" w:eastAsia="Times New Roman" w:hAnsi="Consolas" w:cs="Times New Roman"/>
+          <w:color w:val="A31515"/>
+          <w:sz w:val="21"/>
+          <w:szCs w:val="21"/>
+          <w:lang w:val="es-CL"/>
+        </w:rPr>
+        <w:t>nb_steps_</w:t>
+      </w:r>
+      <w:proofErr w:type="gramStart"/>
+      <w:r>
+        <w:rPr>
+          <w:rFonts w:ascii="Consolas" w:eastAsia="Times New Roman" w:hAnsi="Consolas" w:cs="Times New Roman"/>
+          <w:color w:val="A31515"/>
+          <w:sz w:val="21"/>
+          <w:szCs w:val="21"/>
+          <w:lang w:val="es-CL"/>
+        </w:rPr>
+        <w:t>target</w:t>
+      </w:r>
+      <w:proofErr w:type="gramEnd"/>
+      <w:r>
+        <w:rPr>
+          <w:rFonts w:ascii="Consolas" w:eastAsia="Times New Roman" w:hAnsi="Consolas" w:cs="Times New Roman"/>
+          <w:color w:val="A31515"/>
+          <w:sz w:val="21"/>
+          <w:szCs w:val="21"/>
+          <w:lang w:val="es-CL"/>
+        </w:rPr>
+        <w:t>_replace</w:t>
+      </w:r>
+      <w:proofErr w:type="spellEnd"/>
+      <w:r>
+        <w:rPr>
+          <w:rFonts w:ascii="Consolas" w:eastAsia="Times New Roman" w:hAnsi="Consolas" w:cs="Times New Roman"/>
+          <w:color w:val="A31515"/>
+          <w:sz w:val="21"/>
+          <w:szCs w:val="21"/>
+          <w:lang w:val="es-CL"/>
+        </w:rPr>
+        <w:t xml:space="preserve"> </w:t>
+      </w:r>
+      <w:r>
+        <w:rPr>
+          <w:rFonts w:ascii="Consolas" w:eastAsia="Times New Roman" w:hAnsi="Consolas" w:cs="Times New Roman"/>
+          <w:sz w:val="21"/>
+          <w:szCs w:val="21"/>
+          <w:lang w:val="es-CL"/>
+        </w:rPr>
+        <w:t xml:space="preserve">posee un valor muy alto, el proceso de aprendizaje tampoco es bueno (ver experimento 33). A partir de esto, se concluye que para lograr un buen </w:t>
+      </w:r>
+      <w:proofErr w:type="spellStart"/>
+      <w:r>
+        <w:rPr>
+          <w:rFonts w:ascii="Consolas" w:eastAsia="Times New Roman" w:hAnsi="Consolas" w:cs="Times New Roman"/>
+          <w:sz w:val="21"/>
+          <w:szCs w:val="21"/>
+          <w:lang w:val="es-CL"/>
+        </w:rPr>
+        <w:t>Success</w:t>
+      </w:r>
+      <w:proofErr w:type="spellEnd"/>
+      <w:r>
+        <w:rPr>
+          <w:rFonts w:ascii="Consolas" w:eastAsia="Times New Roman" w:hAnsi="Consolas" w:cs="Times New Roman"/>
+          <w:sz w:val="21"/>
+          <w:szCs w:val="21"/>
+          <w:lang w:val="es-CL"/>
+        </w:rPr>
+        <w:t xml:space="preserve"> </w:t>
+      </w:r>
+      <w:proofErr w:type="spellStart"/>
+      <w:r>
+        <w:rPr>
+          <w:rFonts w:ascii="Consolas" w:eastAsia="Times New Roman" w:hAnsi="Consolas" w:cs="Times New Roman"/>
+          <w:sz w:val="21"/>
+          <w:szCs w:val="21"/>
+          <w:lang w:val="es-CL"/>
+        </w:rPr>
+        <w:t>Rate</w:t>
+      </w:r>
+      <w:proofErr w:type="spellEnd"/>
+      <w:r>
+        <w:rPr>
+          <w:rFonts w:ascii="Consolas" w:eastAsia="Times New Roman" w:hAnsi="Consolas" w:cs="Times New Roman"/>
+          <w:sz w:val="21"/>
+          <w:szCs w:val="21"/>
+          <w:lang w:val="es-CL"/>
+        </w:rPr>
+        <w:t xml:space="preserve"> </w:t>
+      </w:r>
+      <w:proofErr w:type="spellStart"/>
+      <w:r>
+        <w:rPr>
+          <w:rFonts w:ascii="Consolas" w:eastAsia="Times New Roman" w:hAnsi="Consolas" w:cs="Times New Roman"/>
+          <w:color w:val="A31515"/>
+          <w:sz w:val="21"/>
+          <w:szCs w:val="21"/>
+          <w:lang w:val="es-CL"/>
+        </w:rPr>
+        <w:t>nb_steps_</w:t>
+      </w:r>
+      <w:proofErr w:type="gramStart"/>
+      <w:r>
+        <w:rPr>
+          <w:rFonts w:ascii="Consolas" w:eastAsia="Times New Roman" w:hAnsi="Consolas" w:cs="Times New Roman"/>
+          <w:color w:val="A31515"/>
+          <w:sz w:val="21"/>
+          <w:szCs w:val="21"/>
+          <w:lang w:val="es-CL"/>
+        </w:rPr>
+        <w:t>target</w:t>
+      </w:r>
+      <w:proofErr w:type="gramEnd"/>
+      <w:r>
+        <w:rPr>
+          <w:rFonts w:ascii="Consolas" w:eastAsia="Times New Roman" w:hAnsi="Consolas" w:cs="Times New Roman"/>
+          <w:color w:val="A31515"/>
+          <w:sz w:val="21"/>
+          <w:szCs w:val="21"/>
+          <w:lang w:val="es-CL"/>
+        </w:rPr>
+        <w:t>_replace</w:t>
+      </w:r>
+      <w:proofErr w:type="spellEnd"/>
+      <w:r>
+        <w:rPr>
+          <w:rFonts w:ascii="Consolas" w:eastAsia="Times New Roman" w:hAnsi="Consolas" w:cs="Times New Roman"/>
+          <w:color w:val="A31515"/>
+          <w:sz w:val="21"/>
+          <w:szCs w:val="21"/>
+          <w:lang w:val="es-CL"/>
+        </w:rPr>
+        <w:t xml:space="preserve"> </w:t>
+      </w:r>
+      <w:r>
+        <w:rPr>
+          <w:rFonts w:ascii="Consolas" w:eastAsia="Times New Roman" w:hAnsi="Consolas" w:cs="Times New Roman"/>
+          <w:sz w:val="21"/>
+          <w:szCs w:val="21"/>
+          <w:lang w:val="es-CL"/>
+        </w:rPr>
+        <w:t>no puede ser un valor ni muy bajo ni tampoco muy alto (ver experimento 32).</w:t>
+      </w:r>
+    </w:p>
+    <w:p>
+      <w:pPr>
+        <w:pStyle w:val="ListParagraph"/>
+        <w:shd w:val="clear" w:color="auto" w:fill="FFFFFF"/>
+        <w:spacing w:line="285" w:lineRule="atLeast"/>
+        <w:rPr>
+          <w:rFonts w:ascii="Consolas" w:eastAsia="Times New Roman" w:hAnsi="Consolas" w:cs="Times New Roman"/>
+          <w:sz w:val="21"/>
+          <w:szCs w:val="21"/>
+          <w:lang w:val="es-CL"/>
+        </w:rPr>
+      </w:pPr>
+    </w:p>
+    <w:p>
+      <w:pPr>
+        <w:pStyle w:val="ListParagraph"/>
+        <w:shd w:val="clear" w:color="auto" w:fill="FFFFFF"/>
+        <w:spacing w:line="285" w:lineRule="atLeast"/>
+        <w:rPr>
+          <w:rFonts w:ascii="Consolas" w:eastAsia="Times New Roman" w:hAnsi="Consolas" w:cs="Times New Roman"/>
+          <w:b/>
+          <w:bCs/>
+          <w:sz w:val="21"/>
+          <w:szCs w:val="21"/>
+          <w:lang w:val="es-CL"/>
+        </w:rPr>
+      </w:pPr>
+      <w:r>
+        <w:rPr>
+          <w:rFonts w:ascii="Consolas" w:eastAsia="Times New Roman" w:hAnsi="Consolas" w:cs="Times New Roman"/>
+          <w:b/>
+          <w:bCs/>
+          <w:sz w:val="21"/>
+          <w:szCs w:val="21"/>
+          <w:lang w:val="es-CL"/>
+        </w:rPr>
+        <w:t xml:space="preserve">En definitiva, para que el agente pueda aprender las políticas </w:t>
+      </w:r>
+      <w:r>
+        <w:rPr>
+          <w:rFonts w:ascii="Consolas" w:eastAsia="Times New Roman" w:hAnsi="Consolas" w:cs="Times New Roman"/>
+          <w:b/>
+          <w:bCs/>
+          <w:sz w:val="21"/>
+          <w:szCs w:val="21"/>
+          <w:lang w:val="es-CL"/>
+        </w:rPr>
+        <w:t>ó</w:t>
+      </w:r>
+      <w:r>
+        <w:rPr>
+          <w:rFonts w:ascii="Consolas" w:eastAsia="Times New Roman" w:hAnsi="Consolas" w:cs="Times New Roman"/>
+          <w:b/>
+          <w:bCs/>
+          <w:sz w:val="21"/>
+          <w:szCs w:val="21"/>
+          <w:lang w:val="es-CL"/>
+        </w:rPr>
+        <w:t>ptimas del ambiente en cuestión</w:t>
+      </w:r>
+      <w:r>
+        <w:rPr>
+          <w:rFonts w:ascii="Consolas" w:eastAsia="Times New Roman" w:hAnsi="Consolas" w:cs="Times New Roman"/>
+          <w:b/>
+          <w:bCs/>
+          <w:sz w:val="21"/>
+          <w:szCs w:val="21"/>
+          <w:lang w:val="es-CL"/>
+        </w:rPr>
+        <w:t>,</w:t>
+      </w:r>
+      <w:r>
+        <w:rPr>
+          <w:rFonts w:ascii="Consolas" w:eastAsia="Times New Roman" w:hAnsi="Consolas" w:cs="Times New Roman"/>
+          <w:b/>
+          <w:bCs/>
+          <w:sz w:val="21"/>
+          <w:szCs w:val="21"/>
+          <w:lang w:val="es-CL"/>
+        </w:rPr>
+        <w:t xml:space="preserve"> es importante tener un buen tamaño de Replay Buffer y un valor intermedio para la actualización de los parámetros de la red neuronal </w:t>
+      </w:r>
+      <w:proofErr w:type="gramStart"/>
+      <w:r>
+        <w:rPr>
+          <w:rFonts w:ascii="Consolas" w:eastAsia="Times New Roman" w:hAnsi="Consolas" w:cs="Times New Roman"/>
+          <w:b/>
+          <w:bCs/>
+          <w:sz w:val="21"/>
+          <w:szCs w:val="21"/>
+          <w:lang w:val="es-CL"/>
+        </w:rPr>
+        <w:t>target</w:t>
+      </w:r>
+      <w:proofErr w:type="gramEnd"/>
+      <w:r>
+        <w:rPr>
+          <w:rFonts w:ascii="Consolas" w:eastAsia="Times New Roman" w:hAnsi="Consolas" w:cs="Times New Roman"/>
+          <w:b/>
+          <w:bCs/>
+          <w:sz w:val="21"/>
+          <w:szCs w:val="21"/>
+          <w:lang w:val="es-CL"/>
+        </w:rPr>
+        <w:t xml:space="preserve">. Por otro lado, el tamaño del </w:t>
+      </w:r>
+      <w:proofErr w:type="spellStart"/>
+      <w:r>
+        <w:rPr>
+          <w:rFonts w:ascii="Consolas" w:eastAsia="Times New Roman" w:hAnsi="Consolas" w:cs="Times New Roman"/>
+          <w:b/>
+          <w:bCs/>
+          <w:sz w:val="21"/>
+          <w:szCs w:val="21"/>
+          <w:lang w:val="es-CL"/>
+        </w:rPr>
+        <w:t>batch</w:t>
+      </w:r>
+      <w:proofErr w:type="spellEnd"/>
+      <w:r>
+        <w:rPr>
+          <w:rFonts w:ascii="Consolas" w:eastAsia="Times New Roman" w:hAnsi="Consolas" w:cs="Times New Roman"/>
+          <w:b/>
+          <w:bCs/>
+          <w:sz w:val="21"/>
+          <w:szCs w:val="21"/>
+          <w:lang w:val="es-CL"/>
+        </w:rPr>
+        <w:t xml:space="preserve"> podría afectar en la varianza del </w:t>
+      </w:r>
+      <w:proofErr w:type="spellStart"/>
+      <w:proofErr w:type="gramStart"/>
+      <w:r>
+        <w:rPr>
+          <w:rFonts w:ascii="Consolas" w:eastAsia="Times New Roman" w:hAnsi="Consolas" w:cs="Times New Roman"/>
+          <w:b/>
+          <w:bCs/>
+          <w:sz w:val="21"/>
+          <w:szCs w:val="21"/>
+          <w:lang w:val="es-CL"/>
+        </w:rPr>
+        <w:t>Reward</w:t>
+      </w:r>
+      <w:proofErr w:type="spellEnd"/>
+      <w:proofErr w:type="gramEnd"/>
+      <w:r>
+        <w:rPr>
+          <w:rFonts w:ascii="Consolas" w:eastAsia="Times New Roman" w:hAnsi="Consolas" w:cs="Times New Roman"/>
+          <w:b/>
+          <w:bCs/>
+          <w:sz w:val="21"/>
+          <w:szCs w:val="21"/>
+          <w:lang w:val="es-CL"/>
+        </w:rPr>
+        <w:t xml:space="preserve"> pero no de manera significativa en el rendimiento en termino de </w:t>
+      </w:r>
+      <w:proofErr w:type="spellStart"/>
+      <w:r>
+        <w:rPr>
+          <w:rFonts w:ascii="Consolas" w:eastAsia="Times New Roman" w:hAnsi="Consolas" w:cs="Times New Roman"/>
+          <w:b/>
+          <w:bCs/>
+          <w:sz w:val="21"/>
+          <w:szCs w:val="21"/>
+          <w:lang w:val="es-CL"/>
+        </w:rPr>
+        <w:t>Success</w:t>
+      </w:r>
+      <w:proofErr w:type="spellEnd"/>
+      <w:r>
+        <w:rPr>
+          <w:rFonts w:ascii="Consolas" w:eastAsia="Times New Roman" w:hAnsi="Consolas" w:cs="Times New Roman"/>
+          <w:b/>
+          <w:bCs/>
+          <w:sz w:val="21"/>
+          <w:szCs w:val="21"/>
+          <w:lang w:val="es-CL"/>
+        </w:rPr>
+        <w:t xml:space="preserve"> </w:t>
+      </w:r>
+      <w:proofErr w:type="spellStart"/>
+      <w:r>
+        <w:rPr>
+          <w:rFonts w:ascii="Consolas" w:eastAsia="Times New Roman" w:hAnsi="Consolas" w:cs="Times New Roman"/>
+          <w:b/>
+          <w:bCs/>
+          <w:sz w:val="21"/>
+          <w:szCs w:val="21"/>
+          <w:lang w:val="es-CL"/>
+        </w:rPr>
+        <w:t>Rate</w:t>
+      </w:r>
+      <w:proofErr w:type="spellEnd"/>
+      <w:r>
+        <w:rPr>
+          <w:rFonts w:ascii="Consolas" w:eastAsia="Times New Roman" w:hAnsi="Consolas" w:cs="Times New Roman"/>
+          <w:b/>
+          <w:bCs/>
+          <w:sz w:val="21"/>
+          <w:szCs w:val="21"/>
+          <w:lang w:val="es-CL"/>
+        </w:rPr>
+        <w:t>.</w:t>
+      </w:r>
+    </w:p>
+    <w:p>
+      <w:pPr>
+        <w:rPr>
+          <w:lang w:val="es-CL"/>
+        </w:rPr>
+      </w:pPr>
+    </w:p>
+    <w:p>
+      <w:pPr>
+        <w:rPr>
+          <w:lang w:val="es-CL"/>
+        </w:rPr>
+      </w:pPr>
     </w:p>
     <w:p>
       <w:pPr>
@@ -414,6 +4167,119 @@
 <file path=word/numbering.xml><?xml version="1.0" encoding="utf-8"?>
 <w:numbering xmlns:wpc="http://schemas.microsoft.com/office/word/2010/wordprocessingCanvas" xmlns:cx="http://schemas.microsoft.com/office/drawing/2014/chartex" xmlns:cx1="http://schemas.microsoft.com/office/drawing/2015/9/8/chartex" xmlns:cx2="http://schemas.microsoft.com/office/drawing/2015/10/21/chartex" xmlns:cx3="http://schemas.microsoft.com/office/drawing/2016/5/9/chartex" xmlns:cx4="http://schemas.microsoft.com/office/drawing/2016/5/10/chartex" xmlns:cx5="http://schemas.microsoft.com/office/drawing/2016/5/11/chartex" xmlns:cx6="http://schemas.microsoft.com/office/drawing/2016/5/12/chartex" xmlns:cx7="http://schemas.microsoft.com/office/drawing/2016/5/13/chartex" xmlns:cx8="http://schemas.microsoft.com/office/drawing/2016/5/14/chartex" xmlns:mc="http://schemas.openxmlformats.org/markup-compatibility/2006" xmlns:aink="http://schemas.microsoft.com/office/drawing/2016/ink" xmlns:am3d="http://schemas.microsoft.com/office/drawing/2017/model3d" xmlns:o="urn:schemas-microsoft-com:office:office" xmlns:oel="http://schemas.microsoft.com/office/2019/extlst" xmlns:r="http://schemas.openxmlformats.org/officeDocument/2006/relationships" xmlns:m="http://schemas.openxmlformats.org/officeDocument/2006/math" xmlns:v="urn:schemas-microsoft-com:vml" xmlns:wp14="http://schemas.microsoft.com/office/word/2010/wordprocessingDrawing" xmlns:wp="http://schemas.openxmlformats.org/drawingml/2006/wordprocessingDrawing" xmlns:w10="urn:schemas-microsoft-com:office:word" xmlns:w="http://schemas.openxmlformats.org/wordprocessingml/2006/main" xmlns:w14="http://schemas.microsoft.com/office/word/2010/wordml" xmlns:w15="http://schemas.microsoft.com/office/word/2012/wordml" xmlns:w16cex="http://schemas.microsoft.com/office/word/2018/wordml/cex" xmlns:w16cid="http://schemas.microsoft.com/office/word/2016/wordml/cid" xmlns:w16="http://schemas.microsoft.com/office/word/2018/wordml" xmlns:w16sdtdh="http://schemas.microsoft.com/office/word/2020/wordml/sdtdatahash" xmlns:w16se="http://schemas.microsoft.com/office/word/2015/wordml/symex" xmlns:wpg="http://schemas.microsoft.com/office/word/2010/wordprocessingGroup" xmlns:wpi="http://schemas.microsoft.com/office/word/2010/wordprocessingInk" xmlns:wne="http://schemas.microsoft.com/office/word/2006/wordml" xmlns:wps="http://schemas.microsoft.com/office/word/2010/wordprocessingShape" mc:Ignorable="w14 w15 w16se w16cid w16 w16cex w16sdtdh wp14">
   <w:abstractNum w:abstractNumId="0" w15:restartNumberingAfterBreak="0">
+    <w:nsid w:val="1BB819DD"/>
+    <w:multiLevelType w:val="hybridMultilevel"/>
+    <w:tmpl w:val="707A7F14"/>
+    <w:lvl w:ilvl="0" w:tplc="04090001">
+      <w:start w:val="1"/>
+      <w:numFmt w:val="bullet"/>
+      <w:lvlText w:val=""/>
+      <w:lvlJc w:val="left"/>
+      <w:pPr>
+        <w:ind w:left="720" w:hanging="360"/>
+      </w:pPr>
+      <w:rPr>
+        <w:rFonts w:ascii="Symbol" w:hAnsi="Symbol" w:hint="default"/>
+      </w:rPr>
+    </w:lvl>
+    <w:lvl w:ilvl="1" w:tplc="04090001">
+      <w:start w:val="1"/>
+      <w:numFmt w:val="bullet"/>
+      <w:lvlText w:val=""/>
+      <w:lvlJc w:val="left"/>
+      <w:pPr>
+        <w:ind w:left="1440" w:hanging="360"/>
+      </w:pPr>
+      <w:rPr>
+        <w:rFonts w:ascii="Symbol" w:hAnsi="Symbol" w:hint="default"/>
+      </w:rPr>
+    </w:lvl>
+    <w:lvl w:ilvl="2" w:tplc="04090005">
+      <w:start w:val="1"/>
+      <w:numFmt w:val="bullet"/>
+      <w:lvlText w:val=""/>
+      <w:lvlJc w:val="left"/>
+      <w:pPr>
+        <w:ind w:left="2160" w:hanging="360"/>
+      </w:pPr>
+      <w:rPr>
+        <w:rFonts w:ascii="Wingdings" w:hAnsi="Wingdings" w:hint="default"/>
+      </w:rPr>
+    </w:lvl>
+    <w:lvl w:ilvl="3" w:tplc="04090001" w:tentative="1">
+      <w:start w:val="1"/>
+      <w:numFmt w:val="bullet"/>
+      <w:lvlText w:val=""/>
+      <w:lvlJc w:val="left"/>
+      <w:pPr>
+        <w:ind w:left="2880" w:hanging="360"/>
+      </w:pPr>
+      <w:rPr>
+        <w:rFonts w:ascii="Symbol" w:hAnsi="Symbol" w:hint="default"/>
+      </w:rPr>
+    </w:lvl>
+    <w:lvl w:ilvl="4" w:tplc="04090003" w:tentative="1">
+      <w:start w:val="1"/>
+      <w:numFmt w:val="bullet"/>
+      <w:lvlText w:val="o"/>
+      <w:lvlJc w:val="left"/>
+      <w:pPr>
+        <w:ind w:left="3600" w:hanging="360"/>
+      </w:pPr>
+      <w:rPr>
+        <w:rFonts w:ascii="Courier New" w:hAnsi="Courier New" w:cs="Courier New" w:hint="default"/>
+      </w:rPr>
+    </w:lvl>
+    <w:lvl w:ilvl="5" w:tplc="04090005" w:tentative="1">
+      <w:start w:val="1"/>
+      <w:numFmt w:val="bullet"/>
+      <w:lvlText w:val=""/>
+      <w:lvlJc w:val="left"/>
+      <w:pPr>
+        <w:ind w:left="4320" w:hanging="360"/>
+      </w:pPr>
+      <w:rPr>
+        <w:rFonts w:ascii="Wingdings" w:hAnsi="Wingdings" w:hint="default"/>
+      </w:rPr>
+    </w:lvl>
+    <w:lvl w:ilvl="6" w:tplc="04090001" w:tentative="1">
+      <w:start w:val="1"/>
+      <w:numFmt w:val="bullet"/>
+      <w:lvlText w:val=""/>
+      <w:lvlJc w:val="left"/>
+      <w:pPr>
+        <w:ind w:left="5040" w:hanging="360"/>
+      </w:pPr>
+      <w:rPr>
+        <w:rFonts w:ascii="Symbol" w:hAnsi="Symbol" w:hint="default"/>
+      </w:rPr>
+    </w:lvl>
+    <w:lvl w:ilvl="7" w:tplc="04090003" w:tentative="1">
+      <w:start w:val="1"/>
+      <w:numFmt w:val="bullet"/>
+      <w:lvlText w:val="o"/>
+      <w:lvlJc w:val="left"/>
+      <w:pPr>
+        <w:ind w:left="5760" w:hanging="360"/>
+      </w:pPr>
+      <w:rPr>
+        <w:rFonts w:ascii="Courier New" w:hAnsi="Courier New" w:cs="Courier New" w:hint="default"/>
+      </w:rPr>
+    </w:lvl>
+    <w:lvl w:ilvl="8" w:tplc="04090005" w:tentative="1">
+      <w:start w:val="1"/>
+      <w:numFmt w:val="bullet"/>
+      <w:lvlText w:val=""/>
+      <w:lvlJc w:val="left"/>
+      <w:pPr>
+        <w:ind w:left="6480" w:hanging="360"/>
+      </w:pPr>
+      <w:rPr>
+        <w:rFonts w:ascii="Wingdings" w:hAnsi="Wingdings" w:hint="default"/>
+      </w:rPr>
+    </w:lvl>
+  </w:abstractNum>
+  <w:abstractNum w:abstractNumId="1" w15:restartNumberingAfterBreak="0">
     <w:nsid w:val="328D0A62"/>
     <w:multiLevelType w:val="hybridMultilevel"/>
     <w:tmpl w:val="F9582AF6"/>
@@ -526,7 +4392,7 @@
       </w:rPr>
     </w:lvl>
   </w:abstractNum>
-  <w:abstractNum w:abstractNumId="1" w15:restartNumberingAfterBreak="0">
+  <w:abstractNum w:abstractNumId="2" w15:restartNumberingAfterBreak="0">
     <w:nsid w:val="3EFA368A"/>
     <w:multiLevelType w:val="multilevel"/>
     <w:tmpl w:val="0409001F"/>
@@ -612,7 +4478,233 @@
       </w:pPr>
     </w:lvl>
   </w:abstractNum>
-  <w:abstractNum w:abstractNumId="2" w15:restartNumberingAfterBreak="0">
+  <w:abstractNum w:abstractNumId="3" w15:restartNumberingAfterBreak="0">
+    <w:nsid w:val="41435DE2"/>
+    <w:multiLevelType w:val="hybridMultilevel"/>
+    <w:tmpl w:val="E48EB2EC"/>
+    <w:lvl w:ilvl="0" w:tplc="04090001">
+      <w:start w:val="1"/>
+      <w:numFmt w:val="bullet"/>
+      <w:lvlText w:val=""/>
+      <w:lvlJc w:val="left"/>
+      <w:pPr>
+        <w:ind w:left="720" w:hanging="360"/>
+      </w:pPr>
+      <w:rPr>
+        <w:rFonts w:ascii="Symbol" w:hAnsi="Symbol" w:hint="default"/>
+      </w:rPr>
+    </w:lvl>
+    <w:lvl w:ilvl="1" w:tplc="04090003">
+      <w:start w:val="1"/>
+      <w:numFmt w:val="bullet"/>
+      <w:lvlText w:val="o"/>
+      <w:lvlJc w:val="left"/>
+      <w:pPr>
+        <w:ind w:left="1440" w:hanging="360"/>
+      </w:pPr>
+      <w:rPr>
+        <w:rFonts w:ascii="Courier New" w:hAnsi="Courier New" w:cs="Courier New" w:hint="default"/>
+      </w:rPr>
+    </w:lvl>
+    <w:lvl w:ilvl="2" w:tplc="04090005" w:tentative="1">
+      <w:start w:val="1"/>
+      <w:numFmt w:val="bullet"/>
+      <w:lvlText w:val=""/>
+      <w:lvlJc w:val="left"/>
+      <w:pPr>
+        <w:ind w:left="2160" w:hanging="360"/>
+      </w:pPr>
+      <w:rPr>
+        <w:rFonts w:ascii="Wingdings" w:hAnsi="Wingdings" w:hint="default"/>
+      </w:rPr>
+    </w:lvl>
+    <w:lvl w:ilvl="3" w:tplc="04090001" w:tentative="1">
+      <w:start w:val="1"/>
+      <w:numFmt w:val="bullet"/>
+      <w:lvlText w:val=""/>
+      <w:lvlJc w:val="left"/>
+      <w:pPr>
+        <w:ind w:left="2880" w:hanging="360"/>
+      </w:pPr>
+      <w:rPr>
+        <w:rFonts w:ascii="Symbol" w:hAnsi="Symbol" w:hint="default"/>
+      </w:rPr>
+    </w:lvl>
+    <w:lvl w:ilvl="4" w:tplc="04090003" w:tentative="1">
+      <w:start w:val="1"/>
+      <w:numFmt w:val="bullet"/>
+      <w:lvlText w:val="o"/>
+      <w:lvlJc w:val="left"/>
+      <w:pPr>
+        <w:ind w:left="3600" w:hanging="360"/>
+      </w:pPr>
+      <w:rPr>
+        <w:rFonts w:ascii="Courier New" w:hAnsi="Courier New" w:cs="Courier New" w:hint="default"/>
+      </w:rPr>
+    </w:lvl>
+    <w:lvl w:ilvl="5" w:tplc="04090005" w:tentative="1">
+      <w:start w:val="1"/>
+      <w:numFmt w:val="bullet"/>
+      <w:lvlText w:val=""/>
+      <w:lvlJc w:val="left"/>
+      <w:pPr>
+        <w:ind w:left="4320" w:hanging="360"/>
+      </w:pPr>
+      <w:rPr>
+        <w:rFonts w:ascii="Wingdings" w:hAnsi="Wingdings" w:hint="default"/>
+      </w:rPr>
+    </w:lvl>
+    <w:lvl w:ilvl="6" w:tplc="04090001" w:tentative="1">
+      <w:start w:val="1"/>
+      <w:numFmt w:val="bullet"/>
+      <w:lvlText w:val=""/>
+      <w:lvlJc w:val="left"/>
+      <w:pPr>
+        <w:ind w:left="5040" w:hanging="360"/>
+      </w:pPr>
+      <w:rPr>
+        <w:rFonts w:ascii="Symbol" w:hAnsi="Symbol" w:hint="default"/>
+      </w:rPr>
+    </w:lvl>
+    <w:lvl w:ilvl="7" w:tplc="04090003" w:tentative="1">
+      <w:start w:val="1"/>
+      <w:numFmt w:val="bullet"/>
+      <w:lvlText w:val="o"/>
+      <w:lvlJc w:val="left"/>
+      <w:pPr>
+        <w:ind w:left="5760" w:hanging="360"/>
+      </w:pPr>
+      <w:rPr>
+        <w:rFonts w:ascii="Courier New" w:hAnsi="Courier New" w:cs="Courier New" w:hint="default"/>
+      </w:rPr>
+    </w:lvl>
+    <w:lvl w:ilvl="8" w:tplc="04090005" w:tentative="1">
+      <w:start w:val="1"/>
+      <w:numFmt w:val="bullet"/>
+      <w:lvlText w:val=""/>
+      <w:lvlJc w:val="left"/>
+      <w:pPr>
+        <w:ind w:left="6480" w:hanging="360"/>
+      </w:pPr>
+      <w:rPr>
+        <w:rFonts w:ascii="Wingdings" w:hAnsi="Wingdings" w:hint="default"/>
+      </w:rPr>
+    </w:lvl>
+  </w:abstractNum>
+  <w:abstractNum w:abstractNumId="4" w15:restartNumberingAfterBreak="0">
+    <w:nsid w:val="433E751E"/>
+    <w:multiLevelType w:val="hybridMultilevel"/>
+    <w:tmpl w:val="890AD794"/>
+    <w:lvl w:ilvl="0" w:tplc="04090001">
+      <w:start w:val="1"/>
+      <w:numFmt w:val="bullet"/>
+      <w:lvlText w:val=""/>
+      <w:lvlJc w:val="left"/>
+      <w:pPr>
+        <w:ind w:left="720" w:hanging="360"/>
+      </w:pPr>
+      <w:rPr>
+        <w:rFonts w:ascii="Symbol" w:hAnsi="Symbol" w:hint="default"/>
+      </w:rPr>
+    </w:lvl>
+    <w:lvl w:ilvl="1" w:tplc="04090003">
+      <w:start w:val="1"/>
+      <w:numFmt w:val="bullet"/>
+      <w:lvlText w:val="o"/>
+      <w:lvlJc w:val="left"/>
+      <w:pPr>
+        <w:ind w:left="1440" w:hanging="360"/>
+      </w:pPr>
+      <w:rPr>
+        <w:rFonts w:ascii="Courier New" w:hAnsi="Courier New" w:cs="Courier New" w:hint="default"/>
+      </w:rPr>
+    </w:lvl>
+    <w:lvl w:ilvl="2" w:tplc="04090005" w:tentative="1">
+      <w:start w:val="1"/>
+      <w:numFmt w:val="bullet"/>
+      <w:lvlText w:val=""/>
+      <w:lvlJc w:val="left"/>
+      <w:pPr>
+        <w:ind w:left="2160" w:hanging="360"/>
+      </w:pPr>
+      <w:rPr>
+        <w:rFonts w:ascii="Wingdings" w:hAnsi="Wingdings" w:hint="default"/>
+      </w:rPr>
+    </w:lvl>
+    <w:lvl w:ilvl="3" w:tplc="04090001" w:tentative="1">
+      <w:start w:val="1"/>
+      <w:numFmt w:val="bullet"/>
+      <w:lvlText w:val=""/>
+      <w:lvlJc w:val="left"/>
+      <w:pPr>
+        <w:ind w:left="2880" w:hanging="360"/>
+      </w:pPr>
+      <w:rPr>
+        <w:rFonts w:ascii="Symbol" w:hAnsi="Symbol" w:hint="default"/>
+      </w:rPr>
+    </w:lvl>
+    <w:lvl w:ilvl="4" w:tplc="04090003" w:tentative="1">
+      <w:start w:val="1"/>
+      <w:numFmt w:val="bullet"/>
+      <w:lvlText w:val="o"/>
+      <w:lvlJc w:val="left"/>
+      <w:pPr>
+        <w:ind w:left="3600" w:hanging="360"/>
+      </w:pPr>
+      <w:rPr>
+        <w:rFonts w:ascii="Courier New" w:hAnsi="Courier New" w:cs="Courier New" w:hint="default"/>
+      </w:rPr>
+    </w:lvl>
+    <w:lvl w:ilvl="5" w:tplc="04090005" w:tentative="1">
+      <w:start w:val="1"/>
+      <w:numFmt w:val="bullet"/>
+      <w:lvlText w:val=""/>
+      <w:lvlJc w:val="left"/>
+      <w:pPr>
+        <w:ind w:left="4320" w:hanging="360"/>
+      </w:pPr>
+      <w:rPr>
+        <w:rFonts w:ascii="Wingdings" w:hAnsi="Wingdings" w:hint="default"/>
+      </w:rPr>
+    </w:lvl>
+    <w:lvl w:ilvl="6" w:tplc="04090001" w:tentative="1">
+      <w:start w:val="1"/>
+      <w:numFmt w:val="bullet"/>
+      <w:lvlText w:val=""/>
+      <w:lvlJc w:val="left"/>
+      <w:pPr>
+        <w:ind w:left="5040" w:hanging="360"/>
+      </w:pPr>
+      <w:rPr>
+        <w:rFonts w:ascii="Symbol" w:hAnsi="Symbol" w:hint="default"/>
+      </w:rPr>
+    </w:lvl>
+    <w:lvl w:ilvl="7" w:tplc="04090003" w:tentative="1">
+      <w:start w:val="1"/>
+      <w:numFmt w:val="bullet"/>
+      <w:lvlText w:val="o"/>
+      <w:lvlJc w:val="left"/>
+      <w:pPr>
+        <w:ind w:left="5760" w:hanging="360"/>
+      </w:pPr>
+      <w:rPr>
+        <w:rFonts w:ascii="Courier New" w:hAnsi="Courier New" w:cs="Courier New" w:hint="default"/>
+      </w:rPr>
+    </w:lvl>
+    <w:lvl w:ilvl="8" w:tplc="04090005" w:tentative="1">
+      <w:start w:val="1"/>
+      <w:numFmt w:val="bullet"/>
+      <w:lvlText w:val=""/>
+      <w:lvlJc w:val="left"/>
+      <w:pPr>
+        <w:ind w:left="6480" w:hanging="360"/>
+      </w:pPr>
+      <w:rPr>
+        <w:rFonts w:ascii="Wingdings" w:hAnsi="Wingdings" w:hint="default"/>
+      </w:rPr>
+    </w:lvl>
+  </w:abstractNum>
+  <w:abstractNum w:abstractNumId="5" w15:restartNumberingAfterBreak="0">
     <w:nsid w:val="44901156"/>
     <w:multiLevelType w:val="hybridMultilevel"/>
     <w:tmpl w:val="FE3A851A"/>
@@ -725,14 +4817,139 @@
       </w:rPr>
     </w:lvl>
   </w:abstractNum>
+  <w:abstractNum w:abstractNumId="6" w15:restartNumberingAfterBreak="0">
+    <w:nsid w:val="649919FA"/>
+    <w:multiLevelType w:val="hybridMultilevel"/>
+    <w:tmpl w:val="3B547D0A"/>
+    <w:lvl w:ilvl="0" w:tplc="04090001">
+      <w:start w:val="1"/>
+      <w:numFmt w:val="bullet"/>
+      <w:lvlText w:val=""/>
+      <w:lvlJc w:val="left"/>
+      <w:pPr>
+        <w:ind w:left="360" w:hanging="360"/>
+      </w:pPr>
+      <w:rPr>
+        <w:rFonts w:ascii="Symbol" w:hAnsi="Symbol" w:hint="default"/>
+      </w:rPr>
+    </w:lvl>
+    <w:lvl w:ilvl="1" w:tplc="04090003" w:tentative="1">
+      <w:start w:val="1"/>
+      <w:numFmt w:val="bullet"/>
+      <w:lvlText w:val="o"/>
+      <w:lvlJc w:val="left"/>
+      <w:pPr>
+        <w:ind w:left="1080" w:hanging="360"/>
+      </w:pPr>
+      <w:rPr>
+        <w:rFonts w:ascii="Courier New" w:hAnsi="Courier New" w:cs="Courier New" w:hint="default"/>
+      </w:rPr>
+    </w:lvl>
+    <w:lvl w:ilvl="2" w:tplc="04090005" w:tentative="1">
+      <w:start w:val="1"/>
+      <w:numFmt w:val="bullet"/>
+      <w:lvlText w:val=""/>
+      <w:lvlJc w:val="left"/>
+      <w:pPr>
+        <w:ind w:left="1800" w:hanging="360"/>
+      </w:pPr>
+      <w:rPr>
+        <w:rFonts w:ascii="Wingdings" w:hAnsi="Wingdings" w:hint="default"/>
+      </w:rPr>
+    </w:lvl>
+    <w:lvl w:ilvl="3" w:tplc="04090001" w:tentative="1">
+      <w:start w:val="1"/>
+      <w:numFmt w:val="bullet"/>
+      <w:lvlText w:val=""/>
+      <w:lvlJc w:val="left"/>
+      <w:pPr>
+        <w:ind w:left="2520" w:hanging="360"/>
+      </w:pPr>
+      <w:rPr>
+        <w:rFonts w:ascii="Symbol" w:hAnsi="Symbol" w:hint="default"/>
+      </w:rPr>
+    </w:lvl>
+    <w:lvl w:ilvl="4" w:tplc="04090003" w:tentative="1">
+      <w:start w:val="1"/>
+      <w:numFmt w:val="bullet"/>
+      <w:lvlText w:val="o"/>
+      <w:lvlJc w:val="left"/>
+      <w:pPr>
+        <w:ind w:left="3240" w:hanging="360"/>
+      </w:pPr>
+      <w:rPr>
+        <w:rFonts w:ascii="Courier New" w:hAnsi="Courier New" w:cs="Courier New" w:hint="default"/>
+      </w:rPr>
+    </w:lvl>
+    <w:lvl w:ilvl="5" w:tplc="04090005" w:tentative="1">
+      <w:start w:val="1"/>
+      <w:numFmt w:val="bullet"/>
+      <w:lvlText w:val=""/>
+      <w:lvlJc w:val="left"/>
+      <w:pPr>
+        <w:ind w:left="3960" w:hanging="360"/>
+      </w:pPr>
+      <w:rPr>
+        <w:rFonts w:ascii="Wingdings" w:hAnsi="Wingdings" w:hint="default"/>
+      </w:rPr>
+    </w:lvl>
+    <w:lvl w:ilvl="6" w:tplc="04090001" w:tentative="1">
+      <w:start w:val="1"/>
+      <w:numFmt w:val="bullet"/>
+      <w:lvlText w:val=""/>
+      <w:lvlJc w:val="left"/>
+      <w:pPr>
+        <w:ind w:left="4680" w:hanging="360"/>
+      </w:pPr>
+      <w:rPr>
+        <w:rFonts w:ascii="Symbol" w:hAnsi="Symbol" w:hint="default"/>
+      </w:rPr>
+    </w:lvl>
+    <w:lvl w:ilvl="7" w:tplc="04090003" w:tentative="1">
+      <w:start w:val="1"/>
+      <w:numFmt w:val="bullet"/>
+      <w:lvlText w:val="o"/>
+      <w:lvlJc w:val="left"/>
+      <w:pPr>
+        <w:ind w:left="5400" w:hanging="360"/>
+      </w:pPr>
+      <w:rPr>
+        <w:rFonts w:ascii="Courier New" w:hAnsi="Courier New" w:cs="Courier New" w:hint="default"/>
+      </w:rPr>
+    </w:lvl>
+    <w:lvl w:ilvl="8" w:tplc="04090005" w:tentative="1">
+      <w:start w:val="1"/>
+      <w:numFmt w:val="bullet"/>
+      <w:lvlText w:val=""/>
+      <w:lvlJc w:val="left"/>
+      <w:pPr>
+        <w:ind w:left="6120" w:hanging="360"/>
+      </w:pPr>
+      <w:rPr>
+        <w:rFonts w:ascii="Wingdings" w:hAnsi="Wingdings" w:hint="default"/>
+      </w:rPr>
+    </w:lvl>
+  </w:abstractNum>
   <w:num w:numId="1" w16cid:durableId="2129425570">
+    <w:abstractNumId w:val="5"/>
+  </w:num>
+  <w:num w:numId="2" w16cid:durableId="1074545055">
+    <w:abstractNumId w:val="1"/>
+  </w:num>
+  <w:num w:numId="3" w16cid:durableId="460270822">
     <w:abstractNumId w:val="2"/>
   </w:num>
-  <w:num w:numId="2" w16cid:durableId="1074545055">
+  <w:num w:numId="4" w16cid:durableId="762216148">
+    <w:abstractNumId w:val="6"/>
+  </w:num>
+  <w:num w:numId="5" w16cid:durableId="469515159">
+    <w:abstractNumId w:val="3"/>
+  </w:num>
+  <w:num w:numId="6" w16cid:durableId="527377371">
+    <w:abstractNumId w:val="4"/>
+  </w:num>
+  <w:num w:numId="7" w16cid:durableId="1857186419">
     <w:abstractNumId w:val="0"/>
-  </w:num>
-  <w:num w:numId="3" w16cid:durableId="460270822">
-    <w:abstractNumId w:val="1"/>
   </w:num>
 </w:numbering>
 </file>

</xml_diff>